<commit_message>
inheritance & method overriding
</commit_message>
<xml_diff>
--- a/python.docx
+++ b/python.docx
@@ -17714,1600 +17714,2908 @@
           <w:szCs w:val="21"/>
         </w:rPr>
       </w:pPr>
+    </w:p>
+    <w:p>
+      <w:pPr>
+        <w:shd w:val="clear" w:color="auto" w:fill="FFFFFF"/>
+        <w:spacing w:after="0" w:line="285" w:lineRule="atLeast"/>
+        <w:rPr>
+          <w:rFonts w:ascii="Consolas" w:eastAsia="Times New Roman" w:hAnsi="Consolas" w:cs="Times New Roman"/>
+          <w:color w:val="000000"/>
+          <w:sz w:val="24"/>
+          <w:szCs w:val="21"/>
+        </w:rPr>
+      </w:pPr>
+      <w:r>
+        <w:rPr>
+          <w:rFonts w:ascii="Consolas" w:eastAsia="Times New Roman" w:hAnsi="Consolas" w:cs="Times New Roman"/>
+          <w:color w:val="000000"/>
+          <w:sz w:val="24"/>
+          <w:szCs w:val="21"/>
+        </w:rPr>
+        <w:lastRenderedPageBreak/>
+        <w:t xml:space="preserve">    </w:t>
+      </w:r>
+      <w:proofErr w:type="spellStart"/>
+      <w:proofErr w:type="gramStart"/>
+      <w:r>
+        <w:rPr>
+          <w:rFonts w:ascii="Consolas" w:eastAsia="Times New Roman" w:hAnsi="Consolas" w:cs="Times New Roman"/>
+          <w:color w:val="0000FF"/>
+          <w:sz w:val="24"/>
+          <w:szCs w:val="21"/>
+        </w:rPr>
+        <w:t>def</w:t>
+      </w:r>
+      <w:proofErr w:type="spellEnd"/>
+      <w:proofErr w:type="gramEnd"/>
+      <w:r>
+        <w:rPr>
+          <w:rFonts w:ascii="Consolas" w:eastAsia="Times New Roman" w:hAnsi="Consolas" w:cs="Times New Roman"/>
+          <w:color w:val="000000"/>
+          <w:sz w:val="24"/>
+          <w:szCs w:val="21"/>
+        </w:rPr>
+        <w:t xml:space="preserve"> </w:t>
+      </w:r>
+      <w:proofErr w:type="spellStart"/>
+      <w:r>
+        <w:rPr>
+          <w:rFonts w:ascii="Consolas" w:eastAsia="Times New Roman" w:hAnsi="Consolas" w:cs="Times New Roman"/>
+          <w:color w:val="795E26"/>
+          <w:sz w:val="24"/>
+          <w:szCs w:val="21"/>
+        </w:rPr>
+        <w:t>addStudent</w:t>
+      </w:r>
+      <w:proofErr w:type="spellEnd"/>
+      <w:r>
+        <w:rPr>
+          <w:rFonts w:ascii="Consolas" w:eastAsia="Times New Roman" w:hAnsi="Consolas" w:cs="Times New Roman"/>
+          <w:color w:val="000000"/>
+          <w:sz w:val="24"/>
+          <w:szCs w:val="21"/>
+        </w:rPr>
+        <w:t>(</w:t>
+      </w:r>
+      <w:r>
+        <w:rPr>
+          <w:rFonts w:ascii="Consolas" w:eastAsia="Times New Roman" w:hAnsi="Consolas" w:cs="Times New Roman"/>
+          <w:color w:val="001080"/>
+          <w:sz w:val="24"/>
+          <w:szCs w:val="21"/>
+        </w:rPr>
+        <w:t>self</w:t>
+      </w:r>
+      <w:r>
+        <w:rPr>
+          <w:rFonts w:ascii="Consolas" w:eastAsia="Times New Roman" w:hAnsi="Consolas" w:cs="Times New Roman"/>
+          <w:color w:val="000000"/>
+          <w:sz w:val="24"/>
+          <w:szCs w:val="21"/>
+        </w:rPr>
+        <w:t>):</w:t>
+      </w:r>
+    </w:p>
+    <w:p>
+      <w:pPr>
+        <w:shd w:val="clear" w:color="auto" w:fill="FFFFFF"/>
+        <w:spacing w:after="0" w:line="285" w:lineRule="atLeast"/>
+        <w:rPr>
+          <w:rFonts w:ascii="Consolas" w:eastAsia="Times New Roman" w:hAnsi="Consolas" w:cs="Times New Roman"/>
+          <w:color w:val="000000"/>
+          <w:sz w:val="24"/>
+          <w:szCs w:val="21"/>
+        </w:rPr>
+      </w:pPr>
+      <w:r>
+        <w:rPr>
+          <w:rFonts w:ascii="Consolas" w:eastAsia="Times New Roman" w:hAnsi="Consolas" w:cs="Times New Roman"/>
+          <w:color w:val="000000"/>
+          <w:sz w:val="24"/>
+          <w:szCs w:val="21"/>
+        </w:rPr>
+        <w:t xml:space="preserve">        </w:t>
+      </w:r>
+      <w:proofErr w:type="spellStart"/>
+      <w:proofErr w:type="gramStart"/>
+      <w:r>
+        <w:rPr>
+          <w:rFonts w:ascii="Consolas" w:eastAsia="Times New Roman" w:hAnsi="Consolas" w:cs="Times New Roman"/>
+          <w:color w:val="001080"/>
+          <w:sz w:val="24"/>
+          <w:szCs w:val="21"/>
+        </w:rPr>
+        <w:t>students</w:t>
+      </w:r>
+      <w:r>
+        <w:rPr>
+          <w:rFonts w:ascii="Consolas" w:eastAsia="Times New Roman" w:hAnsi="Consolas" w:cs="Times New Roman"/>
+          <w:color w:val="000000"/>
+          <w:sz w:val="24"/>
+          <w:szCs w:val="21"/>
+        </w:rPr>
+        <w:t>.</w:t>
+      </w:r>
+      <w:r>
+        <w:rPr>
+          <w:rFonts w:ascii="Consolas" w:eastAsia="Times New Roman" w:hAnsi="Consolas" w:cs="Times New Roman"/>
+          <w:color w:val="795E26"/>
+          <w:sz w:val="24"/>
+          <w:szCs w:val="21"/>
+        </w:rPr>
+        <w:t>append</w:t>
+      </w:r>
+      <w:proofErr w:type="spellEnd"/>
+      <w:r>
+        <w:rPr>
+          <w:rFonts w:ascii="Consolas" w:eastAsia="Times New Roman" w:hAnsi="Consolas" w:cs="Times New Roman"/>
+          <w:color w:val="000000"/>
+          <w:sz w:val="24"/>
+          <w:szCs w:val="21"/>
+        </w:rPr>
+        <w:t>(</w:t>
+      </w:r>
+      <w:proofErr w:type="gramEnd"/>
+      <w:r>
+        <w:rPr>
+          <w:rFonts w:ascii="Consolas" w:eastAsia="Times New Roman" w:hAnsi="Consolas" w:cs="Times New Roman"/>
+          <w:color w:val="000000"/>
+          <w:sz w:val="24"/>
+          <w:szCs w:val="21"/>
+        </w:rPr>
+        <w:t>{</w:t>
+      </w:r>
+      <w:r>
+        <w:rPr>
+          <w:rFonts w:ascii="Consolas" w:eastAsia="Times New Roman" w:hAnsi="Consolas" w:cs="Times New Roman"/>
+          <w:color w:val="A31515"/>
+          <w:sz w:val="24"/>
+          <w:szCs w:val="21"/>
+        </w:rPr>
+        <w:t>'name'</w:t>
+      </w:r>
+      <w:r>
+        <w:rPr>
+          <w:rFonts w:ascii="Consolas" w:eastAsia="Times New Roman" w:hAnsi="Consolas" w:cs="Times New Roman"/>
+          <w:color w:val="000000"/>
+          <w:sz w:val="24"/>
+          <w:szCs w:val="21"/>
+        </w:rPr>
+        <w:t xml:space="preserve">: </w:t>
+      </w:r>
+      <w:proofErr w:type="spellStart"/>
+      <w:r>
+        <w:rPr>
+          <w:rFonts w:ascii="Consolas" w:eastAsia="Times New Roman" w:hAnsi="Consolas" w:cs="Times New Roman"/>
+          <w:color w:val="001080"/>
+          <w:sz w:val="24"/>
+          <w:szCs w:val="21"/>
+        </w:rPr>
+        <w:t>self</w:t>
+      </w:r>
+      <w:r>
+        <w:rPr>
+          <w:rFonts w:ascii="Consolas" w:eastAsia="Times New Roman" w:hAnsi="Consolas" w:cs="Times New Roman"/>
+          <w:color w:val="000000"/>
+          <w:sz w:val="24"/>
+          <w:szCs w:val="21"/>
+        </w:rPr>
+        <w:t>.</w:t>
+      </w:r>
+      <w:r>
+        <w:rPr>
+          <w:rFonts w:ascii="Consolas" w:eastAsia="Times New Roman" w:hAnsi="Consolas" w:cs="Times New Roman"/>
+          <w:color w:val="001080"/>
+          <w:sz w:val="24"/>
+          <w:szCs w:val="21"/>
+        </w:rPr>
+        <w:t>__name</w:t>
+      </w:r>
+      <w:proofErr w:type="spellEnd"/>
+      <w:r>
+        <w:rPr>
+          <w:rFonts w:ascii="Consolas" w:eastAsia="Times New Roman" w:hAnsi="Consolas" w:cs="Times New Roman"/>
+          <w:color w:val="000000"/>
+          <w:sz w:val="24"/>
+          <w:szCs w:val="21"/>
+        </w:rPr>
+        <w:t xml:space="preserve">, </w:t>
+      </w:r>
+      <w:r>
+        <w:rPr>
+          <w:rFonts w:ascii="Consolas" w:eastAsia="Times New Roman" w:hAnsi="Consolas" w:cs="Times New Roman"/>
+          <w:color w:val="A31515"/>
+          <w:sz w:val="24"/>
+          <w:szCs w:val="21"/>
+        </w:rPr>
+        <w:t>'address'</w:t>
+      </w:r>
+      <w:r>
+        <w:rPr>
+          <w:rFonts w:ascii="Consolas" w:eastAsia="Times New Roman" w:hAnsi="Consolas" w:cs="Times New Roman"/>
+          <w:color w:val="000000"/>
+          <w:sz w:val="24"/>
+          <w:szCs w:val="21"/>
+        </w:rPr>
+        <w:t xml:space="preserve">: </w:t>
+      </w:r>
+      <w:proofErr w:type="spellStart"/>
+      <w:r>
+        <w:rPr>
+          <w:rFonts w:ascii="Consolas" w:eastAsia="Times New Roman" w:hAnsi="Consolas" w:cs="Times New Roman"/>
+          <w:color w:val="001080"/>
+          <w:sz w:val="24"/>
+          <w:szCs w:val="21"/>
+        </w:rPr>
+        <w:t>self</w:t>
+      </w:r>
+      <w:r>
+        <w:rPr>
+          <w:rFonts w:ascii="Consolas" w:eastAsia="Times New Roman" w:hAnsi="Consolas" w:cs="Times New Roman"/>
+          <w:color w:val="000000"/>
+          <w:sz w:val="24"/>
+          <w:szCs w:val="21"/>
+        </w:rPr>
+        <w:t>.</w:t>
+      </w:r>
+      <w:r>
+        <w:rPr>
+          <w:rFonts w:ascii="Consolas" w:eastAsia="Times New Roman" w:hAnsi="Consolas" w:cs="Times New Roman"/>
+          <w:color w:val="001080"/>
+          <w:sz w:val="24"/>
+          <w:szCs w:val="21"/>
+        </w:rPr>
+        <w:t>__address</w:t>
+      </w:r>
+      <w:proofErr w:type="spellEnd"/>
+      <w:r>
+        <w:rPr>
+          <w:rFonts w:ascii="Consolas" w:eastAsia="Times New Roman" w:hAnsi="Consolas" w:cs="Times New Roman"/>
+          <w:color w:val="000000"/>
+          <w:sz w:val="24"/>
+          <w:szCs w:val="21"/>
+        </w:rPr>
+        <w:t xml:space="preserve">, </w:t>
+      </w:r>
+    </w:p>
+    <w:p>
+      <w:pPr>
+        <w:shd w:val="clear" w:color="auto" w:fill="FFFFFF"/>
+        <w:spacing w:after="0" w:line="285" w:lineRule="atLeast"/>
+        <w:rPr>
+          <w:rFonts w:ascii="Consolas" w:eastAsia="Times New Roman" w:hAnsi="Consolas" w:cs="Times New Roman"/>
+          <w:color w:val="000000"/>
+          <w:sz w:val="24"/>
+          <w:szCs w:val="21"/>
+        </w:rPr>
+      </w:pPr>
+      <w:r>
+        <w:rPr>
+          <w:rFonts w:ascii="Consolas" w:eastAsia="Times New Roman" w:hAnsi="Consolas" w:cs="Times New Roman"/>
+          <w:color w:val="000000"/>
+          <w:sz w:val="24"/>
+          <w:szCs w:val="21"/>
+        </w:rPr>
+        <w:t xml:space="preserve">                        </w:t>
+      </w:r>
+      <w:r>
+        <w:rPr>
+          <w:rFonts w:ascii="Consolas" w:eastAsia="Times New Roman" w:hAnsi="Consolas" w:cs="Times New Roman"/>
+          <w:color w:val="A31515"/>
+          <w:sz w:val="24"/>
+          <w:szCs w:val="21"/>
+        </w:rPr>
+        <w:t>'email'</w:t>
+      </w:r>
+      <w:r>
+        <w:rPr>
+          <w:rFonts w:ascii="Consolas" w:eastAsia="Times New Roman" w:hAnsi="Consolas" w:cs="Times New Roman"/>
+          <w:color w:val="000000"/>
+          <w:sz w:val="24"/>
+          <w:szCs w:val="21"/>
+        </w:rPr>
+        <w:t xml:space="preserve">: </w:t>
+      </w:r>
+      <w:proofErr w:type="spellStart"/>
+      <w:r>
+        <w:rPr>
+          <w:rFonts w:ascii="Consolas" w:eastAsia="Times New Roman" w:hAnsi="Consolas" w:cs="Times New Roman"/>
+          <w:color w:val="001080"/>
+          <w:sz w:val="24"/>
+          <w:szCs w:val="21"/>
+        </w:rPr>
+        <w:t>self</w:t>
+      </w:r>
+      <w:r>
+        <w:rPr>
+          <w:rFonts w:ascii="Consolas" w:eastAsia="Times New Roman" w:hAnsi="Consolas" w:cs="Times New Roman"/>
+          <w:color w:val="000000"/>
+          <w:sz w:val="24"/>
+          <w:szCs w:val="21"/>
+        </w:rPr>
+        <w:t>.</w:t>
+      </w:r>
+      <w:r>
+        <w:rPr>
+          <w:rFonts w:ascii="Consolas" w:eastAsia="Times New Roman" w:hAnsi="Consolas" w:cs="Times New Roman"/>
+          <w:color w:val="001080"/>
+          <w:sz w:val="24"/>
+          <w:szCs w:val="21"/>
+        </w:rPr>
+        <w:t>__email</w:t>
+      </w:r>
+      <w:proofErr w:type="spellEnd"/>
+      <w:r>
+        <w:rPr>
+          <w:rFonts w:ascii="Consolas" w:eastAsia="Times New Roman" w:hAnsi="Consolas" w:cs="Times New Roman"/>
+          <w:color w:val="000000"/>
+          <w:sz w:val="24"/>
+          <w:szCs w:val="21"/>
+        </w:rPr>
+        <w:t xml:space="preserve">, </w:t>
+      </w:r>
+      <w:r>
+        <w:rPr>
+          <w:rFonts w:ascii="Consolas" w:eastAsia="Times New Roman" w:hAnsi="Consolas" w:cs="Times New Roman"/>
+          <w:color w:val="A31515"/>
+          <w:sz w:val="24"/>
+          <w:szCs w:val="21"/>
+        </w:rPr>
+        <w:t>'course'</w:t>
+      </w:r>
+      <w:r>
+        <w:rPr>
+          <w:rFonts w:ascii="Consolas" w:eastAsia="Times New Roman" w:hAnsi="Consolas" w:cs="Times New Roman"/>
+          <w:color w:val="000000"/>
+          <w:sz w:val="24"/>
+          <w:szCs w:val="21"/>
+        </w:rPr>
+        <w:t xml:space="preserve">: </w:t>
+      </w:r>
+      <w:proofErr w:type="spellStart"/>
+      <w:r>
+        <w:rPr>
+          <w:rFonts w:ascii="Consolas" w:eastAsia="Times New Roman" w:hAnsi="Consolas" w:cs="Times New Roman"/>
+          <w:color w:val="001080"/>
+          <w:sz w:val="24"/>
+          <w:szCs w:val="21"/>
+        </w:rPr>
+        <w:t>self</w:t>
+      </w:r>
+      <w:r>
+        <w:rPr>
+          <w:rFonts w:ascii="Consolas" w:eastAsia="Times New Roman" w:hAnsi="Consolas" w:cs="Times New Roman"/>
+          <w:color w:val="000000"/>
+          <w:sz w:val="24"/>
+          <w:szCs w:val="21"/>
+        </w:rPr>
+        <w:t>.</w:t>
+      </w:r>
+      <w:r>
+        <w:rPr>
+          <w:rFonts w:ascii="Consolas" w:eastAsia="Times New Roman" w:hAnsi="Consolas" w:cs="Times New Roman"/>
+          <w:color w:val="001080"/>
+          <w:sz w:val="24"/>
+          <w:szCs w:val="21"/>
+        </w:rPr>
+        <w:t>__course</w:t>
+      </w:r>
+      <w:proofErr w:type="spellEnd"/>
+      <w:r>
+        <w:rPr>
+          <w:rFonts w:ascii="Consolas" w:eastAsia="Times New Roman" w:hAnsi="Consolas" w:cs="Times New Roman"/>
+          <w:color w:val="000000"/>
+          <w:sz w:val="24"/>
+          <w:szCs w:val="21"/>
+        </w:rPr>
+        <w:t>})</w:t>
+      </w:r>
+    </w:p>
+    <w:p>
+      <w:pPr>
+        <w:shd w:val="clear" w:color="auto" w:fill="FFFFFF"/>
+        <w:spacing w:after="0" w:line="285" w:lineRule="atLeast"/>
+        <w:rPr>
+          <w:rFonts w:ascii="Consolas" w:eastAsia="Times New Roman" w:hAnsi="Consolas" w:cs="Times New Roman"/>
+          <w:color w:val="000000"/>
+          <w:sz w:val="24"/>
+          <w:szCs w:val="21"/>
+        </w:rPr>
+      </w:pPr>
+    </w:p>
+    <w:p>
+      <w:pPr>
+        <w:shd w:val="clear" w:color="auto" w:fill="FFFFFF"/>
+        <w:spacing w:after="0" w:line="285" w:lineRule="atLeast"/>
+        <w:rPr>
+          <w:rFonts w:ascii="Consolas" w:eastAsia="Times New Roman" w:hAnsi="Consolas" w:cs="Times New Roman"/>
+          <w:color w:val="000000"/>
+          <w:sz w:val="24"/>
+          <w:szCs w:val="21"/>
+        </w:rPr>
+      </w:pPr>
+      <w:r>
+        <w:rPr>
+          <w:rFonts w:ascii="Consolas" w:eastAsia="Times New Roman" w:hAnsi="Consolas" w:cs="Times New Roman"/>
+          <w:color w:val="000000"/>
+          <w:sz w:val="24"/>
+          <w:szCs w:val="21"/>
+        </w:rPr>
+        <w:t xml:space="preserve">    </w:t>
+      </w:r>
+      <w:proofErr w:type="spellStart"/>
+      <w:proofErr w:type="gramStart"/>
+      <w:r>
+        <w:rPr>
+          <w:rFonts w:ascii="Consolas" w:eastAsia="Times New Roman" w:hAnsi="Consolas" w:cs="Times New Roman"/>
+          <w:color w:val="0000FF"/>
+          <w:sz w:val="24"/>
+          <w:szCs w:val="21"/>
+        </w:rPr>
+        <w:t>def</w:t>
+      </w:r>
+      <w:proofErr w:type="spellEnd"/>
+      <w:proofErr w:type="gramEnd"/>
+      <w:r>
+        <w:rPr>
+          <w:rFonts w:ascii="Consolas" w:eastAsia="Times New Roman" w:hAnsi="Consolas" w:cs="Times New Roman"/>
+          <w:color w:val="000000"/>
+          <w:sz w:val="24"/>
+          <w:szCs w:val="21"/>
+        </w:rPr>
+        <w:t xml:space="preserve"> </w:t>
+      </w:r>
+      <w:proofErr w:type="spellStart"/>
+      <w:r>
+        <w:rPr>
+          <w:rFonts w:ascii="Consolas" w:eastAsia="Times New Roman" w:hAnsi="Consolas" w:cs="Times New Roman"/>
+          <w:color w:val="795E26"/>
+          <w:sz w:val="24"/>
+          <w:szCs w:val="21"/>
+        </w:rPr>
+        <w:t>showStudents</w:t>
+      </w:r>
+      <w:proofErr w:type="spellEnd"/>
+      <w:r>
+        <w:rPr>
+          <w:rFonts w:ascii="Consolas" w:eastAsia="Times New Roman" w:hAnsi="Consolas" w:cs="Times New Roman"/>
+          <w:color w:val="000000"/>
+          <w:sz w:val="24"/>
+          <w:szCs w:val="21"/>
+        </w:rPr>
+        <w:t>(</w:t>
+      </w:r>
+      <w:r>
+        <w:rPr>
+          <w:rFonts w:ascii="Consolas" w:eastAsia="Times New Roman" w:hAnsi="Consolas" w:cs="Times New Roman"/>
+          <w:color w:val="001080"/>
+          <w:sz w:val="24"/>
+          <w:szCs w:val="21"/>
+        </w:rPr>
+        <w:t>self</w:t>
+      </w:r>
+      <w:r>
+        <w:rPr>
+          <w:rFonts w:ascii="Consolas" w:eastAsia="Times New Roman" w:hAnsi="Consolas" w:cs="Times New Roman"/>
+          <w:color w:val="000000"/>
+          <w:sz w:val="24"/>
+          <w:szCs w:val="21"/>
+        </w:rPr>
+        <w:t>):</w:t>
+      </w:r>
+    </w:p>
+    <w:p>
+      <w:pPr>
+        <w:shd w:val="clear" w:color="auto" w:fill="FFFFFF"/>
+        <w:spacing w:after="0" w:line="285" w:lineRule="atLeast"/>
+        <w:rPr>
+          <w:rFonts w:ascii="Consolas" w:eastAsia="Times New Roman" w:hAnsi="Consolas" w:cs="Times New Roman"/>
+          <w:color w:val="000000"/>
+          <w:sz w:val="24"/>
+          <w:szCs w:val="21"/>
+        </w:rPr>
+      </w:pPr>
+      <w:r>
+        <w:rPr>
+          <w:rFonts w:ascii="Consolas" w:eastAsia="Times New Roman" w:hAnsi="Consolas" w:cs="Times New Roman"/>
+          <w:color w:val="000000"/>
+          <w:sz w:val="24"/>
+          <w:szCs w:val="21"/>
+        </w:rPr>
+        <w:t xml:space="preserve">        </w:t>
+      </w:r>
+      <w:proofErr w:type="gramStart"/>
+      <w:r>
+        <w:rPr>
+          <w:rFonts w:ascii="Consolas" w:eastAsia="Times New Roman" w:hAnsi="Consolas" w:cs="Times New Roman"/>
+          <w:color w:val="AF00DB"/>
+          <w:sz w:val="24"/>
+          <w:szCs w:val="21"/>
+        </w:rPr>
+        <w:t>for</w:t>
+      </w:r>
+      <w:proofErr w:type="gramEnd"/>
+      <w:r>
+        <w:rPr>
+          <w:rFonts w:ascii="Consolas" w:eastAsia="Times New Roman" w:hAnsi="Consolas" w:cs="Times New Roman"/>
+          <w:color w:val="000000"/>
+          <w:sz w:val="24"/>
+          <w:szCs w:val="21"/>
+        </w:rPr>
+        <w:t xml:space="preserve"> </w:t>
+      </w:r>
+      <w:r>
+        <w:rPr>
+          <w:rFonts w:ascii="Consolas" w:eastAsia="Times New Roman" w:hAnsi="Consolas" w:cs="Times New Roman"/>
+          <w:color w:val="001080"/>
+          <w:sz w:val="24"/>
+          <w:szCs w:val="21"/>
+        </w:rPr>
+        <w:t>s</w:t>
+      </w:r>
+      <w:r>
+        <w:rPr>
+          <w:rFonts w:ascii="Consolas" w:eastAsia="Times New Roman" w:hAnsi="Consolas" w:cs="Times New Roman"/>
+          <w:color w:val="000000"/>
+          <w:sz w:val="24"/>
+          <w:szCs w:val="21"/>
+        </w:rPr>
+        <w:t xml:space="preserve"> </w:t>
+      </w:r>
+      <w:r>
+        <w:rPr>
+          <w:rFonts w:ascii="Consolas" w:eastAsia="Times New Roman" w:hAnsi="Consolas" w:cs="Times New Roman"/>
+          <w:color w:val="AF00DB"/>
+          <w:sz w:val="24"/>
+          <w:szCs w:val="21"/>
+        </w:rPr>
+        <w:t>in</w:t>
+      </w:r>
+      <w:r>
+        <w:rPr>
+          <w:rFonts w:ascii="Consolas" w:eastAsia="Times New Roman" w:hAnsi="Consolas" w:cs="Times New Roman"/>
+          <w:color w:val="000000"/>
+          <w:sz w:val="24"/>
+          <w:szCs w:val="21"/>
+        </w:rPr>
+        <w:t xml:space="preserve"> </w:t>
+      </w:r>
+      <w:r>
+        <w:rPr>
+          <w:rFonts w:ascii="Consolas" w:eastAsia="Times New Roman" w:hAnsi="Consolas" w:cs="Times New Roman"/>
+          <w:color w:val="001080"/>
+          <w:sz w:val="24"/>
+          <w:szCs w:val="21"/>
+        </w:rPr>
+        <w:t>students</w:t>
+      </w:r>
+      <w:r>
+        <w:rPr>
+          <w:rFonts w:ascii="Consolas" w:eastAsia="Times New Roman" w:hAnsi="Consolas" w:cs="Times New Roman"/>
+          <w:color w:val="000000"/>
+          <w:sz w:val="24"/>
+          <w:szCs w:val="21"/>
+        </w:rPr>
+        <w:t>:</w:t>
+      </w:r>
+    </w:p>
+    <w:p>
+      <w:pPr>
+        <w:shd w:val="clear" w:color="auto" w:fill="FFFFFF"/>
+        <w:spacing w:after="0" w:line="285" w:lineRule="atLeast"/>
+        <w:rPr>
+          <w:rFonts w:ascii="Consolas" w:eastAsia="Times New Roman" w:hAnsi="Consolas" w:cs="Times New Roman"/>
+          <w:color w:val="000000"/>
+          <w:sz w:val="24"/>
+          <w:szCs w:val="21"/>
+        </w:rPr>
+      </w:pPr>
+      <w:r>
+        <w:rPr>
+          <w:rFonts w:ascii="Consolas" w:eastAsia="Times New Roman" w:hAnsi="Consolas" w:cs="Times New Roman"/>
+          <w:color w:val="000000"/>
+          <w:sz w:val="24"/>
+          <w:szCs w:val="21"/>
+        </w:rPr>
+        <w:t xml:space="preserve">            </w:t>
+      </w:r>
+      <w:r>
+        <w:rPr>
+          <w:rFonts w:ascii="Consolas" w:eastAsia="Times New Roman" w:hAnsi="Consolas" w:cs="Times New Roman"/>
+          <w:color w:val="795E26"/>
+          <w:sz w:val="24"/>
+          <w:szCs w:val="21"/>
+        </w:rPr>
+        <w:t>print</w:t>
+      </w:r>
+      <w:r>
+        <w:rPr>
+          <w:rFonts w:ascii="Consolas" w:eastAsia="Times New Roman" w:hAnsi="Consolas" w:cs="Times New Roman"/>
+          <w:color w:val="000000"/>
+          <w:sz w:val="24"/>
+          <w:szCs w:val="21"/>
+        </w:rPr>
+        <w:t>(</w:t>
+      </w:r>
+      <w:proofErr w:type="spellStart"/>
+      <w:r>
+        <w:rPr>
+          <w:rFonts w:ascii="Consolas" w:eastAsia="Times New Roman" w:hAnsi="Consolas" w:cs="Times New Roman"/>
+          <w:color w:val="001080"/>
+          <w:sz w:val="24"/>
+          <w:szCs w:val="21"/>
+        </w:rPr>
+        <w:t>students</w:t>
+      </w:r>
+      <w:r>
+        <w:rPr>
+          <w:rFonts w:ascii="Consolas" w:eastAsia="Times New Roman" w:hAnsi="Consolas" w:cs="Times New Roman"/>
+          <w:color w:val="000000"/>
+          <w:sz w:val="24"/>
+          <w:szCs w:val="21"/>
+        </w:rPr>
+        <w:t>.</w:t>
+      </w:r>
+      <w:r>
+        <w:rPr>
+          <w:rFonts w:ascii="Consolas" w:eastAsia="Times New Roman" w:hAnsi="Consolas" w:cs="Times New Roman"/>
+          <w:color w:val="795E26"/>
+          <w:sz w:val="24"/>
+          <w:szCs w:val="21"/>
+        </w:rPr>
+        <w:t>index</w:t>
+      </w:r>
+      <w:proofErr w:type="spellEnd"/>
+      <w:r>
+        <w:rPr>
+          <w:rFonts w:ascii="Consolas" w:eastAsia="Times New Roman" w:hAnsi="Consolas" w:cs="Times New Roman"/>
+          <w:color w:val="000000"/>
+          <w:sz w:val="24"/>
+          <w:szCs w:val="21"/>
+        </w:rPr>
+        <w:t>(</w:t>
+      </w:r>
+      <w:r>
+        <w:rPr>
+          <w:rFonts w:ascii="Consolas" w:eastAsia="Times New Roman" w:hAnsi="Consolas" w:cs="Times New Roman"/>
+          <w:color w:val="001080"/>
+          <w:sz w:val="24"/>
+          <w:szCs w:val="21"/>
+        </w:rPr>
+        <w:t>s</w:t>
+      </w:r>
+      <w:r>
+        <w:rPr>
+          <w:rFonts w:ascii="Consolas" w:eastAsia="Times New Roman" w:hAnsi="Consolas" w:cs="Times New Roman"/>
+          <w:color w:val="000000"/>
+          <w:sz w:val="24"/>
+          <w:szCs w:val="21"/>
+        </w:rPr>
+        <w:t>)+</w:t>
+      </w:r>
+      <w:r>
+        <w:rPr>
+          <w:rFonts w:ascii="Consolas" w:eastAsia="Times New Roman" w:hAnsi="Consolas" w:cs="Times New Roman"/>
+          <w:color w:val="098658"/>
+          <w:sz w:val="24"/>
+          <w:szCs w:val="21"/>
+        </w:rPr>
+        <w:t>1</w:t>
+      </w:r>
+      <w:r>
+        <w:rPr>
+          <w:rFonts w:ascii="Consolas" w:eastAsia="Times New Roman" w:hAnsi="Consolas" w:cs="Times New Roman"/>
+          <w:color w:val="000000"/>
+          <w:sz w:val="24"/>
+          <w:szCs w:val="21"/>
+        </w:rPr>
+        <w:t xml:space="preserve">, </w:t>
+      </w:r>
+      <w:r>
+        <w:rPr>
+          <w:rFonts w:ascii="Consolas" w:eastAsia="Times New Roman" w:hAnsi="Consolas" w:cs="Times New Roman"/>
+          <w:color w:val="A31515"/>
+          <w:sz w:val="24"/>
+          <w:szCs w:val="21"/>
+        </w:rPr>
+        <w:t>'.'</w:t>
+      </w:r>
+      <w:r>
+        <w:rPr>
+          <w:rFonts w:ascii="Consolas" w:eastAsia="Times New Roman" w:hAnsi="Consolas" w:cs="Times New Roman"/>
+          <w:color w:val="000000"/>
+          <w:sz w:val="24"/>
+          <w:szCs w:val="21"/>
+        </w:rPr>
+        <w:t xml:space="preserve">, </w:t>
+      </w:r>
+      <w:r>
+        <w:rPr>
+          <w:rFonts w:ascii="Consolas" w:eastAsia="Times New Roman" w:hAnsi="Consolas" w:cs="Times New Roman"/>
+          <w:color w:val="001080"/>
+          <w:sz w:val="24"/>
+          <w:szCs w:val="21"/>
+        </w:rPr>
+        <w:t>s</w:t>
+      </w:r>
+      <w:r>
+        <w:rPr>
+          <w:rFonts w:ascii="Consolas" w:eastAsia="Times New Roman" w:hAnsi="Consolas" w:cs="Times New Roman"/>
+          <w:color w:val="000000"/>
+          <w:sz w:val="24"/>
+          <w:szCs w:val="21"/>
+        </w:rPr>
+        <w:t>[</w:t>
+      </w:r>
+      <w:r>
+        <w:rPr>
+          <w:rFonts w:ascii="Consolas" w:eastAsia="Times New Roman" w:hAnsi="Consolas" w:cs="Times New Roman"/>
+          <w:color w:val="A31515"/>
+          <w:sz w:val="24"/>
+          <w:szCs w:val="21"/>
+        </w:rPr>
+        <w:t>'name'</w:t>
+      </w:r>
+      <w:r>
+        <w:rPr>
+          <w:rFonts w:ascii="Consolas" w:eastAsia="Times New Roman" w:hAnsi="Consolas" w:cs="Times New Roman"/>
+          <w:color w:val="000000"/>
+          <w:sz w:val="24"/>
+          <w:szCs w:val="21"/>
+        </w:rPr>
+        <w:t xml:space="preserve">], </w:t>
+      </w:r>
+      <w:r>
+        <w:rPr>
+          <w:rFonts w:ascii="Consolas" w:eastAsia="Times New Roman" w:hAnsi="Consolas" w:cs="Times New Roman"/>
+          <w:color w:val="001080"/>
+          <w:sz w:val="24"/>
+          <w:szCs w:val="21"/>
+        </w:rPr>
+        <w:t>s</w:t>
+      </w:r>
+      <w:r>
+        <w:rPr>
+          <w:rFonts w:ascii="Consolas" w:eastAsia="Times New Roman" w:hAnsi="Consolas" w:cs="Times New Roman"/>
+          <w:color w:val="000000"/>
+          <w:sz w:val="24"/>
+          <w:szCs w:val="21"/>
+        </w:rPr>
+        <w:t>[</w:t>
+      </w:r>
+      <w:r>
+        <w:rPr>
+          <w:rFonts w:ascii="Consolas" w:eastAsia="Times New Roman" w:hAnsi="Consolas" w:cs="Times New Roman"/>
+          <w:color w:val="A31515"/>
+          <w:sz w:val="24"/>
+          <w:szCs w:val="21"/>
+        </w:rPr>
+        <w:t>'address'</w:t>
+      </w:r>
+      <w:r>
+        <w:rPr>
+          <w:rFonts w:ascii="Consolas" w:eastAsia="Times New Roman" w:hAnsi="Consolas" w:cs="Times New Roman"/>
+          <w:color w:val="000000"/>
+          <w:sz w:val="24"/>
+          <w:szCs w:val="21"/>
+        </w:rPr>
+        <w:t xml:space="preserve">], </w:t>
+      </w:r>
+      <w:r>
+        <w:rPr>
+          <w:rFonts w:ascii="Consolas" w:eastAsia="Times New Roman" w:hAnsi="Consolas" w:cs="Times New Roman"/>
+          <w:color w:val="001080"/>
+          <w:sz w:val="24"/>
+          <w:szCs w:val="21"/>
+        </w:rPr>
+        <w:t>s</w:t>
+      </w:r>
+      <w:r>
+        <w:rPr>
+          <w:rFonts w:ascii="Consolas" w:eastAsia="Times New Roman" w:hAnsi="Consolas" w:cs="Times New Roman"/>
+          <w:color w:val="000000"/>
+          <w:sz w:val="24"/>
+          <w:szCs w:val="21"/>
+        </w:rPr>
+        <w:t>[</w:t>
+      </w:r>
+      <w:r>
+        <w:rPr>
+          <w:rFonts w:ascii="Consolas" w:eastAsia="Times New Roman" w:hAnsi="Consolas" w:cs="Times New Roman"/>
+          <w:color w:val="A31515"/>
+          <w:sz w:val="24"/>
+          <w:szCs w:val="21"/>
+        </w:rPr>
+        <w:t>'email'</w:t>
+      </w:r>
+      <w:r>
+        <w:rPr>
+          <w:rFonts w:ascii="Consolas" w:eastAsia="Times New Roman" w:hAnsi="Consolas" w:cs="Times New Roman"/>
+          <w:color w:val="000000"/>
+          <w:sz w:val="24"/>
+          <w:szCs w:val="21"/>
+        </w:rPr>
+        <w:t xml:space="preserve">], </w:t>
+      </w:r>
+      <w:r>
+        <w:rPr>
+          <w:rFonts w:ascii="Consolas" w:eastAsia="Times New Roman" w:hAnsi="Consolas" w:cs="Times New Roman"/>
+          <w:color w:val="001080"/>
+          <w:sz w:val="24"/>
+          <w:szCs w:val="21"/>
+        </w:rPr>
+        <w:t>s</w:t>
+      </w:r>
+      <w:r>
+        <w:rPr>
+          <w:rFonts w:ascii="Consolas" w:eastAsia="Times New Roman" w:hAnsi="Consolas" w:cs="Times New Roman"/>
+          <w:color w:val="000000"/>
+          <w:sz w:val="24"/>
+          <w:szCs w:val="21"/>
+        </w:rPr>
+        <w:t>[</w:t>
+      </w:r>
+      <w:r>
+        <w:rPr>
+          <w:rFonts w:ascii="Consolas" w:eastAsia="Times New Roman" w:hAnsi="Consolas" w:cs="Times New Roman"/>
+          <w:color w:val="A31515"/>
+          <w:sz w:val="24"/>
+          <w:szCs w:val="21"/>
+        </w:rPr>
+        <w:t>'course'</w:t>
+      </w:r>
+      <w:r>
+        <w:rPr>
+          <w:rFonts w:ascii="Consolas" w:eastAsia="Times New Roman" w:hAnsi="Consolas" w:cs="Times New Roman"/>
+          <w:color w:val="000000"/>
+          <w:sz w:val="24"/>
+          <w:szCs w:val="21"/>
+        </w:rPr>
+        <w:t>])</w:t>
+      </w:r>
+    </w:p>
+    <w:p>
+      <w:pPr>
+        <w:shd w:val="clear" w:color="auto" w:fill="FFFFFF"/>
+        <w:spacing w:after="0" w:line="285" w:lineRule="atLeast"/>
+        <w:rPr>
+          <w:rFonts w:ascii="Consolas" w:eastAsia="Times New Roman" w:hAnsi="Consolas" w:cs="Times New Roman"/>
+          <w:color w:val="000000"/>
+          <w:sz w:val="24"/>
+          <w:szCs w:val="21"/>
+        </w:rPr>
+      </w:pPr>
+    </w:p>
+    <w:p>
+      <w:pPr>
+        <w:shd w:val="clear" w:color="auto" w:fill="FFFFFF"/>
+        <w:spacing w:after="0" w:line="285" w:lineRule="atLeast"/>
+        <w:rPr>
+          <w:rFonts w:ascii="Consolas" w:eastAsia="Times New Roman" w:hAnsi="Consolas" w:cs="Times New Roman"/>
+          <w:color w:val="000000"/>
+          <w:sz w:val="24"/>
+          <w:szCs w:val="21"/>
+        </w:rPr>
+      </w:pPr>
+      <w:r>
+        <w:rPr>
+          <w:rFonts w:ascii="Consolas" w:eastAsia="Times New Roman" w:hAnsi="Consolas" w:cs="Times New Roman"/>
+          <w:color w:val="000000"/>
+          <w:sz w:val="24"/>
+          <w:szCs w:val="21"/>
+        </w:rPr>
+        <w:t xml:space="preserve">    </w:t>
+      </w:r>
+      <w:proofErr w:type="spellStart"/>
+      <w:proofErr w:type="gramStart"/>
+      <w:r>
+        <w:rPr>
+          <w:rFonts w:ascii="Consolas" w:eastAsia="Times New Roman" w:hAnsi="Consolas" w:cs="Times New Roman"/>
+          <w:color w:val="0000FF"/>
+          <w:sz w:val="24"/>
+          <w:szCs w:val="21"/>
+        </w:rPr>
+        <w:t>def</w:t>
+      </w:r>
+      <w:proofErr w:type="spellEnd"/>
+      <w:proofErr w:type="gramEnd"/>
+      <w:r>
+        <w:rPr>
+          <w:rFonts w:ascii="Consolas" w:eastAsia="Times New Roman" w:hAnsi="Consolas" w:cs="Times New Roman"/>
+          <w:color w:val="000000"/>
+          <w:sz w:val="24"/>
+          <w:szCs w:val="21"/>
+        </w:rPr>
+        <w:t xml:space="preserve"> </w:t>
+      </w:r>
+      <w:proofErr w:type="spellStart"/>
+      <w:r>
+        <w:rPr>
+          <w:rFonts w:ascii="Consolas" w:eastAsia="Times New Roman" w:hAnsi="Consolas" w:cs="Times New Roman"/>
+          <w:color w:val="795E26"/>
+          <w:sz w:val="24"/>
+          <w:szCs w:val="21"/>
+        </w:rPr>
+        <w:t>updateStudent</w:t>
+      </w:r>
+      <w:proofErr w:type="spellEnd"/>
+      <w:r>
+        <w:rPr>
+          <w:rFonts w:ascii="Consolas" w:eastAsia="Times New Roman" w:hAnsi="Consolas" w:cs="Times New Roman"/>
+          <w:color w:val="000000"/>
+          <w:sz w:val="24"/>
+          <w:szCs w:val="21"/>
+        </w:rPr>
+        <w:t>(</w:t>
+      </w:r>
+      <w:r>
+        <w:rPr>
+          <w:rFonts w:ascii="Consolas" w:eastAsia="Times New Roman" w:hAnsi="Consolas" w:cs="Times New Roman"/>
+          <w:color w:val="001080"/>
+          <w:sz w:val="24"/>
+          <w:szCs w:val="21"/>
+        </w:rPr>
+        <w:t>self</w:t>
+      </w:r>
+      <w:r>
+        <w:rPr>
+          <w:rFonts w:ascii="Consolas" w:eastAsia="Times New Roman" w:hAnsi="Consolas" w:cs="Times New Roman"/>
+          <w:color w:val="000000"/>
+          <w:sz w:val="24"/>
+          <w:szCs w:val="21"/>
+        </w:rPr>
+        <w:t xml:space="preserve">, </w:t>
+      </w:r>
+      <w:r>
+        <w:rPr>
+          <w:rFonts w:ascii="Consolas" w:eastAsia="Times New Roman" w:hAnsi="Consolas" w:cs="Times New Roman"/>
+          <w:color w:val="001080"/>
+          <w:sz w:val="24"/>
+          <w:szCs w:val="21"/>
+        </w:rPr>
+        <w:t>index</w:t>
+      </w:r>
+      <w:r>
+        <w:rPr>
+          <w:rFonts w:ascii="Consolas" w:eastAsia="Times New Roman" w:hAnsi="Consolas" w:cs="Times New Roman"/>
+          <w:color w:val="000000"/>
+          <w:sz w:val="24"/>
+          <w:szCs w:val="21"/>
+        </w:rPr>
+        <w:t>):</w:t>
+      </w:r>
+    </w:p>
+    <w:p>
+      <w:pPr>
+        <w:shd w:val="clear" w:color="auto" w:fill="FFFFFF"/>
+        <w:spacing w:after="0" w:line="285" w:lineRule="atLeast"/>
+        <w:rPr>
+          <w:rFonts w:ascii="Consolas" w:eastAsia="Times New Roman" w:hAnsi="Consolas" w:cs="Times New Roman"/>
+          <w:color w:val="000000"/>
+          <w:sz w:val="24"/>
+          <w:szCs w:val="21"/>
+        </w:rPr>
+      </w:pPr>
+      <w:r>
+        <w:rPr>
+          <w:rFonts w:ascii="Consolas" w:eastAsia="Times New Roman" w:hAnsi="Consolas" w:cs="Times New Roman"/>
+          <w:color w:val="000000"/>
+          <w:sz w:val="24"/>
+          <w:szCs w:val="21"/>
+        </w:rPr>
+        <w:t xml:space="preserve">        </w:t>
+      </w:r>
+      <w:proofErr w:type="gramStart"/>
+      <w:r>
+        <w:rPr>
+          <w:rFonts w:ascii="Consolas" w:eastAsia="Times New Roman" w:hAnsi="Consolas" w:cs="Times New Roman"/>
+          <w:color w:val="001080"/>
+          <w:sz w:val="24"/>
+          <w:szCs w:val="21"/>
+        </w:rPr>
+        <w:t>students</w:t>
+      </w:r>
+      <w:r>
+        <w:rPr>
+          <w:rFonts w:ascii="Consolas" w:eastAsia="Times New Roman" w:hAnsi="Consolas" w:cs="Times New Roman"/>
+          <w:color w:val="000000"/>
+          <w:sz w:val="24"/>
+          <w:szCs w:val="21"/>
+        </w:rPr>
+        <w:t>[</w:t>
+      </w:r>
+      <w:proofErr w:type="gramEnd"/>
+      <w:r>
+        <w:rPr>
+          <w:rFonts w:ascii="Consolas" w:eastAsia="Times New Roman" w:hAnsi="Consolas" w:cs="Times New Roman"/>
+          <w:color w:val="001080"/>
+          <w:sz w:val="24"/>
+          <w:szCs w:val="21"/>
+        </w:rPr>
+        <w:t>index</w:t>
+      </w:r>
+      <w:r>
+        <w:rPr>
+          <w:rFonts w:ascii="Consolas" w:eastAsia="Times New Roman" w:hAnsi="Consolas" w:cs="Times New Roman"/>
+          <w:color w:val="000000"/>
+          <w:sz w:val="24"/>
+          <w:szCs w:val="21"/>
+        </w:rPr>
+        <w:t>][</w:t>
+      </w:r>
+      <w:r>
+        <w:rPr>
+          <w:rFonts w:ascii="Consolas" w:eastAsia="Times New Roman" w:hAnsi="Consolas" w:cs="Times New Roman"/>
+          <w:color w:val="A31515"/>
+          <w:sz w:val="24"/>
+          <w:szCs w:val="21"/>
+        </w:rPr>
+        <w:t>'name'</w:t>
+      </w:r>
+      <w:r>
+        <w:rPr>
+          <w:rFonts w:ascii="Consolas" w:eastAsia="Times New Roman" w:hAnsi="Consolas" w:cs="Times New Roman"/>
+          <w:color w:val="000000"/>
+          <w:sz w:val="24"/>
+          <w:szCs w:val="21"/>
+        </w:rPr>
+        <w:t xml:space="preserve">] = </w:t>
+      </w:r>
+      <w:proofErr w:type="spellStart"/>
+      <w:r>
+        <w:rPr>
+          <w:rFonts w:ascii="Consolas" w:eastAsia="Times New Roman" w:hAnsi="Consolas" w:cs="Times New Roman"/>
+          <w:color w:val="001080"/>
+          <w:sz w:val="24"/>
+          <w:szCs w:val="21"/>
+        </w:rPr>
+        <w:t>self</w:t>
+      </w:r>
+      <w:r>
+        <w:rPr>
+          <w:rFonts w:ascii="Consolas" w:eastAsia="Times New Roman" w:hAnsi="Consolas" w:cs="Times New Roman"/>
+          <w:color w:val="000000"/>
+          <w:sz w:val="24"/>
+          <w:szCs w:val="21"/>
+        </w:rPr>
+        <w:t>.</w:t>
+      </w:r>
+      <w:r>
+        <w:rPr>
+          <w:rFonts w:ascii="Consolas" w:eastAsia="Times New Roman" w:hAnsi="Consolas" w:cs="Times New Roman"/>
+          <w:color w:val="001080"/>
+          <w:sz w:val="24"/>
+          <w:szCs w:val="21"/>
+        </w:rPr>
+        <w:t>__name</w:t>
+      </w:r>
+      <w:proofErr w:type="spellEnd"/>
+    </w:p>
+    <w:p>
+      <w:pPr>
+        <w:shd w:val="clear" w:color="auto" w:fill="FFFFFF"/>
+        <w:spacing w:after="0" w:line="285" w:lineRule="atLeast"/>
+        <w:rPr>
+          <w:rFonts w:ascii="Consolas" w:eastAsia="Times New Roman" w:hAnsi="Consolas" w:cs="Times New Roman"/>
+          <w:color w:val="000000"/>
+          <w:sz w:val="24"/>
+          <w:szCs w:val="21"/>
+        </w:rPr>
+      </w:pPr>
+      <w:r>
+        <w:rPr>
+          <w:rFonts w:ascii="Consolas" w:eastAsia="Times New Roman" w:hAnsi="Consolas" w:cs="Times New Roman"/>
+          <w:color w:val="000000"/>
+          <w:sz w:val="24"/>
+          <w:szCs w:val="21"/>
+        </w:rPr>
+        <w:t xml:space="preserve">        </w:t>
+      </w:r>
+      <w:proofErr w:type="gramStart"/>
+      <w:r>
+        <w:rPr>
+          <w:rFonts w:ascii="Consolas" w:eastAsia="Times New Roman" w:hAnsi="Consolas" w:cs="Times New Roman"/>
+          <w:color w:val="001080"/>
+          <w:sz w:val="24"/>
+          <w:szCs w:val="21"/>
+        </w:rPr>
+        <w:t>students</w:t>
+      </w:r>
+      <w:r>
+        <w:rPr>
+          <w:rFonts w:ascii="Consolas" w:eastAsia="Times New Roman" w:hAnsi="Consolas" w:cs="Times New Roman"/>
+          <w:color w:val="000000"/>
+          <w:sz w:val="24"/>
+          <w:szCs w:val="21"/>
+        </w:rPr>
+        <w:t>[</w:t>
+      </w:r>
+      <w:proofErr w:type="gramEnd"/>
+      <w:r>
+        <w:rPr>
+          <w:rFonts w:ascii="Consolas" w:eastAsia="Times New Roman" w:hAnsi="Consolas" w:cs="Times New Roman"/>
+          <w:color w:val="001080"/>
+          <w:sz w:val="24"/>
+          <w:szCs w:val="21"/>
+        </w:rPr>
+        <w:t>index</w:t>
+      </w:r>
+      <w:r>
+        <w:rPr>
+          <w:rFonts w:ascii="Consolas" w:eastAsia="Times New Roman" w:hAnsi="Consolas" w:cs="Times New Roman"/>
+          <w:color w:val="000000"/>
+          <w:sz w:val="24"/>
+          <w:szCs w:val="21"/>
+        </w:rPr>
+        <w:t>][</w:t>
+      </w:r>
+      <w:r>
+        <w:rPr>
+          <w:rFonts w:ascii="Consolas" w:eastAsia="Times New Roman" w:hAnsi="Consolas" w:cs="Times New Roman"/>
+          <w:color w:val="A31515"/>
+          <w:sz w:val="24"/>
+          <w:szCs w:val="21"/>
+        </w:rPr>
+        <w:t>'address'</w:t>
+      </w:r>
+      <w:r>
+        <w:rPr>
+          <w:rFonts w:ascii="Consolas" w:eastAsia="Times New Roman" w:hAnsi="Consolas" w:cs="Times New Roman"/>
+          <w:color w:val="000000"/>
+          <w:sz w:val="24"/>
+          <w:szCs w:val="21"/>
+        </w:rPr>
+        <w:t xml:space="preserve">] = </w:t>
+      </w:r>
+      <w:proofErr w:type="spellStart"/>
+      <w:r>
+        <w:rPr>
+          <w:rFonts w:ascii="Consolas" w:eastAsia="Times New Roman" w:hAnsi="Consolas" w:cs="Times New Roman"/>
+          <w:color w:val="001080"/>
+          <w:sz w:val="24"/>
+          <w:szCs w:val="21"/>
+        </w:rPr>
+        <w:t>self</w:t>
+      </w:r>
+      <w:r>
+        <w:rPr>
+          <w:rFonts w:ascii="Consolas" w:eastAsia="Times New Roman" w:hAnsi="Consolas" w:cs="Times New Roman"/>
+          <w:color w:val="000000"/>
+          <w:sz w:val="24"/>
+          <w:szCs w:val="21"/>
+        </w:rPr>
+        <w:t>.</w:t>
+      </w:r>
+      <w:r>
+        <w:rPr>
+          <w:rFonts w:ascii="Consolas" w:eastAsia="Times New Roman" w:hAnsi="Consolas" w:cs="Times New Roman"/>
+          <w:color w:val="001080"/>
+          <w:sz w:val="24"/>
+          <w:szCs w:val="21"/>
+        </w:rPr>
+        <w:t>__address</w:t>
+      </w:r>
+      <w:proofErr w:type="spellEnd"/>
+    </w:p>
+    <w:p>
+      <w:pPr>
+        <w:shd w:val="clear" w:color="auto" w:fill="FFFFFF"/>
+        <w:spacing w:after="0" w:line="285" w:lineRule="atLeast"/>
+        <w:rPr>
+          <w:rFonts w:ascii="Consolas" w:eastAsia="Times New Roman" w:hAnsi="Consolas" w:cs="Times New Roman"/>
+          <w:color w:val="000000"/>
+          <w:sz w:val="24"/>
+          <w:szCs w:val="21"/>
+        </w:rPr>
+      </w:pPr>
+      <w:r>
+        <w:rPr>
+          <w:rFonts w:ascii="Consolas" w:eastAsia="Times New Roman" w:hAnsi="Consolas" w:cs="Times New Roman"/>
+          <w:color w:val="000000"/>
+          <w:sz w:val="24"/>
+          <w:szCs w:val="21"/>
+        </w:rPr>
+        <w:t xml:space="preserve">        </w:t>
+      </w:r>
+      <w:proofErr w:type="gramStart"/>
+      <w:r>
+        <w:rPr>
+          <w:rFonts w:ascii="Consolas" w:eastAsia="Times New Roman" w:hAnsi="Consolas" w:cs="Times New Roman"/>
+          <w:color w:val="001080"/>
+          <w:sz w:val="24"/>
+          <w:szCs w:val="21"/>
+        </w:rPr>
+        <w:t>students</w:t>
+      </w:r>
+      <w:r>
+        <w:rPr>
+          <w:rFonts w:ascii="Consolas" w:eastAsia="Times New Roman" w:hAnsi="Consolas" w:cs="Times New Roman"/>
+          <w:color w:val="000000"/>
+          <w:sz w:val="24"/>
+          <w:szCs w:val="21"/>
+        </w:rPr>
+        <w:t>[</w:t>
+      </w:r>
+      <w:proofErr w:type="gramEnd"/>
+      <w:r>
+        <w:rPr>
+          <w:rFonts w:ascii="Consolas" w:eastAsia="Times New Roman" w:hAnsi="Consolas" w:cs="Times New Roman"/>
+          <w:color w:val="001080"/>
+          <w:sz w:val="24"/>
+          <w:szCs w:val="21"/>
+        </w:rPr>
+        <w:t>index</w:t>
+      </w:r>
+      <w:r>
+        <w:rPr>
+          <w:rFonts w:ascii="Consolas" w:eastAsia="Times New Roman" w:hAnsi="Consolas" w:cs="Times New Roman"/>
+          <w:color w:val="000000"/>
+          <w:sz w:val="24"/>
+          <w:szCs w:val="21"/>
+        </w:rPr>
+        <w:t>][</w:t>
+      </w:r>
+      <w:r>
+        <w:rPr>
+          <w:rFonts w:ascii="Consolas" w:eastAsia="Times New Roman" w:hAnsi="Consolas" w:cs="Times New Roman"/>
+          <w:color w:val="A31515"/>
+          <w:sz w:val="24"/>
+          <w:szCs w:val="21"/>
+        </w:rPr>
+        <w:t>'email'</w:t>
+      </w:r>
+      <w:r>
+        <w:rPr>
+          <w:rFonts w:ascii="Consolas" w:eastAsia="Times New Roman" w:hAnsi="Consolas" w:cs="Times New Roman"/>
+          <w:color w:val="000000"/>
+          <w:sz w:val="24"/>
+          <w:szCs w:val="21"/>
+        </w:rPr>
+        <w:t xml:space="preserve">] = </w:t>
+      </w:r>
+      <w:proofErr w:type="spellStart"/>
+      <w:r>
+        <w:rPr>
+          <w:rFonts w:ascii="Consolas" w:eastAsia="Times New Roman" w:hAnsi="Consolas" w:cs="Times New Roman"/>
+          <w:color w:val="001080"/>
+          <w:sz w:val="24"/>
+          <w:szCs w:val="21"/>
+        </w:rPr>
+        <w:t>self</w:t>
+      </w:r>
+      <w:r>
+        <w:rPr>
+          <w:rFonts w:ascii="Consolas" w:eastAsia="Times New Roman" w:hAnsi="Consolas" w:cs="Times New Roman"/>
+          <w:color w:val="000000"/>
+          <w:sz w:val="24"/>
+          <w:szCs w:val="21"/>
+        </w:rPr>
+        <w:t>.</w:t>
+      </w:r>
+      <w:r>
+        <w:rPr>
+          <w:rFonts w:ascii="Consolas" w:eastAsia="Times New Roman" w:hAnsi="Consolas" w:cs="Times New Roman"/>
+          <w:color w:val="001080"/>
+          <w:sz w:val="24"/>
+          <w:szCs w:val="21"/>
+        </w:rPr>
+        <w:t>__email</w:t>
+      </w:r>
+      <w:proofErr w:type="spellEnd"/>
+    </w:p>
+    <w:p>
+      <w:pPr>
+        <w:shd w:val="clear" w:color="auto" w:fill="FFFFFF"/>
+        <w:spacing w:after="0" w:line="285" w:lineRule="atLeast"/>
+        <w:rPr>
+          <w:rFonts w:ascii="Consolas" w:eastAsia="Times New Roman" w:hAnsi="Consolas" w:cs="Times New Roman"/>
+          <w:color w:val="000000"/>
+          <w:sz w:val="24"/>
+          <w:szCs w:val="21"/>
+        </w:rPr>
+      </w:pPr>
+      <w:r>
+        <w:rPr>
+          <w:rFonts w:ascii="Consolas" w:eastAsia="Times New Roman" w:hAnsi="Consolas" w:cs="Times New Roman"/>
+          <w:color w:val="000000"/>
+          <w:sz w:val="24"/>
+          <w:szCs w:val="21"/>
+        </w:rPr>
+        <w:t xml:space="preserve">        </w:t>
+      </w:r>
+      <w:proofErr w:type="gramStart"/>
+      <w:r>
+        <w:rPr>
+          <w:rFonts w:ascii="Consolas" w:eastAsia="Times New Roman" w:hAnsi="Consolas" w:cs="Times New Roman"/>
+          <w:color w:val="001080"/>
+          <w:sz w:val="24"/>
+          <w:szCs w:val="21"/>
+        </w:rPr>
+        <w:t>students</w:t>
+      </w:r>
+      <w:r>
+        <w:rPr>
+          <w:rFonts w:ascii="Consolas" w:eastAsia="Times New Roman" w:hAnsi="Consolas" w:cs="Times New Roman"/>
+          <w:color w:val="000000"/>
+          <w:sz w:val="24"/>
+          <w:szCs w:val="21"/>
+        </w:rPr>
+        <w:t>[</w:t>
+      </w:r>
+      <w:proofErr w:type="gramEnd"/>
+      <w:r>
+        <w:rPr>
+          <w:rFonts w:ascii="Consolas" w:eastAsia="Times New Roman" w:hAnsi="Consolas" w:cs="Times New Roman"/>
+          <w:color w:val="001080"/>
+          <w:sz w:val="24"/>
+          <w:szCs w:val="21"/>
+        </w:rPr>
+        <w:t>index</w:t>
+      </w:r>
+      <w:r>
+        <w:rPr>
+          <w:rFonts w:ascii="Consolas" w:eastAsia="Times New Roman" w:hAnsi="Consolas" w:cs="Times New Roman"/>
+          <w:color w:val="000000"/>
+          <w:sz w:val="24"/>
+          <w:szCs w:val="21"/>
+        </w:rPr>
+        <w:t>][</w:t>
+      </w:r>
+      <w:r>
+        <w:rPr>
+          <w:rFonts w:ascii="Consolas" w:eastAsia="Times New Roman" w:hAnsi="Consolas" w:cs="Times New Roman"/>
+          <w:color w:val="A31515"/>
+          <w:sz w:val="24"/>
+          <w:szCs w:val="21"/>
+        </w:rPr>
+        <w:t>'course'</w:t>
+      </w:r>
+      <w:r>
+        <w:rPr>
+          <w:rFonts w:ascii="Consolas" w:eastAsia="Times New Roman" w:hAnsi="Consolas" w:cs="Times New Roman"/>
+          <w:color w:val="000000"/>
+          <w:sz w:val="24"/>
+          <w:szCs w:val="21"/>
+        </w:rPr>
+        <w:t xml:space="preserve">] = </w:t>
+      </w:r>
+      <w:proofErr w:type="spellStart"/>
+      <w:r>
+        <w:rPr>
+          <w:rFonts w:ascii="Consolas" w:eastAsia="Times New Roman" w:hAnsi="Consolas" w:cs="Times New Roman"/>
+          <w:color w:val="001080"/>
+          <w:sz w:val="24"/>
+          <w:szCs w:val="21"/>
+        </w:rPr>
+        <w:t>self</w:t>
+      </w:r>
+      <w:r>
+        <w:rPr>
+          <w:rFonts w:ascii="Consolas" w:eastAsia="Times New Roman" w:hAnsi="Consolas" w:cs="Times New Roman"/>
+          <w:color w:val="000000"/>
+          <w:sz w:val="24"/>
+          <w:szCs w:val="21"/>
+        </w:rPr>
+        <w:t>.</w:t>
+      </w:r>
+      <w:r>
+        <w:rPr>
+          <w:rFonts w:ascii="Consolas" w:eastAsia="Times New Roman" w:hAnsi="Consolas" w:cs="Times New Roman"/>
+          <w:color w:val="001080"/>
+          <w:sz w:val="24"/>
+          <w:szCs w:val="21"/>
+        </w:rPr>
+        <w:t>__course</w:t>
+      </w:r>
+      <w:proofErr w:type="spellEnd"/>
+    </w:p>
+    <w:p>
+      <w:pPr>
+        <w:shd w:val="clear" w:color="auto" w:fill="FFFFFF"/>
+        <w:spacing w:after="0" w:line="285" w:lineRule="atLeast"/>
+        <w:rPr>
+          <w:rFonts w:ascii="Consolas" w:eastAsia="Times New Roman" w:hAnsi="Consolas" w:cs="Times New Roman"/>
+          <w:color w:val="000000"/>
+          <w:sz w:val="24"/>
+          <w:szCs w:val="21"/>
+        </w:rPr>
+      </w:pPr>
+    </w:p>
+    <w:p>
+      <w:pPr>
+        <w:shd w:val="clear" w:color="auto" w:fill="FFFFFF"/>
+        <w:spacing w:after="0" w:line="285" w:lineRule="atLeast"/>
+        <w:rPr>
+          <w:rFonts w:ascii="Consolas" w:eastAsia="Times New Roman" w:hAnsi="Consolas" w:cs="Times New Roman"/>
+          <w:color w:val="000000"/>
+          <w:sz w:val="24"/>
+          <w:szCs w:val="21"/>
+        </w:rPr>
+      </w:pPr>
+      <w:r>
+        <w:rPr>
+          <w:rFonts w:ascii="Consolas" w:eastAsia="Times New Roman" w:hAnsi="Consolas" w:cs="Times New Roman"/>
+          <w:color w:val="000000"/>
+          <w:sz w:val="24"/>
+          <w:szCs w:val="21"/>
+        </w:rPr>
+        <w:t xml:space="preserve">    </w:t>
+      </w:r>
+      <w:proofErr w:type="spellStart"/>
+      <w:proofErr w:type="gramStart"/>
+      <w:r>
+        <w:rPr>
+          <w:rFonts w:ascii="Consolas" w:eastAsia="Times New Roman" w:hAnsi="Consolas" w:cs="Times New Roman"/>
+          <w:color w:val="0000FF"/>
+          <w:sz w:val="24"/>
+          <w:szCs w:val="21"/>
+        </w:rPr>
+        <w:t>def</w:t>
+      </w:r>
+      <w:proofErr w:type="spellEnd"/>
+      <w:proofErr w:type="gramEnd"/>
+      <w:r>
+        <w:rPr>
+          <w:rFonts w:ascii="Consolas" w:eastAsia="Times New Roman" w:hAnsi="Consolas" w:cs="Times New Roman"/>
+          <w:color w:val="000000"/>
+          <w:sz w:val="24"/>
+          <w:szCs w:val="21"/>
+        </w:rPr>
+        <w:t xml:space="preserve"> </w:t>
+      </w:r>
+      <w:proofErr w:type="spellStart"/>
+      <w:r>
+        <w:rPr>
+          <w:rFonts w:ascii="Consolas" w:eastAsia="Times New Roman" w:hAnsi="Consolas" w:cs="Times New Roman"/>
+          <w:color w:val="795E26"/>
+          <w:sz w:val="24"/>
+          <w:szCs w:val="21"/>
+        </w:rPr>
+        <w:t>deleteStudent</w:t>
+      </w:r>
+      <w:proofErr w:type="spellEnd"/>
+      <w:r>
+        <w:rPr>
+          <w:rFonts w:ascii="Consolas" w:eastAsia="Times New Roman" w:hAnsi="Consolas" w:cs="Times New Roman"/>
+          <w:color w:val="000000"/>
+          <w:sz w:val="24"/>
+          <w:szCs w:val="21"/>
+        </w:rPr>
+        <w:t>(</w:t>
+      </w:r>
+      <w:r>
+        <w:rPr>
+          <w:rFonts w:ascii="Consolas" w:eastAsia="Times New Roman" w:hAnsi="Consolas" w:cs="Times New Roman"/>
+          <w:color w:val="001080"/>
+          <w:sz w:val="24"/>
+          <w:szCs w:val="21"/>
+        </w:rPr>
+        <w:t>self</w:t>
+      </w:r>
+      <w:r>
+        <w:rPr>
+          <w:rFonts w:ascii="Consolas" w:eastAsia="Times New Roman" w:hAnsi="Consolas" w:cs="Times New Roman"/>
+          <w:color w:val="000000"/>
+          <w:sz w:val="24"/>
+          <w:szCs w:val="21"/>
+        </w:rPr>
+        <w:t xml:space="preserve">, </w:t>
+      </w:r>
+      <w:r>
+        <w:rPr>
+          <w:rFonts w:ascii="Consolas" w:eastAsia="Times New Roman" w:hAnsi="Consolas" w:cs="Times New Roman"/>
+          <w:color w:val="001080"/>
+          <w:sz w:val="24"/>
+          <w:szCs w:val="21"/>
+        </w:rPr>
+        <w:t>index</w:t>
+      </w:r>
+      <w:r>
+        <w:rPr>
+          <w:rFonts w:ascii="Consolas" w:eastAsia="Times New Roman" w:hAnsi="Consolas" w:cs="Times New Roman"/>
+          <w:color w:val="000000"/>
+          <w:sz w:val="24"/>
+          <w:szCs w:val="21"/>
+        </w:rPr>
+        <w:t>):</w:t>
+      </w:r>
+    </w:p>
+    <w:p>
+      <w:pPr>
+        <w:shd w:val="clear" w:color="auto" w:fill="FFFFFF"/>
+        <w:spacing w:after="0" w:line="285" w:lineRule="atLeast"/>
+        <w:rPr>
+          <w:rFonts w:ascii="Consolas" w:eastAsia="Times New Roman" w:hAnsi="Consolas" w:cs="Times New Roman"/>
+          <w:color w:val="000000"/>
+          <w:sz w:val="24"/>
+          <w:szCs w:val="21"/>
+        </w:rPr>
+      </w:pPr>
+      <w:r>
+        <w:rPr>
+          <w:rFonts w:ascii="Consolas" w:eastAsia="Times New Roman" w:hAnsi="Consolas" w:cs="Times New Roman"/>
+          <w:color w:val="000000"/>
+          <w:sz w:val="24"/>
+          <w:szCs w:val="21"/>
+        </w:rPr>
+        <w:t xml:space="preserve">        </w:t>
+      </w:r>
+      <w:proofErr w:type="spellStart"/>
+      <w:proofErr w:type="gramStart"/>
+      <w:r>
+        <w:rPr>
+          <w:rFonts w:ascii="Consolas" w:eastAsia="Times New Roman" w:hAnsi="Consolas" w:cs="Times New Roman"/>
+          <w:color w:val="001080"/>
+          <w:sz w:val="24"/>
+          <w:szCs w:val="21"/>
+        </w:rPr>
+        <w:t>students</w:t>
+      </w:r>
+      <w:r>
+        <w:rPr>
+          <w:rFonts w:ascii="Consolas" w:eastAsia="Times New Roman" w:hAnsi="Consolas" w:cs="Times New Roman"/>
+          <w:color w:val="000000"/>
+          <w:sz w:val="24"/>
+          <w:szCs w:val="21"/>
+        </w:rPr>
+        <w:t>.</w:t>
+      </w:r>
+      <w:r>
+        <w:rPr>
+          <w:rFonts w:ascii="Consolas" w:eastAsia="Times New Roman" w:hAnsi="Consolas" w:cs="Times New Roman"/>
+          <w:color w:val="795E26"/>
+          <w:sz w:val="24"/>
+          <w:szCs w:val="21"/>
+        </w:rPr>
+        <w:t>pop</w:t>
+      </w:r>
+      <w:proofErr w:type="spellEnd"/>
+      <w:r>
+        <w:rPr>
+          <w:rFonts w:ascii="Consolas" w:eastAsia="Times New Roman" w:hAnsi="Consolas" w:cs="Times New Roman"/>
+          <w:color w:val="000000"/>
+          <w:sz w:val="24"/>
+          <w:szCs w:val="21"/>
+        </w:rPr>
+        <w:t>(</w:t>
+      </w:r>
+      <w:proofErr w:type="gramEnd"/>
+      <w:r>
+        <w:rPr>
+          <w:rFonts w:ascii="Consolas" w:eastAsia="Times New Roman" w:hAnsi="Consolas" w:cs="Times New Roman"/>
+          <w:color w:val="001080"/>
+          <w:sz w:val="24"/>
+          <w:szCs w:val="21"/>
+        </w:rPr>
+        <w:t>index</w:t>
+      </w:r>
+      <w:r>
+        <w:rPr>
+          <w:rFonts w:ascii="Consolas" w:eastAsia="Times New Roman" w:hAnsi="Consolas" w:cs="Times New Roman"/>
+          <w:color w:val="000000"/>
+          <w:sz w:val="24"/>
+          <w:szCs w:val="21"/>
+        </w:rPr>
+        <w:t>)</w:t>
+      </w:r>
+    </w:p>
+    <w:p>
+      <w:pPr>
+        <w:rPr>
+          <w:b/>
+          <w:sz w:val="40"/>
+          <w:szCs w:val="36"/>
+        </w:rPr>
+      </w:pPr>
+    </w:p>
+    <w:p>
+      <w:pPr>
+        <w:rPr>
+          <w:b/>
+          <w:sz w:val="40"/>
+          <w:szCs w:val="36"/>
+        </w:rPr>
+      </w:pPr>
+    </w:p>
+    <w:p>
+      <w:pPr>
+        <w:rPr>
+          <w:b/>
+          <w:sz w:val="40"/>
+          <w:szCs w:val="36"/>
+        </w:rPr>
+      </w:pPr>
+    </w:p>
+    <w:p>
+      <w:pPr>
+        <w:rPr>
+          <w:b/>
+          <w:sz w:val="40"/>
+          <w:szCs w:val="36"/>
+          <w:u w:val="single"/>
+        </w:rPr>
+      </w:pPr>
+      <w:r>
+        <w:rPr>
+          <w:b/>
+          <w:sz w:val="40"/>
+          <w:szCs w:val="36"/>
+          <w:u w:val="single"/>
+        </w:rPr>
+        <w:t>Inhe</w:t>
+      </w:r>
+      <w:r>
+        <w:rPr>
+          <w:b/>
+          <w:sz w:val="40"/>
+          <w:szCs w:val="36"/>
+          <w:u w:val="single"/>
+        </w:rPr>
+        <w:t>ritance</w:t>
+      </w:r>
+    </w:p>
+    <w:p>
+      <w:pPr>
+        <w:shd w:val="clear" w:color="auto" w:fill="FFFFFF"/>
+        <w:spacing w:after="0" w:line="285" w:lineRule="atLeast"/>
+        <w:rPr>
+          <w:rFonts w:ascii="Consolas" w:eastAsia="Times New Roman" w:hAnsi="Consolas" w:cs="Times New Roman"/>
+          <w:color w:val="000000"/>
+          <w:sz w:val="28"/>
+          <w:szCs w:val="21"/>
+        </w:rPr>
+      </w:pPr>
+      <w:proofErr w:type="gramStart"/>
+      <w:r>
+        <w:rPr>
+          <w:rFonts w:ascii="Consolas" w:eastAsia="Times New Roman" w:hAnsi="Consolas" w:cs="Times New Roman"/>
+          <w:color w:val="0000FF"/>
+          <w:sz w:val="28"/>
+          <w:szCs w:val="21"/>
+        </w:rPr>
+        <w:t>class</w:t>
+      </w:r>
+      <w:proofErr w:type="gramEnd"/>
+      <w:r>
+        <w:rPr>
+          <w:rFonts w:ascii="Consolas" w:eastAsia="Times New Roman" w:hAnsi="Consolas" w:cs="Times New Roman"/>
+          <w:color w:val="000000"/>
+          <w:sz w:val="28"/>
+          <w:szCs w:val="21"/>
+        </w:rPr>
+        <w:t xml:space="preserve"> </w:t>
+      </w:r>
+      <w:r>
+        <w:rPr>
+          <w:rFonts w:ascii="Consolas" w:eastAsia="Times New Roman" w:hAnsi="Consolas" w:cs="Times New Roman"/>
+          <w:color w:val="267F99"/>
+          <w:sz w:val="28"/>
+          <w:szCs w:val="21"/>
+        </w:rPr>
+        <w:t>User</w:t>
+      </w:r>
+      <w:r>
+        <w:rPr>
+          <w:rFonts w:ascii="Consolas" w:eastAsia="Times New Roman" w:hAnsi="Consolas" w:cs="Times New Roman"/>
+          <w:color w:val="000000"/>
+          <w:sz w:val="28"/>
+          <w:szCs w:val="21"/>
+        </w:rPr>
+        <w:t>:</w:t>
+      </w:r>
+    </w:p>
+    <w:p>
+      <w:pPr>
+        <w:shd w:val="clear" w:color="auto" w:fill="FFFFFF"/>
+        <w:spacing w:after="0" w:line="285" w:lineRule="atLeast"/>
+        <w:rPr>
+          <w:rFonts w:ascii="Consolas" w:eastAsia="Times New Roman" w:hAnsi="Consolas" w:cs="Times New Roman"/>
+          <w:color w:val="000000"/>
+          <w:sz w:val="28"/>
+          <w:szCs w:val="21"/>
+        </w:rPr>
+      </w:pPr>
+      <w:r>
+        <w:rPr>
+          <w:rFonts w:ascii="Consolas" w:eastAsia="Times New Roman" w:hAnsi="Consolas" w:cs="Times New Roman"/>
+          <w:color w:val="000000"/>
+          <w:sz w:val="28"/>
+          <w:szCs w:val="21"/>
+        </w:rPr>
+        <w:t xml:space="preserve">    </w:t>
+      </w:r>
+      <w:proofErr w:type="gramStart"/>
+      <w:r>
+        <w:rPr>
+          <w:rFonts w:ascii="Consolas" w:eastAsia="Times New Roman" w:hAnsi="Consolas" w:cs="Times New Roman"/>
+          <w:color w:val="001080"/>
+          <w:sz w:val="28"/>
+          <w:szCs w:val="21"/>
+        </w:rPr>
+        <w:t>name</w:t>
+      </w:r>
+      <w:proofErr w:type="gramEnd"/>
+      <w:r>
+        <w:rPr>
+          <w:rFonts w:ascii="Consolas" w:eastAsia="Times New Roman" w:hAnsi="Consolas" w:cs="Times New Roman"/>
+          <w:color w:val="000000"/>
+          <w:sz w:val="28"/>
+          <w:szCs w:val="21"/>
+        </w:rPr>
+        <w:t xml:space="preserve"> = </w:t>
+      </w:r>
+      <w:r>
+        <w:rPr>
+          <w:rFonts w:ascii="Consolas" w:eastAsia="Times New Roman" w:hAnsi="Consolas" w:cs="Times New Roman"/>
+          <w:color w:val="A31515"/>
+          <w:sz w:val="28"/>
+          <w:szCs w:val="21"/>
+        </w:rPr>
+        <w:t>''</w:t>
+      </w:r>
+    </w:p>
+    <w:p>
+      <w:pPr>
+        <w:shd w:val="clear" w:color="auto" w:fill="FFFFFF"/>
+        <w:spacing w:after="0" w:line="285" w:lineRule="atLeast"/>
+        <w:rPr>
+          <w:rFonts w:ascii="Consolas" w:eastAsia="Times New Roman" w:hAnsi="Consolas" w:cs="Times New Roman"/>
+          <w:color w:val="000000"/>
+          <w:sz w:val="28"/>
+          <w:szCs w:val="21"/>
+        </w:rPr>
+      </w:pPr>
+      <w:r>
+        <w:rPr>
+          <w:rFonts w:ascii="Consolas" w:eastAsia="Times New Roman" w:hAnsi="Consolas" w:cs="Times New Roman"/>
+          <w:color w:val="000000"/>
+          <w:sz w:val="28"/>
+          <w:szCs w:val="21"/>
+        </w:rPr>
+        <w:t xml:space="preserve">    </w:t>
+      </w:r>
+      <w:proofErr w:type="gramStart"/>
+      <w:r>
+        <w:rPr>
+          <w:rFonts w:ascii="Consolas" w:eastAsia="Times New Roman" w:hAnsi="Consolas" w:cs="Times New Roman"/>
+          <w:color w:val="001080"/>
+          <w:sz w:val="28"/>
+          <w:szCs w:val="21"/>
+        </w:rPr>
+        <w:t>address</w:t>
+      </w:r>
+      <w:proofErr w:type="gramEnd"/>
+      <w:r>
+        <w:rPr>
+          <w:rFonts w:ascii="Consolas" w:eastAsia="Times New Roman" w:hAnsi="Consolas" w:cs="Times New Roman"/>
+          <w:color w:val="000000"/>
+          <w:sz w:val="28"/>
+          <w:szCs w:val="21"/>
+        </w:rPr>
+        <w:t xml:space="preserve"> = </w:t>
+      </w:r>
+      <w:r>
+        <w:rPr>
+          <w:rFonts w:ascii="Consolas" w:eastAsia="Times New Roman" w:hAnsi="Consolas" w:cs="Times New Roman"/>
+          <w:color w:val="A31515"/>
+          <w:sz w:val="28"/>
+          <w:szCs w:val="21"/>
+        </w:rPr>
+        <w:t>''</w:t>
+      </w:r>
+    </w:p>
+    <w:p>
+      <w:pPr>
+        <w:shd w:val="clear" w:color="auto" w:fill="FFFFFF"/>
+        <w:spacing w:after="0" w:line="285" w:lineRule="atLeast"/>
+        <w:rPr>
+          <w:rFonts w:ascii="Consolas" w:eastAsia="Times New Roman" w:hAnsi="Consolas" w:cs="Times New Roman"/>
+          <w:color w:val="000000"/>
+          <w:sz w:val="28"/>
+          <w:szCs w:val="21"/>
+        </w:rPr>
+      </w:pPr>
+      <w:r>
+        <w:rPr>
+          <w:rFonts w:ascii="Consolas" w:eastAsia="Times New Roman" w:hAnsi="Consolas" w:cs="Times New Roman"/>
+          <w:color w:val="000000"/>
+          <w:sz w:val="28"/>
+          <w:szCs w:val="21"/>
+        </w:rPr>
+        <w:t xml:space="preserve">    </w:t>
+      </w:r>
+      <w:proofErr w:type="gramStart"/>
+      <w:r>
+        <w:rPr>
+          <w:rFonts w:ascii="Consolas" w:eastAsia="Times New Roman" w:hAnsi="Consolas" w:cs="Times New Roman"/>
+          <w:color w:val="001080"/>
+          <w:sz w:val="28"/>
+          <w:szCs w:val="21"/>
+        </w:rPr>
+        <w:t>email</w:t>
+      </w:r>
+      <w:proofErr w:type="gramEnd"/>
+      <w:r>
+        <w:rPr>
+          <w:rFonts w:ascii="Consolas" w:eastAsia="Times New Roman" w:hAnsi="Consolas" w:cs="Times New Roman"/>
+          <w:color w:val="000000"/>
+          <w:sz w:val="28"/>
+          <w:szCs w:val="21"/>
+        </w:rPr>
+        <w:t xml:space="preserve"> = </w:t>
+      </w:r>
+      <w:r>
+        <w:rPr>
+          <w:rFonts w:ascii="Consolas" w:eastAsia="Times New Roman" w:hAnsi="Consolas" w:cs="Times New Roman"/>
+          <w:color w:val="A31515"/>
+          <w:sz w:val="28"/>
+          <w:szCs w:val="21"/>
+        </w:rPr>
+        <w:t>''</w:t>
+      </w:r>
+    </w:p>
+    <w:p>
+      <w:pPr>
+        <w:shd w:val="clear" w:color="auto" w:fill="FFFFFF"/>
+        <w:spacing w:after="0" w:line="285" w:lineRule="atLeast"/>
+        <w:rPr>
+          <w:rFonts w:ascii="Consolas" w:eastAsia="Times New Roman" w:hAnsi="Consolas" w:cs="Times New Roman"/>
+          <w:color w:val="000000"/>
+          <w:sz w:val="28"/>
+          <w:szCs w:val="21"/>
+        </w:rPr>
+      </w:pPr>
+      <w:r>
+        <w:rPr>
+          <w:rFonts w:ascii="Consolas" w:eastAsia="Times New Roman" w:hAnsi="Consolas" w:cs="Times New Roman"/>
+          <w:color w:val="000000"/>
+          <w:sz w:val="28"/>
+          <w:szCs w:val="21"/>
+        </w:rPr>
+        <w:t xml:space="preserve">    </w:t>
+      </w:r>
+      <w:proofErr w:type="gramStart"/>
+      <w:r>
+        <w:rPr>
+          <w:rFonts w:ascii="Consolas" w:eastAsia="Times New Roman" w:hAnsi="Consolas" w:cs="Times New Roman"/>
+          <w:color w:val="001080"/>
+          <w:sz w:val="28"/>
+          <w:szCs w:val="21"/>
+        </w:rPr>
+        <w:t>mobile</w:t>
+      </w:r>
+      <w:proofErr w:type="gramEnd"/>
+      <w:r>
+        <w:rPr>
+          <w:rFonts w:ascii="Consolas" w:eastAsia="Times New Roman" w:hAnsi="Consolas" w:cs="Times New Roman"/>
+          <w:color w:val="000000"/>
+          <w:sz w:val="28"/>
+          <w:szCs w:val="21"/>
+        </w:rPr>
+        <w:t xml:space="preserve"> = </w:t>
+      </w:r>
+      <w:r>
+        <w:rPr>
+          <w:rFonts w:ascii="Consolas" w:eastAsia="Times New Roman" w:hAnsi="Consolas" w:cs="Times New Roman"/>
+          <w:color w:val="A31515"/>
+          <w:sz w:val="28"/>
+          <w:szCs w:val="21"/>
+        </w:rPr>
+        <w:t>''</w:t>
+      </w:r>
+    </w:p>
+    <w:p>
+      <w:pPr>
+        <w:shd w:val="clear" w:color="auto" w:fill="FFFFFF"/>
+        <w:spacing w:after="0" w:line="285" w:lineRule="atLeast"/>
+        <w:rPr>
+          <w:rFonts w:ascii="Consolas" w:eastAsia="Times New Roman" w:hAnsi="Consolas" w:cs="Times New Roman"/>
+          <w:color w:val="000000"/>
+          <w:sz w:val="28"/>
+          <w:szCs w:val="21"/>
+        </w:rPr>
+      </w:pPr>
+      <w:r>
+        <w:rPr>
+          <w:rFonts w:ascii="Consolas" w:eastAsia="Times New Roman" w:hAnsi="Consolas" w:cs="Times New Roman"/>
+          <w:color w:val="000000"/>
+          <w:sz w:val="28"/>
+          <w:szCs w:val="21"/>
+        </w:rPr>
+        <w:t xml:space="preserve">    </w:t>
+      </w:r>
+      <w:proofErr w:type="gramStart"/>
+      <w:r>
+        <w:rPr>
+          <w:rFonts w:ascii="Consolas" w:eastAsia="Times New Roman" w:hAnsi="Consolas" w:cs="Times New Roman"/>
+          <w:color w:val="001080"/>
+          <w:sz w:val="28"/>
+          <w:szCs w:val="21"/>
+        </w:rPr>
+        <w:t>username</w:t>
+      </w:r>
+      <w:proofErr w:type="gramEnd"/>
+      <w:r>
+        <w:rPr>
+          <w:rFonts w:ascii="Consolas" w:eastAsia="Times New Roman" w:hAnsi="Consolas" w:cs="Times New Roman"/>
+          <w:color w:val="000000"/>
+          <w:sz w:val="28"/>
+          <w:szCs w:val="21"/>
+        </w:rPr>
+        <w:t xml:space="preserve"> = </w:t>
+      </w:r>
+      <w:r>
+        <w:rPr>
+          <w:rFonts w:ascii="Consolas" w:eastAsia="Times New Roman" w:hAnsi="Consolas" w:cs="Times New Roman"/>
+          <w:color w:val="A31515"/>
+          <w:sz w:val="28"/>
+          <w:szCs w:val="21"/>
+        </w:rPr>
+        <w:t>''</w:t>
+      </w:r>
+    </w:p>
+    <w:p>
+      <w:pPr>
+        <w:shd w:val="clear" w:color="auto" w:fill="FFFFFF"/>
+        <w:spacing w:after="0" w:line="285" w:lineRule="atLeast"/>
+        <w:rPr>
+          <w:rFonts w:ascii="Consolas" w:eastAsia="Times New Roman" w:hAnsi="Consolas" w:cs="Times New Roman"/>
+          <w:color w:val="000000"/>
+          <w:sz w:val="28"/>
+          <w:szCs w:val="21"/>
+        </w:rPr>
+      </w:pPr>
+      <w:r>
+        <w:rPr>
+          <w:rFonts w:ascii="Consolas" w:eastAsia="Times New Roman" w:hAnsi="Consolas" w:cs="Times New Roman"/>
+          <w:color w:val="000000"/>
+          <w:sz w:val="28"/>
+          <w:szCs w:val="21"/>
+        </w:rPr>
+        <w:t xml:space="preserve">    </w:t>
+      </w:r>
+      <w:proofErr w:type="gramStart"/>
+      <w:r>
+        <w:rPr>
+          <w:rFonts w:ascii="Consolas" w:eastAsia="Times New Roman" w:hAnsi="Consolas" w:cs="Times New Roman"/>
+          <w:color w:val="001080"/>
+          <w:sz w:val="28"/>
+          <w:szCs w:val="21"/>
+        </w:rPr>
+        <w:t>password</w:t>
+      </w:r>
+      <w:proofErr w:type="gramEnd"/>
+      <w:r>
+        <w:rPr>
+          <w:rFonts w:ascii="Consolas" w:eastAsia="Times New Roman" w:hAnsi="Consolas" w:cs="Times New Roman"/>
+          <w:color w:val="000000"/>
+          <w:sz w:val="28"/>
+          <w:szCs w:val="21"/>
+        </w:rPr>
+        <w:t xml:space="preserve"> = </w:t>
+      </w:r>
+      <w:r>
+        <w:rPr>
+          <w:rFonts w:ascii="Consolas" w:eastAsia="Times New Roman" w:hAnsi="Consolas" w:cs="Times New Roman"/>
+          <w:color w:val="A31515"/>
+          <w:sz w:val="28"/>
+          <w:szCs w:val="21"/>
+        </w:rPr>
+        <w:t>''</w:t>
+      </w:r>
+    </w:p>
+    <w:p>
+      <w:pPr>
+        <w:shd w:val="clear" w:color="auto" w:fill="FFFFFF"/>
+        <w:spacing w:after="0" w:line="285" w:lineRule="atLeast"/>
+        <w:rPr>
+          <w:rFonts w:ascii="Consolas" w:eastAsia="Times New Roman" w:hAnsi="Consolas" w:cs="Times New Roman"/>
+          <w:color w:val="000000"/>
+          <w:sz w:val="28"/>
+          <w:szCs w:val="21"/>
+        </w:rPr>
+      </w:pPr>
+      <w:r>
+        <w:rPr>
+          <w:rFonts w:ascii="Consolas" w:eastAsia="Times New Roman" w:hAnsi="Consolas" w:cs="Times New Roman"/>
+          <w:color w:val="000000"/>
+          <w:sz w:val="28"/>
+          <w:szCs w:val="21"/>
+        </w:rPr>
+        <w:t xml:space="preserve">    </w:t>
+      </w:r>
+      <w:proofErr w:type="gramStart"/>
+      <w:r>
+        <w:rPr>
+          <w:rFonts w:ascii="Consolas" w:eastAsia="Times New Roman" w:hAnsi="Consolas" w:cs="Times New Roman"/>
+          <w:color w:val="001080"/>
+          <w:sz w:val="28"/>
+          <w:szCs w:val="21"/>
+        </w:rPr>
+        <w:t>role</w:t>
+      </w:r>
+      <w:proofErr w:type="gramEnd"/>
+      <w:r>
+        <w:rPr>
+          <w:rFonts w:ascii="Consolas" w:eastAsia="Times New Roman" w:hAnsi="Consolas" w:cs="Times New Roman"/>
+          <w:color w:val="000000"/>
+          <w:sz w:val="28"/>
+          <w:szCs w:val="21"/>
+        </w:rPr>
+        <w:t xml:space="preserve"> = </w:t>
+      </w:r>
+      <w:r>
+        <w:rPr>
+          <w:rFonts w:ascii="Consolas" w:eastAsia="Times New Roman" w:hAnsi="Consolas" w:cs="Times New Roman"/>
+          <w:color w:val="A31515"/>
+          <w:sz w:val="28"/>
+          <w:szCs w:val="21"/>
+        </w:rPr>
+        <w:t>''</w:t>
+      </w:r>
+    </w:p>
+    <w:p>
+      <w:pPr>
+        <w:shd w:val="clear" w:color="auto" w:fill="FFFFFF"/>
+        <w:spacing w:after="0" w:line="285" w:lineRule="atLeast"/>
+        <w:rPr>
+          <w:rFonts w:ascii="Consolas" w:eastAsia="Times New Roman" w:hAnsi="Consolas" w:cs="Times New Roman"/>
+          <w:color w:val="000000"/>
+          <w:sz w:val="28"/>
+          <w:szCs w:val="21"/>
+        </w:rPr>
+      </w:pPr>
+    </w:p>
+    <w:p>
+      <w:pPr>
+        <w:shd w:val="clear" w:color="auto" w:fill="FFFFFF"/>
+        <w:spacing w:after="0" w:line="285" w:lineRule="atLeast"/>
+        <w:rPr>
+          <w:rFonts w:ascii="Consolas" w:eastAsia="Times New Roman" w:hAnsi="Consolas" w:cs="Times New Roman"/>
+          <w:color w:val="000000"/>
+          <w:sz w:val="28"/>
+          <w:szCs w:val="21"/>
+        </w:rPr>
+      </w:pPr>
+      <w:r>
+        <w:rPr>
+          <w:rFonts w:ascii="Consolas" w:eastAsia="Times New Roman" w:hAnsi="Consolas" w:cs="Times New Roman"/>
+          <w:color w:val="000000"/>
+          <w:sz w:val="28"/>
+          <w:szCs w:val="21"/>
+        </w:rPr>
+        <w:t xml:space="preserve">    </w:t>
+      </w:r>
+      <w:proofErr w:type="spellStart"/>
+      <w:proofErr w:type="gramStart"/>
+      <w:r>
+        <w:rPr>
+          <w:rFonts w:ascii="Consolas" w:eastAsia="Times New Roman" w:hAnsi="Consolas" w:cs="Times New Roman"/>
+          <w:color w:val="0000FF"/>
+          <w:sz w:val="28"/>
+          <w:szCs w:val="21"/>
+        </w:rPr>
+        <w:t>def</w:t>
+      </w:r>
+      <w:proofErr w:type="spellEnd"/>
+      <w:proofErr w:type="gramEnd"/>
+      <w:r>
+        <w:rPr>
+          <w:rFonts w:ascii="Consolas" w:eastAsia="Times New Roman" w:hAnsi="Consolas" w:cs="Times New Roman"/>
+          <w:color w:val="000000"/>
+          <w:sz w:val="28"/>
+          <w:szCs w:val="21"/>
+        </w:rPr>
+        <w:t xml:space="preserve"> </w:t>
+      </w:r>
+      <w:r>
+        <w:rPr>
+          <w:rFonts w:ascii="Consolas" w:eastAsia="Times New Roman" w:hAnsi="Consolas" w:cs="Times New Roman"/>
+          <w:color w:val="795E26"/>
+          <w:sz w:val="28"/>
+          <w:szCs w:val="21"/>
+        </w:rPr>
+        <w:t>login</w:t>
+      </w:r>
+      <w:r>
+        <w:rPr>
+          <w:rFonts w:ascii="Consolas" w:eastAsia="Times New Roman" w:hAnsi="Consolas" w:cs="Times New Roman"/>
+          <w:color w:val="000000"/>
+          <w:sz w:val="28"/>
+          <w:szCs w:val="21"/>
+        </w:rPr>
+        <w:t>():</w:t>
+      </w:r>
+    </w:p>
+    <w:p>
+      <w:pPr>
+        <w:shd w:val="clear" w:color="auto" w:fill="FFFFFF"/>
+        <w:spacing w:after="0" w:line="285" w:lineRule="atLeast"/>
+        <w:rPr>
+          <w:rFonts w:ascii="Consolas" w:eastAsia="Times New Roman" w:hAnsi="Consolas" w:cs="Times New Roman"/>
+          <w:color w:val="000000"/>
+          <w:sz w:val="28"/>
+          <w:szCs w:val="21"/>
+        </w:rPr>
+      </w:pPr>
+      <w:r>
+        <w:rPr>
+          <w:rFonts w:ascii="Consolas" w:eastAsia="Times New Roman" w:hAnsi="Consolas" w:cs="Times New Roman"/>
+          <w:color w:val="000000"/>
+          <w:sz w:val="28"/>
+          <w:szCs w:val="21"/>
+        </w:rPr>
+        <w:t xml:space="preserve">        </w:t>
+      </w:r>
+      <w:proofErr w:type="gramStart"/>
+      <w:r>
+        <w:rPr>
+          <w:rFonts w:ascii="Consolas" w:eastAsia="Times New Roman" w:hAnsi="Consolas" w:cs="Times New Roman"/>
+          <w:color w:val="AF00DB"/>
+          <w:sz w:val="28"/>
+          <w:szCs w:val="21"/>
+        </w:rPr>
+        <w:t>pass</w:t>
+      </w:r>
+      <w:proofErr w:type="gramEnd"/>
+    </w:p>
+    <w:p>
+      <w:pPr>
+        <w:shd w:val="clear" w:color="auto" w:fill="FFFFFF"/>
+        <w:spacing w:after="240" w:line="285" w:lineRule="atLeast"/>
+        <w:rPr>
+          <w:rFonts w:ascii="Consolas" w:eastAsia="Times New Roman" w:hAnsi="Consolas" w:cs="Times New Roman"/>
+          <w:color w:val="000000"/>
+          <w:sz w:val="28"/>
+          <w:szCs w:val="21"/>
+        </w:rPr>
+      </w:pPr>
+    </w:p>
+    <w:p>
+      <w:pPr>
+        <w:shd w:val="clear" w:color="auto" w:fill="FFFFFF"/>
+        <w:spacing w:after="240" w:line="285" w:lineRule="atLeast"/>
+        <w:rPr>
+          <w:rFonts w:ascii="Consolas" w:eastAsia="Times New Roman" w:hAnsi="Consolas" w:cs="Times New Roman"/>
+          <w:color w:val="000000"/>
+          <w:sz w:val="28"/>
+          <w:szCs w:val="21"/>
+        </w:rPr>
+      </w:pPr>
+    </w:p>
+    <w:p>
+      <w:pPr>
+        <w:shd w:val="clear" w:color="auto" w:fill="FFFFFF"/>
+        <w:spacing w:after="240" w:line="285" w:lineRule="atLeast"/>
+        <w:rPr>
+          <w:rFonts w:ascii="Consolas" w:eastAsia="Times New Roman" w:hAnsi="Consolas" w:cs="Times New Roman"/>
+          <w:color w:val="000000"/>
+          <w:sz w:val="28"/>
+          <w:szCs w:val="21"/>
+        </w:rPr>
+      </w:pPr>
+    </w:p>
+    <w:p>
+      <w:pPr>
+        <w:shd w:val="clear" w:color="auto" w:fill="FFFFFF"/>
+        <w:spacing w:after="0" w:line="285" w:lineRule="atLeast"/>
+        <w:rPr>
+          <w:rFonts w:ascii="Consolas" w:eastAsia="Times New Roman" w:hAnsi="Consolas" w:cs="Times New Roman"/>
+          <w:color w:val="000000"/>
+          <w:sz w:val="28"/>
+          <w:szCs w:val="21"/>
+        </w:rPr>
+      </w:pPr>
+      <w:proofErr w:type="gramStart"/>
+      <w:r>
+        <w:rPr>
+          <w:rFonts w:ascii="Consolas" w:eastAsia="Times New Roman" w:hAnsi="Consolas" w:cs="Times New Roman"/>
+          <w:color w:val="0000FF"/>
+          <w:sz w:val="28"/>
+          <w:szCs w:val="21"/>
+        </w:rPr>
+        <w:t>class</w:t>
+      </w:r>
+      <w:proofErr w:type="gramEnd"/>
+      <w:r>
+        <w:rPr>
+          <w:rFonts w:ascii="Consolas" w:eastAsia="Times New Roman" w:hAnsi="Consolas" w:cs="Times New Roman"/>
+          <w:color w:val="000000"/>
+          <w:sz w:val="28"/>
+          <w:szCs w:val="21"/>
+        </w:rPr>
+        <w:t xml:space="preserve"> </w:t>
+      </w:r>
+      <w:r>
+        <w:rPr>
+          <w:rFonts w:ascii="Consolas" w:eastAsia="Times New Roman" w:hAnsi="Consolas" w:cs="Times New Roman"/>
+          <w:color w:val="267F99"/>
+          <w:sz w:val="28"/>
+          <w:szCs w:val="21"/>
+        </w:rPr>
+        <w:t>Student</w:t>
+      </w:r>
+      <w:r>
+        <w:rPr>
+          <w:rFonts w:ascii="Consolas" w:eastAsia="Times New Roman" w:hAnsi="Consolas" w:cs="Times New Roman"/>
+          <w:color w:val="000000"/>
+          <w:sz w:val="28"/>
+          <w:szCs w:val="21"/>
+        </w:rPr>
+        <w:t>(</w:t>
+      </w:r>
+      <w:r>
+        <w:rPr>
+          <w:rFonts w:ascii="Consolas" w:eastAsia="Times New Roman" w:hAnsi="Consolas" w:cs="Times New Roman"/>
+          <w:color w:val="267F99"/>
+          <w:sz w:val="28"/>
+          <w:szCs w:val="21"/>
+        </w:rPr>
+        <w:t>User</w:t>
+      </w:r>
+      <w:r>
+        <w:rPr>
+          <w:rFonts w:ascii="Consolas" w:eastAsia="Times New Roman" w:hAnsi="Consolas" w:cs="Times New Roman"/>
+          <w:color w:val="000000"/>
+          <w:sz w:val="28"/>
+          <w:szCs w:val="21"/>
+        </w:rPr>
+        <w:t>):</w:t>
+      </w:r>
+    </w:p>
+    <w:p>
+      <w:pPr>
+        <w:shd w:val="clear" w:color="auto" w:fill="FFFFFF"/>
+        <w:spacing w:after="0" w:line="285" w:lineRule="atLeast"/>
+        <w:rPr>
+          <w:rFonts w:ascii="Consolas" w:eastAsia="Times New Roman" w:hAnsi="Consolas" w:cs="Times New Roman"/>
+          <w:color w:val="000000"/>
+          <w:sz w:val="28"/>
+          <w:szCs w:val="21"/>
+        </w:rPr>
+      </w:pPr>
+      <w:r>
+        <w:rPr>
+          <w:rFonts w:ascii="Consolas" w:eastAsia="Times New Roman" w:hAnsi="Consolas" w:cs="Times New Roman"/>
+          <w:color w:val="000000"/>
+          <w:sz w:val="28"/>
+          <w:szCs w:val="21"/>
+        </w:rPr>
+        <w:t xml:space="preserve">    </w:t>
+      </w:r>
+      <w:proofErr w:type="gramStart"/>
+      <w:r>
+        <w:rPr>
+          <w:rFonts w:ascii="Consolas" w:eastAsia="Times New Roman" w:hAnsi="Consolas" w:cs="Times New Roman"/>
+          <w:color w:val="001080"/>
+          <w:sz w:val="28"/>
+          <w:szCs w:val="21"/>
+        </w:rPr>
+        <w:t>course</w:t>
+      </w:r>
+      <w:proofErr w:type="gramEnd"/>
+      <w:r>
+        <w:rPr>
+          <w:rFonts w:ascii="Consolas" w:eastAsia="Times New Roman" w:hAnsi="Consolas" w:cs="Times New Roman"/>
+          <w:color w:val="000000"/>
+          <w:sz w:val="28"/>
+          <w:szCs w:val="21"/>
+        </w:rPr>
+        <w:t xml:space="preserve"> = </w:t>
+      </w:r>
+      <w:r>
+        <w:rPr>
+          <w:rFonts w:ascii="Consolas" w:eastAsia="Times New Roman" w:hAnsi="Consolas" w:cs="Times New Roman"/>
+          <w:color w:val="A31515"/>
+          <w:sz w:val="28"/>
+          <w:szCs w:val="21"/>
+        </w:rPr>
+        <w:t>''</w:t>
+      </w:r>
+    </w:p>
+    <w:p>
+      <w:pPr>
+        <w:shd w:val="clear" w:color="auto" w:fill="FFFFFF"/>
+        <w:spacing w:after="0" w:line="285" w:lineRule="atLeast"/>
+        <w:rPr>
+          <w:rFonts w:ascii="Consolas" w:eastAsia="Times New Roman" w:hAnsi="Consolas" w:cs="Times New Roman"/>
+          <w:color w:val="000000"/>
+          <w:sz w:val="28"/>
+          <w:szCs w:val="21"/>
+        </w:rPr>
+      </w:pPr>
+    </w:p>
+    <w:p>
+      <w:pPr>
+        <w:shd w:val="clear" w:color="auto" w:fill="FFFFFF"/>
+        <w:spacing w:after="0" w:line="285" w:lineRule="atLeast"/>
+        <w:rPr>
+          <w:rFonts w:ascii="Consolas" w:eastAsia="Times New Roman" w:hAnsi="Consolas" w:cs="Times New Roman"/>
+          <w:color w:val="000000"/>
+          <w:sz w:val="28"/>
+          <w:szCs w:val="21"/>
+        </w:rPr>
+      </w:pPr>
+      <w:r>
+        <w:rPr>
+          <w:rFonts w:ascii="Consolas" w:eastAsia="Times New Roman" w:hAnsi="Consolas" w:cs="Times New Roman"/>
+          <w:color w:val="000000"/>
+          <w:sz w:val="28"/>
+          <w:szCs w:val="21"/>
+        </w:rPr>
+        <w:t xml:space="preserve">    </w:t>
+      </w:r>
+      <w:proofErr w:type="spellStart"/>
+      <w:proofErr w:type="gramStart"/>
+      <w:r>
+        <w:rPr>
+          <w:rFonts w:ascii="Consolas" w:eastAsia="Times New Roman" w:hAnsi="Consolas" w:cs="Times New Roman"/>
+          <w:color w:val="0000FF"/>
+          <w:sz w:val="28"/>
+          <w:szCs w:val="21"/>
+        </w:rPr>
+        <w:t>def</w:t>
+      </w:r>
+      <w:proofErr w:type="spellEnd"/>
+      <w:proofErr w:type="gramEnd"/>
+      <w:r>
+        <w:rPr>
+          <w:rFonts w:ascii="Consolas" w:eastAsia="Times New Roman" w:hAnsi="Consolas" w:cs="Times New Roman"/>
+          <w:color w:val="000000"/>
+          <w:sz w:val="28"/>
+          <w:szCs w:val="21"/>
+        </w:rPr>
+        <w:t xml:space="preserve"> </w:t>
+      </w:r>
+      <w:proofErr w:type="spellStart"/>
+      <w:r>
+        <w:rPr>
+          <w:rFonts w:ascii="Consolas" w:eastAsia="Times New Roman" w:hAnsi="Consolas" w:cs="Times New Roman"/>
+          <w:color w:val="795E26"/>
+          <w:sz w:val="28"/>
+          <w:szCs w:val="21"/>
+        </w:rPr>
+        <w:t>add_student</w:t>
+      </w:r>
+      <w:proofErr w:type="spellEnd"/>
+      <w:r>
+        <w:rPr>
+          <w:rFonts w:ascii="Consolas" w:eastAsia="Times New Roman" w:hAnsi="Consolas" w:cs="Times New Roman"/>
+          <w:color w:val="000000"/>
+          <w:sz w:val="28"/>
+          <w:szCs w:val="21"/>
+        </w:rPr>
+        <w:t>():</w:t>
+      </w:r>
+    </w:p>
+    <w:p>
+      <w:pPr>
+        <w:shd w:val="clear" w:color="auto" w:fill="FFFFFF"/>
+        <w:spacing w:after="0" w:line="285" w:lineRule="atLeast"/>
+        <w:rPr>
+          <w:rFonts w:ascii="Consolas" w:eastAsia="Times New Roman" w:hAnsi="Consolas" w:cs="Times New Roman"/>
+          <w:color w:val="000000"/>
+          <w:sz w:val="28"/>
+          <w:szCs w:val="21"/>
+        </w:rPr>
+      </w:pPr>
+      <w:r>
+        <w:rPr>
+          <w:rFonts w:ascii="Consolas" w:eastAsia="Times New Roman" w:hAnsi="Consolas" w:cs="Times New Roman"/>
+          <w:color w:val="000000"/>
+          <w:sz w:val="28"/>
+          <w:szCs w:val="21"/>
+        </w:rPr>
+        <w:t xml:space="preserve">        </w:t>
+      </w:r>
+      <w:proofErr w:type="gramStart"/>
+      <w:r>
+        <w:rPr>
+          <w:rFonts w:ascii="Consolas" w:eastAsia="Times New Roman" w:hAnsi="Consolas" w:cs="Times New Roman"/>
+          <w:color w:val="AF00DB"/>
+          <w:sz w:val="28"/>
+          <w:szCs w:val="21"/>
+        </w:rPr>
+        <w:t>pass</w:t>
+      </w:r>
+      <w:proofErr w:type="gramEnd"/>
+    </w:p>
+    <w:p>
+      <w:pPr>
+        <w:shd w:val="clear" w:color="auto" w:fill="FFFFFF"/>
+        <w:spacing w:after="240" w:line="285" w:lineRule="atLeast"/>
+        <w:rPr>
+          <w:rFonts w:ascii="Consolas" w:eastAsia="Times New Roman" w:hAnsi="Consolas" w:cs="Times New Roman"/>
+          <w:color w:val="000000"/>
+          <w:sz w:val="28"/>
+          <w:szCs w:val="21"/>
+        </w:rPr>
+      </w:pPr>
+      <w:r>
+        <w:rPr>
+          <w:rFonts w:ascii="Consolas" w:eastAsia="Times New Roman" w:hAnsi="Consolas" w:cs="Times New Roman"/>
+          <w:color w:val="000000"/>
+          <w:sz w:val="28"/>
+          <w:szCs w:val="21"/>
+        </w:rPr>
+        <w:br/>
+      </w:r>
+    </w:p>
+    <w:p>
+      <w:pPr>
+        <w:shd w:val="clear" w:color="auto" w:fill="FFFFFF"/>
+        <w:spacing w:after="0" w:line="285" w:lineRule="atLeast"/>
+        <w:rPr>
+          <w:rFonts w:ascii="Consolas" w:eastAsia="Times New Roman" w:hAnsi="Consolas" w:cs="Times New Roman"/>
+          <w:color w:val="000000"/>
+          <w:sz w:val="28"/>
+          <w:szCs w:val="21"/>
+        </w:rPr>
+      </w:pPr>
+      <w:proofErr w:type="gramStart"/>
+      <w:r>
+        <w:rPr>
+          <w:rFonts w:ascii="Consolas" w:eastAsia="Times New Roman" w:hAnsi="Consolas" w:cs="Times New Roman"/>
+          <w:color w:val="0000FF"/>
+          <w:sz w:val="28"/>
+          <w:szCs w:val="21"/>
+        </w:rPr>
+        <w:t>class</w:t>
+      </w:r>
+      <w:proofErr w:type="gramEnd"/>
+      <w:r>
+        <w:rPr>
+          <w:rFonts w:ascii="Consolas" w:eastAsia="Times New Roman" w:hAnsi="Consolas" w:cs="Times New Roman"/>
+          <w:color w:val="000000"/>
+          <w:sz w:val="28"/>
+          <w:szCs w:val="21"/>
+        </w:rPr>
+        <w:t xml:space="preserve"> </w:t>
+      </w:r>
+      <w:r>
+        <w:rPr>
+          <w:rFonts w:ascii="Consolas" w:eastAsia="Times New Roman" w:hAnsi="Consolas" w:cs="Times New Roman"/>
+          <w:color w:val="267F99"/>
+          <w:sz w:val="28"/>
+          <w:szCs w:val="21"/>
+        </w:rPr>
+        <w:t>Staff</w:t>
+      </w:r>
+      <w:r>
+        <w:rPr>
+          <w:rFonts w:ascii="Consolas" w:eastAsia="Times New Roman" w:hAnsi="Consolas" w:cs="Times New Roman"/>
+          <w:color w:val="000000"/>
+          <w:sz w:val="28"/>
+          <w:szCs w:val="21"/>
+        </w:rPr>
+        <w:t>(</w:t>
+      </w:r>
+      <w:r>
+        <w:rPr>
+          <w:rFonts w:ascii="Consolas" w:eastAsia="Times New Roman" w:hAnsi="Consolas" w:cs="Times New Roman"/>
+          <w:color w:val="267F99"/>
+          <w:sz w:val="28"/>
+          <w:szCs w:val="21"/>
+        </w:rPr>
+        <w:t>User</w:t>
+      </w:r>
+      <w:r>
+        <w:rPr>
+          <w:rFonts w:ascii="Consolas" w:eastAsia="Times New Roman" w:hAnsi="Consolas" w:cs="Times New Roman"/>
+          <w:color w:val="000000"/>
+          <w:sz w:val="28"/>
+          <w:szCs w:val="21"/>
+        </w:rPr>
+        <w:t>):</w:t>
+      </w:r>
+    </w:p>
+    <w:p>
+      <w:pPr>
+        <w:shd w:val="clear" w:color="auto" w:fill="FFFFFF"/>
+        <w:spacing w:after="0" w:line="285" w:lineRule="atLeast"/>
+        <w:rPr>
+          <w:rFonts w:ascii="Consolas" w:eastAsia="Times New Roman" w:hAnsi="Consolas" w:cs="Times New Roman"/>
+          <w:color w:val="000000"/>
+          <w:sz w:val="28"/>
+          <w:szCs w:val="21"/>
+        </w:rPr>
+      </w:pPr>
+      <w:r>
+        <w:rPr>
+          <w:rFonts w:ascii="Consolas" w:eastAsia="Times New Roman" w:hAnsi="Consolas" w:cs="Times New Roman"/>
+          <w:color w:val="000000"/>
+          <w:sz w:val="28"/>
+          <w:szCs w:val="21"/>
+        </w:rPr>
+        <w:t xml:space="preserve">    </w:t>
+      </w:r>
+      <w:proofErr w:type="gramStart"/>
+      <w:r>
+        <w:rPr>
+          <w:rFonts w:ascii="Consolas" w:eastAsia="Times New Roman" w:hAnsi="Consolas" w:cs="Times New Roman"/>
+          <w:color w:val="001080"/>
+          <w:sz w:val="28"/>
+          <w:szCs w:val="21"/>
+        </w:rPr>
+        <w:t>salary</w:t>
+      </w:r>
+      <w:proofErr w:type="gramEnd"/>
+      <w:r>
+        <w:rPr>
+          <w:rFonts w:ascii="Consolas" w:eastAsia="Times New Roman" w:hAnsi="Consolas" w:cs="Times New Roman"/>
+          <w:color w:val="000000"/>
+          <w:sz w:val="28"/>
+          <w:szCs w:val="21"/>
+        </w:rPr>
+        <w:t xml:space="preserve"> = </w:t>
+      </w:r>
+      <w:r>
+        <w:rPr>
+          <w:rFonts w:ascii="Consolas" w:eastAsia="Times New Roman" w:hAnsi="Consolas" w:cs="Times New Roman"/>
+          <w:color w:val="A31515"/>
+          <w:sz w:val="28"/>
+          <w:szCs w:val="21"/>
+        </w:rPr>
+        <w:t>''</w:t>
+      </w:r>
+    </w:p>
+    <w:p>
+      <w:pPr>
+        <w:shd w:val="clear" w:color="auto" w:fill="FFFFFF"/>
+        <w:spacing w:after="0" w:line="285" w:lineRule="atLeast"/>
+        <w:rPr>
+          <w:rFonts w:ascii="Consolas" w:eastAsia="Times New Roman" w:hAnsi="Consolas" w:cs="Times New Roman"/>
+          <w:color w:val="000000"/>
+          <w:sz w:val="28"/>
+          <w:szCs w:val="21"/>
+        </w:rPr>
+      </w:pPr>
+      <w:r>
+        <w:rPr>
+          <w:rFonts w:ascii="Consolas" w:eastAsia="Times New Roman" w:hAnsi="Consolas" w:cs="Times New Roman"/>
+          <w:color w:val="000000"/>
+          <w:sz w:val="28"/>
+          <w:szCs w:val="21"/>
+        </w:rPr>
+        <w:t xml:space="preserve">    </w:t>
+      </w:r>
+      <w:proofErr w:type="gramStart"/>
+      <w:r>
+        <w:rPr>
+          <w:rFonts w:ascii="Consolas" w:eastAsia="Times New Roman" w:hAnsi="Consolas" w:cs="Times New Roman"/>
+          <w:color w:val="001080"/>
+          <w:sz w:val="28"/>
+          <w:szCs w:val="21"/>
+        </w:rPr>
+        <w:t>shift</w:t>
+      </w:r>
+      <w:proofErr w:type="gramEnd"/>
+      <w:r>
+        <w:rPr>
+          <w:rFonts w:ascii="Consolas" w:eastAsia="Times New Roman" w:hAnsi="Consolas" w:cs="Times New Roman"/>
+          <w:color w:val="000000"/>
+          <w:sz w:val="28"/>
+          <w:szCs w:val="21"/>
+        </w:rPr>
+        <w:t xml:space="preserve"> = </w:t>
+      </w:r>
+      <w:r>
+        <w:rPr>
+          <w:rFonts w:ascii="Consolas" w:eastAsia="Times New Roman" w:hAnsi="Consolas" w:cs="Times New Roman"/>
+          <w:color w:val="A31515"/>
+          <w:sz w:val="28"/>
+          <w:szCs w:val="21"/>
+        </w:rPr>
+        <w:t>''</w:t>
+      </w:r>
+    </w:p>
+    <w:p>
+      <w:pPr>
+        <w:shd w:val="clear" w:color="auto" w:fill="FFFFFF"/>
+        <w:spacing w:after="0" w:line="285" w:lineRule="atLeast"/>
+        <w:rPr>
+          <w:rFonts w:ascii="Consolas" w:eastAsia="Times New Roman" w:hAnsi="Consolas" w:cs="Times New Roman"/>
+          <w:color w:val="000000"/>
+          <w:sz w:val="28"/>
+          <w:szCs w:val="21"/>
+        </w:rPr>
+      </w:pPr>
+      <w:r>
+        <w:rPr>
+          <w:rFonts w:ascii="Consolas" w:eastAsia="Times New Roman" w:hAnsi="Consolas" w:cs="Times New Roman"/>
+          <w:color w:val="000000"/>
+          <w:sz w:val="28"/>
+          <w:szCs w:val="21"/>
+        </w:rPr>
+        <w:t xml:space="preserve">    </w:t>
+      </w:r>
+      <w:proofErr w:type="gramStart"/>
+      <w:r>
+        <w:rPr>
+          <w:rFonts w:ascii="Consolas" w:eastAsia="Times New Roman" w:hAnsi="Consolas" w:cs="Times New Roman"/>
+          <w:color w:val="001080"/>
+          <w:sz w:val="28"/>
+          <w:szCs w:val="21"/>
+        </w:rPr>
+        <w:t>type</w:t>
+      </w:r>
+      <w:proofErr w:type="gramEnd"/>
+      <w:r>
+        <w:rPr>
+          <w:rFonts w:ascii="Consolas" w:eastAsia="Times New Roman" w:hAnsi="Consolas" w:cs="Times New Roman"/>
+          <w:color w:val="000000"/>
+          <w:sz w:val="28"/>
+          <w:szCs w:val="21"/>
+        </w:rPr>
+        <w:t xml:space="preserve"> = </w:t>
+      </w:r>
+      <w:r>
+        <w:rPr>
+          <w:rFonts w:ascii="Consolas" w:eastAsia="Times New Roman" w:hAnsi="Consolas" w:cs="Times New Roman"/>
+          <w:color w:val="A31515"/>
+          <w:sz w:val="28"/>
+          <w:szCs w:val="21"/>
+        </w:rPr>
+        <w:t>''</w:t>
+      </w:r>
+    </w:p>
+    <w:p>
+      <w:pPr>
+        <w:shd w:val="clear" w:color="auto" w:fill="FFFFFF"/>
+        <w:spacing w:after="0" w:line="285" w:lineRule="atLeast"/>
+        <w:rPr>
+          <w:rFonts w:ascii="Consolas" w:eastAsia="Times New Roman" w:hAnsi="Consolas" w:cs="Times New Roman"/>
+          <w:color w:val="000000"/>
+          <w:sz w:val="28"/>
+          <w:szCs w:val="21"/>
+        </w:rPr>
+      </w:pPr>
+      <w:r>
+        <w:rPr>
+          <w:rFonts w:ascii="Consolas" w:eastAsia="Times New Roman" w:hAnsi="Consolas" w:cs="Times New Roman"/>
+          <w:color w:val="000000"/>
+          <w:sz w:val="28"/>
+          <w:szCs w:val="21"/>
+        </w:rPr>
+        <w:t xml:space="preserve">    </w:t>
+      </w:r>
+      <w:proofErr w:type="gramStart"/>
+      <w:r>
+        <w:rPr>
+          <w:rFonts w:ascii="Consolas" w:eastAsia="Times New Roman" w:hAnsi="Consolas" w:cs="Times New Roman"/>
+          <w:color w:val="001080"/>
+          <w:sz w:val="28"/>
+          <w:szCs w:val="21"/>
+        </w:rPr>
+        <w:t>department</w:t>
+      </w:r>
+      <w:proofErr w:type="gramEnd"/>
+      <w:r>
+        <w:rPr>
+          <w:rFonts w:ascii="Consolas" w:eastAsia="Times New Roman" w:hAnsi="Consolas" w:cs="Times New Roman"/>
+          <w:color w:val="000000"/>
+          <w:sz w:val="28"/>
+          <w:szCs w:val="21"/>
+        </w:rPr>
+        <w:t xml:space="preserve"> = </w:t>
+      </w:r>
+      <w:r>
+        <w:rPr>
+          <w:rFonts w:ascii="Consolas" w:eastAsia="Times New Roman" w:hAnsi="Consolas" w:cs="Times New Roman"/>
+          <w:color w:val="A31515"/>
+          <w:sz w:val="28"/>
+          <w:szCs w:val="21"/>
+        </w:rPr>
+        <w:t>''</w:t>
+      </w:r>
+    </w:p>
+    <w:p>
+      <w:pPr>
+        <w:shd w:val="clear" w:color="auto" w:fill="FFFFFF"/>
+        <w:spacing w:after="0" w:line="285" w:lineRule="atLeast"/>
+        <w:rPr>
+          <w:rFonts w:ascii="Consolas" w:eastAsia="Times New Roman" w:hAnsi="Consolas" w:cs="Times New Roman"/>
+          <w:color w:val="000000"/>
+          <w:sz w:val="28"/>
+          <w:szCs w:val="21"/>
+        </w:rPr>
+      </w:pPr>
+    </w:p>
+    <w:p>
+      <w:pPr>
+        <w:shd w:val="clear" w:color="auto" w:fill="FFFFFF"/>
+        <w:spacing w:after="0" w:line="285" w:lineRule="atLeast"/>
+        <w:rPr>
+          <w:rFonts w:ascii="Consolas" w:eastAsia="Times New Roman" w:hAnsi="Consolas" w:cs="Times New Roman"/>
+          <w:color w:val="000000"/>
+          <w:sz w:val="28"/>
+          <w:szCs w:val="21"/>
+        </w:rPr>
+      </w:pPr>
+      <w:r>
+        <w:rPr>
+          <w:rFonts w:ascii="Consolas" w:eastAsia="Times New Roman" w:hAnsi="Consolas" w:cs="Times New Roman"/>
+          <w:color w:val="000000"/>
+          <w:sz w:val="28"/>
+          <w:szCs w:val="21"/>
+        </w:rPr>
+        <w:t xml:space="preserve">    </w:t>
+      </w:r>
+      <w:proofErr w:type="spellStart"/>
+      <w:proofErr w:type="gramStart"/>
+      <w:r>
+        <w:rPr>
+          <w:rFonts w:ascii="Consolas" w:eastAsia="Times New Roman" w:hAnsi="Consolas" w:cs="Times New Roman"/>
+          <w:color w:val="0000FF"/>
+          <w:sz w:val="28"/>
+          <w:szCs w:val="21"/>
+        </w:rPr>
+        <w:t>def</w:t>
+      </w:r>
+      <w:proofErr w:type="spellEnd"/>
+      <w:proofErr w:type="gramEnd"/>
+      <w:r>
+        <w:rPr>
+          <w:rFonts w:ascii="Consolas" w:eastAsia="Times New Roman" w:hAnsi="Consolas" w:cs="Times New Roman"/>
+          <w:color w:val="000000"/>
+          <w:sz w:val="28"/>
+          <w:szCs w:val="21"/>
+        </w:rPr>
+        <w:t xml:space="preserve"> </w:t>
+      </w:r>
+      <w:proofErr w:type="spellStart"/>
+      <w:r>
+        <w:rPr>
+          <w:rFonts w:ascii="Consolas" w:eastAsia="Times New Roman" w:hAnsi="Consolas" w:cs="Times New Roman"/>
+          <w:color w:val="795E26"/>
+          <w:sz w:val="28"/>
+          <w:szCs w:val="21"/>
+        </w:rPr>
+        <w:t>add_staff</w:t>
+      </w:r>
+      <w:proofErr w:type="spellEnd"/>
+      <w:r>
+        <w:rPr>
+          <w:rFonts w:ascii="Consolas" w:eastAsia="Times New Roman" w:hAnsi="Consolas" w:cs="Times New Roman"/>
+          <w:color w:val="000000"/>
+          <w:sz w:val="28"/>
+          <w:szCs w:val="21"/>
+        </w:rPr>
+        <w:t>():</w:t>
+      </w:r>
+    </w:p>
+    <w:p>
+      <w:pPr>
+        <w:shd w:val="clear" w:color="auto" w:fill="FFFFFF"/>
+        <w:spacing w:after="0" w:line="285" w:lineRule="atLeast"/>
+        <w:rPr>
+          <w:rFonts w:ascii="Consolas" w:eastAsia="Times New Roman" w:hAnsi="Consolas" w:cs="Times New Roman"/>
+          <w:color w:val="000000"/>
+          <w:sz w:val="28"/>
+          <w:szCs w:val="21"/>
+        </w:rPr>
+      </w:pPr>
+      <w:r>
+        <w:rPr>
+          <w:rFonts w:ascii="Consolas" w:eastAsia="Times New Roman" w:hAnsi="Consolas" w:cs="Times New Roman"/>
+          <w:color w:val="000000"/>
+          <w:sz w:val="28"/>
+          <w:szCs w:val="21"/>
+        </w:rPr>
+        <w:t xml:space="preserve">        </w:t>
+      </w:r>
+      <w:proofErr w:type="gramStart"/>
+      <w:r>
+        <w:rPr>
+          <w:rFonts w:ascii="Consolas" w:eastAsia="Times New Roman" w:hAnsi="Consolas" w:cs="Times New Roman"/>
+          <w:color w:val="AF00DB"/>
+          <w:sz w:val="28"/>
+          <w:szCs w:val="21"/>
+        </w:rPr>
+        <w:t>pass</w:t>
+      </w:r>
+      <w:proofErr w:type="gramEnd"/>
+    </w:p>
+    <w:p>
+      <w:pPr>
+        <w:rPr>
+          <w:b/>
+          <w:sz w:val="40"/>
+          <w:szCs w:val="36"/>
+          <w:u w:val="single"/>
+        </w:rPr>
+      </w:pPr>
+    </w:p>
+    <w:p>
+      <w:pPr>
+        <w:rPr>
+          <w:b/>
+          <w:sz w:val="40"/>
+          <w:szCs w:val="36"/>
+          <w:u w:val="single"/>
+        </w:rPr>
+      </w:pPr>
+    </w:p>
+    <w:p>
+      <w:pPr>
+        <w:rPr>
+          <w:b/>
+          <w:sz w:val="40"/>
+          <w:szCs w:val="36"/>
+          <w:u w:val="single"/>
+        </w:rPr>
+      </w:pPr>
+    </w:p>
+    <w:p>
+      <w:pPr>
+        <w:rPr>
+          <w:b/>
+          <w:sz w:val="40"/>
+          <w:szCs w:val="36"/>
+          <w:u w:val="single"/>
+        </w:rPr>
+      </w:pPr>
+      <w:r>
+        <w:rPr>
+          <w:b/>
+          <w:sz w:val="40"/>
+          <w:szCs w:val="36"/>
+          <w:u w:val="single"/>
+        </w:rPr>
+        <w:t>Polymorphism</w:t>
+      </w:r>
       <w:bookmarkStart w:id="0" w:name="_GoBack"/>
       <w:bookmarkEnd w:id="0"/>
     </w:p>
     <w:p>
       <w:pPr>
-        <w:shd w:val="clear" w:color="auto" w:fill="FFFFFF"/>
-        <w:spacing w:after="0" w:line="285" w:lineRule="atLeast"/>
-        <w:rPr>
-          <w:rFonts w:ascii="Consolas" w:eastAsia="Times New Roman" w:hAnsi="Consolas" w:cs="Times New Roman"/>
-          <w:color w:val="000000"/>
-          <w:sz w:val="24"/>
-          <w:szCs w:val="21"/>
-        </w:rPr>
-      </w:pPr>
-      <w:r>
-        <w:rPr>
-          <w:rFonts w:ascii="Consolas" w:eastAsia="Times New Roman" w:hAnsi="Consolas" w:cs="Times New Roman"/>
-          <w:color w:val="000000"/>
-          <w:sz w:val="24"/>
-          <w:szCs w:val="21"/>
-        </w:rPr>
-        <w:lastRenderedPageBreak/>
-        <w:t xml:space="preserve">    </w:t>
-      </w:r>
-      <w:proofErr w:type="spellStart"/>
-      <w:proofErr w:type="gramStart"/>
-      <w:r>
-        <w:rPr>
-          <w:rFonts w:ascii="Consolas" w:eastAsia="Times New Roman" w:hAnsi="Consolas" w:cs="Times New Roman"/>
-          <w:color w:val="0000FF"/>
-          <w:sz w:val="24"/>
-          <w:szCs w:val="21"/>
-        </w:rPr>
-        <w:t>def</w:t>
-      </w:r>
-      <w:proofErr w:type="spellEnd"/>
-      <w:proofErr w:type="gramEnd"/>
-      <w:r>
-        <w:rPr>
-          <w:rFonts w:ascii="Consolas" w:eastAsia="Times New Roman" w:hAnsi="Consolas" w:cs="Times New Roman"/>
-          <w:color w:val="000000"/>
-          <w:sz w:val="24"/>
-          <w:szCs w:val="21"/>
-        </w:rPr>
-        <w:t xml:space="preserve"> </w:t>
-      </w:r>
-      <w:proofErr w:type="spellStart"/>
-      <w:r>
-        <w:rPr>
-          <w:rFonts w:ascii="Consolas" w:eastAsia="Times New Roman" w:hAnsi="Consolas" w:cs="Times New Roman"/>
-          <w:color w:val="795E26"/>
-          <w:sz w:val="24"/>
-          <w:szCs w:val="21"/>
-        </w:rPr>
-        <w:t>addStudent</w:t>
-      </w:r>
-      <w:proofErr w:type="spellEnd"/>
-      <w:r>
-        <w:rPr>
-          <w:rFonts w:ascii="Consolas" w:eastAsia="Times New Roman" w:hAnsi="Consolas" w:cs="Times New Roman"/>
-          <w:color w:val="000000"/>
-          <w:sz w:val="24"/>
-          <w:szCs w:val="21"/>
-        </w:rPr>
-        <w:t>(</w:t>
-      </w:r>
-      <w:r>
-        <w:rPr>
-          <w:rFonts w:ascii="Consolas" w:eastAsia="Times New Roman" w:hAnsi="Consolas" w:cs="Times New Roman"/>
-          <w:color w:val="001080"/>
-          <w:sz w:val="24"/>
-          <w:szCs w:val="21"/>
-        </w:rPr>
-        <w:t>self</w:t>
-      </w:r>
-      <w:r>
-        <w:rPr>
-          <w:rFonts w:ascii="Consolas" w:eastAsia="Times New Roman" w:hAnsi="Consolas" w:cs="Times New Roman"/>
-          <w:color w:val="000000"/>
-          <w:sz w:val="24"/>
-          <w:szCs w:val="21"/>
-        </w:rPr>
-        <w:t>):</w:t>
-      </w:r>
-    </w:p>
-    <w:p>
-      <w:pPr>
-        <w:shd w:val="clear" w:color="auto" w:fill="FFFFFF"/>
-        <w:spacing w:after="0" w:line="285" w:lineRule="atLeast"/>
-        <w:rPr>
-          <w:rFonts w:ascii="Consolas" w:eastAsia="Times New Roman" w:hAnsi="Consolas" w:cs="Times New Roman"/>
-          <w:color w:val="000000"/>
-          <w:sz w:val="24"/>
-          <w:szCs w:val="21"/>
-        </w:rPr>
-      </w:pPr>
-      <w:r>
-        <w:rPr>
-          <w:rFonts w:ascii="Consolas" w:eastAsia="Times New Roman" w:hAnsi="Consolas" w:cs="Times New Roman"/>
-          <w:color w:val="000000"/>
-          <w:sz w:val="24"/>
-          <w:szCs w:val="21"/>
-        </w:rPr>
-        <w:t xml:space="preserve">        </w:t>
-      </w:r>
-      <w:proofErr w:type="spellStart"/>
-      <w:proofErr w:type="gramStart"/>
-      <w:r>
-        <w:rPr>
-          <w:rFonts w:ascii="Consolas" w:eastAsia="Times New Roman" w:hAnsi="Consolas" w:cs="Times New Roman"/>
-          <w:color w:val="001080"/>
-          <w:sz w:val="24"/>
-          <w:szCs w:val="21"/>
-        </w:rPr>
-        <w:t>students</w:t>
-      </w:r>
-      <w:r>
-        <w:rPr>
-          <w:rFonts w:ascii="Consolas" w:eastAsia="Times New Roman" w:hAnsi="Consolas" w:cs="Times New Roman"/>
-          <w:color w:val="000000"/>
-          <w:sz w:val="24"/>
-          <w:szCs w:val="21"/>
-        </w:rPr>
-        <w:t>.</w:t>
-      </w:r>
-      <w:r>
-        <w:rPr>
-          <w:rFonts w:ascii="Consolas" w:eastAsia="Times New Roman" w:hAnsi="Consolas" w:cs="Times New Roman"/>
-          <w:color w:val="795E26"/>
-          <w:sz w:val="24"/>
-          <w:szCs w:val="21"/>
-        </w:rPr>
-        <w:t>append</w:t>
-      </w:r>
-      <w:proofErr w:type="spellEnd"/>
-      <w:r>
-        <w:rPr>
-          <w:rFonts w:ascii="Consolas" w:eastAsia="Times New Roman" w:hAnsi="Consolas" w:cs="Times New Roman"/>
-          <w:color w:val="000000"/>
-          <w:sz w:val="24"/>
-          <w:szCs w:val="21"/>
-        </w:rPr>
-        <w:t>(</w:t>
-      </w:r>
-      <w:proofErr w:type="gramEnd"/>
-      <w:r>
-        <w:rPr>
-          <w:rFonts w:ascii="Consolas" w:eastAsia="Times New Roman" w:hAnsi="Consolas" w:cs="Times New Roman"/>
-          <w:color w:val="000000"/>
-          <w:sz w:val="24"/>
-          <w:szCs w:val="21"/>
-        </w:rPr>
-        <w:t>{</w:t>
-      </w:r>
-      <w:r>
-        <w:rPr>
-          <w:rFonts w:ascii="Consolas" w:eastAsia="Times New Roman" w:hAnsi="Consolas" w:cs="Times New Roman"/>
-          <w:color w:val="A31515"/>
-          <w:sz w:val="24"/>
-          <w:szCs w:val="21"/>
-        </w:rPr>
-        <w:t>'name'</w:t>
-      </w:r>
-      <w:r>
-        <w:rPr>
-          <w:rFonts w:ascii="Consolas" w:eastAsia="Times New Roman" w:hAnsi="Consolas" w:cs="Times New Roman"/>
-          <w:color w:val="000000"/>
-          <w:sz w:val="24"/>
-          <w:szCs w:val="21"/>
-        </w:rPr>
-        <w:t xml:space="preserve">: </w:t>
-      </w:r>
-      <w:proofErr w:type="spellStart"/>
-      <w:r>
-        <w:rPr>
-          <w:rFonts w:ascii="Consolas" w:eastAsia="Times New Roman" w:hAnsi="Consolas" w:cs="Times New Roman"/>
-          <w:color w:val="001080"/>
-          <w:sz w:val="24"/>
-          <w:szCs w:val="21"/>
-        </w:rPr>
-        <w:t>self</w:t>
-      </w:r>
-      <w:r>
-        <w:rPr>
-          <w:rFonts w:ascii="Consolas" w:eastAsia="Times New Roman" w:hAnsi="Consolas" w:cs="Times New Roman"/>
-          <w:color w:val="000000"/>
-          <w:sz w:val="24"/>
-          <w:szCs w:val="21"/>
-        </w:rPr>
-        <w:t>.</w:t>
-      </w:r>
-      <w:r>
-        <w:rPr>
-          <w:rFonts w:ascii="Consolas" w:eastAsia="Times New Roman" w:hAnsi="Consolas" w:cs="Times New Roman"/>
-          <w:color w:val="001080"/>
-          <w:sz w:val="24"/>
-          <w:szCs w:val="21"/>
-        </w:rPr>
-        <w:t>__name</w:t>
-      </w:r>
-      <w:proofErr w:type="spellEnd"/>
-      <w:r>
-        <w:rPr>
-          <w:rFonts w:ascii="Consolas" w:eastAsia="Times New Roman" w:hAnsi="Consolas" w:cs="Times New Roman"/>
-          <w:color w:val="000000"/>
-          <w:sz w:val="24"/>
-          <w:szCs w:val="21"/>
-        </w:rPr>
-        <w:t xml:space="preserve">, </w:t>
-      </w:r>
-      <w:r>
-        <w:rPr>
-          <w:rFonts w:ascii="Consolas" w:eastAsia="Times New Roman" w:hAnsi="Consolas" w:cs="Times New Roman"/>
-          <w:color w:val="A31515"/>
-          <w:sz w:val="24"/>
-          <w:szCs w:val="21"/>
-        </w:rPr>
-        <w:t>'address'</w:t>
-      </w:r>
-      <w:r>
-        <w:rPr>
-          <w:rFonts w:ascii="Consolas" w:eastAsia="Times New Roman" w:hAnsi="Consolas" w:cs="Times New Roman"/>
-          <w:color w:val="000000"/>
-          <w:sz w:val="24"/>
-          <w:szCs w:val="21"/>
-        </w:rPr>
-        <w:t xml:space="preserve">: </w:t>
-      </w:r>
-      <w:proofErr w:type="spellStart"/>
-      <w:r>
-        <w:rPr>
-          <w:rFonts w:ascii="Consolas" w:eastAsia="Times New Roman" w:hAnsi="Consolas" w:cs="Times New Roman"/>
-          <w:color w:val="001080"/>
-          <w:sz w:val="24"/>
-          <w:szCs w:val="21"/>
-        </w:rPr>
-        <w:t>self</w:t>
-      </w:r>
-      <w:r>
-        <w:rPr>
-          <w:rFonts w:ascii="Consolas" w:eastAsia="Times New Roman" w:hAnsi="Consolas" w:cs="Times New Roman"/>
-          <w:color w:val="000000"/>
-          <w:sz w:val="24"/>
-          <w:szCs w:val="21"/>
-        </w:rPr>
-        <w:t>.</w:t>
-      </w:r>
-      <w:r>
-        <w:rPr>
-          <w:rFonts w:ascii="Consolas" w:eastAsia="Times New Roman" w:hAnsi="Consolas" w:cs="Times New Roman"/>
-          <w:color w:val="001080"/>
-          <w:sz w:val="24"/>
-          <w:szCs w:val="21"/>
-        </w:rPr>
-        <w:t>__address</w:t>
-      </w:r>
-      <w:proofErr w:type="spellEnd"/>
-      <w:r>
-        <w:rPr>
-          <w:rFonts w:ascii="Consolas" w:eastAsia="Times New Roman" w:hAnsi="Consolas" w:cs="Times New Roman"/>
-          <w:color w:val="000000"/>
-          <w:sz w:val="24"/>
-          <w:szCs w:val="21"/>
-        </w:rPr>
-        <w:t xml:space="preserve">, </w:t>
-      </w:r>
-    </w:p>
-    <w:p>
-      <w:pPr>
-        <w:shd w:val="clear" w:color="auto" w:fill="FFFFFF"/>
-        <w:spacing w:after="0" w:line="285" w:lineRule="atLeast"/>
-        <w:rPr>
-          <w:rFonts w:ascii="Consolas" w:eastAsia="Times New Roman" w:hAnsi="Consolas" w:cs="Times New Roman"/>
-          <w:color w:val="000000"/>
-          <w:sz w:val="24"/>
-          <w:szCs w:val="21"/>
-        </w:rPr>
-      </w:pPr>
-      <w:r>
-        <w:rPr>
-          <w:rFonts w:ascii="Consolas" w:eastAsia="Times New Roman" w:hAnsi="Consolas" w:cs="Times New Roman"/>
-          <w:color w:val="000000"/>
-          <w:sz w:val="24"/>
-          <w:szCs w:val="21"/>
-        </w:rPr>
-        <w:t xml:space="preserve">                        </w:t>
-      </w:r>
-      <w:r>
-        <w:rPr>
-          <w:rFonts w:ascii="Consolas" w:eastAsia="Times New Roman" w:hAnsi="Consolas" w:cs="Times New Roman"/>
-          <w:color w:val="A31515"/>
-          <w:sz w:val="24"/>
-          <w:szCs w:val="21"/>
-        </w:rPr>
-        <w:t>'email'</w:t>
-      </w:r>
-      <w:r>
-        <w:rPr>
-          <w:rFonts w:ascii="Consolas" w:eastAsia="Times New Roman" w:hAnsi="Consolas" w:cs="Times New Roman"/>
-          <w:color w:val="000000"/>
-          <w:sz w:val="24"/>
-          <w:szCs w:val="21"/>
-        </w:rPr>
-        <w:t xml:space="preserve">: </w:t>
-      </w:r>
-      <w:proofErr w:type="spellStart"/>
-      <w:r>
-        <w:rPr>
-          <w:rFonts w:ascii="Consolas" w:eastAsia="Times New Roman" w:hAnsi="Consolas" w:cs="Times New Roman"/>
-          <w:color w:val="001080"/>
-          <w:sz w:val="24"/>
-          <w:szCs w:val="21"/>
-        </w:rPr>
-        <w:t>self</w:t>
-      </w:r>
-      <w:r>
-        <w:rPr>
-          <w:rFonts w:ascii="Consolas" w:eastAsia="Times New Roman" w:hAnsi="Consolas" w:cs="Times New Roman"/>
-          <w:color w:val="000000"/>
-          <w:sz w:val="24"/>
-          <w:szCs w:val="21"/>
-        </w:rPr>
-        <w:t>.</w:t>
-      </w:r>
-      <w:r>
-        <w:rPr>
-          <w:rFonts w:ascii="Consolas" w:eastAsia="Times New Roman" w:hAnsi="Consolas" w:cs="Times New Roman"/>
-          <w:color w:val="001080"/>
-          <w:sz w:val="24"/>
-          <w:szCs w:val="21"/>
-        </w:rPr>
-        <w:t>__email</w:t>
-      </w:r>
-      <w:proofErr w:type="spellEnd"/>
-      <w:r>
-        <w:rPr>
-          <w:rFonts w:ascii="Consolas" w:eastAsia="Times New Roman" w:hAnsi="Consolas" w:cs="Times New Roman"/>
-          <w:color w:val="000000"/>
-          <w:sz w:val="24"/>
-          <w:szCs w:val="21"/>
-        </w:rPr>
-        <w:t xml:space="preserve">, </w:t>
-      </w:r>
-      <w:r>
-        <w:rPr>
-          <w:rFonts w:ascii="Consolas" w:eastAsia="Times New Roman" w:hAnsi="Consolas" w:cs="Times New Roman"/>
-          <w:color w:val="A31515"/>
-          <w:sz w:val="24"/>
-          <w:szCs w:val="21"/>
-        </w:rPr>
-        <w:t>'course'</w:t>
-      </w:r>
-      <w:r>
-        <w:rPr>
-          <w:rFonts w:ascii="Consolas" w:eastAsia="Times New Roman" w:hAnsi="Consolas" w:cs="Times New Roman"/>
-          <w:color w:val="000000"/>
-          <w:sz w:val="24"/>
-          <w:szCs w:val="21"/>
-        </w:rPr>
-        <w:t xml:space="preserve">: </w:t>
-      </w:r>
-      <w:proofErr w:type="spellStart"/>
-      <w:r>
-        <w:rPr>
-          <w:rFonts w:ascii="Consolas" w:eastAsia="Times New Roman" w:hAnsi="Consolas" w:cs="Times New Roman"/>
-          <w:color w:val="001080"/>
-          <w:sz w:val="24"/>
-          <w:szCs w:val="21"/>
-        </w:rPr>
-        <w:t>self</w:t>
-      </w:r>
-      <w:r>
-        <w:rPr>
-          <w:rFonts w:ascii="Consolas" w:eastAsia="Times New Roman" w:hAnsi="Consolas" w:cs="Times New Roman"/>
-          <w:color w:val="000000"/>
-          <w:sz w:val="24"/>
-          <w:szCs w:val="21"/>
-        </w:rPr>
-        <w:t>.</w:t>
-      </w:r>
-      <w:r>
-        <w:rPr>
-          <w:rFonts w:ascii="Consolas" w:eastAsia="Times New Roman" w:hAnsi="Consolas" w:cs="Times New Roman"/>
-          <w:color w:val="001080"/>
-          <w:sz w:val="24"/>
-          <w:szCs w:val="21"/>
-        </w:rPr>
-        <w:t>__course</w:t>
-      </w:r>
-      <w:proofErr w:type="spellEnd"/>
-      <w:r>
-        <w:rPr>
-          <w:rFonts w:ascii="Consolas" w:eastAsia="Times New Roman" w:hAnsi="Consolas" w:cs="Times New Roman"/>
-          <w:color w:val="000000"/>
-          <w:sz w:val="24"/>
-          <w:szCs w:val="21"/>
-        </w:rPr>
-        <w:t>})</w:t>
-      </w:r>
-    </w:p>
-    <w:p>
-      <w:pPr>
-        <w:shd w:val="clear" w:color="auto" w:fill="FFFFFF"/>
-        <w:spacing w:after="0" w:line="285" w:lineRule="atLeast"/>
-        <w:rPr>
-          <w:rFonts w:ascii="Consolas" w:eastAsia="Times New Roman" w:hAnsi="Consolas" w:cs="Times New Roman"/>
-          <w:color w:val="000000"/>
-          <w:sz w:val="24"/>
-          <w:szCs w:val="21"/>
-        </w:rPr>
-      </w:pPr>
-    </w:p>
-    <w:p>
-      <w:pPr>
-        <w:shd w:val="clear" w:color="auto" w:fill="FFFFFF"/>
-        <w:spacing w:after="0" w:line="285" w:lineRule="atLeast"/>
-        <w:rPr>
-          <w:rFonts w:ascii="Consolas" w:eastAsia="Times New Roman" w:hAnsi="Consolas" w:cs="Times New Roman"/>
-          <w:color w:val="000000"/>
-          <w:sz w:val="24"/>
-          <w:szCs w:val="21"/>
-        </w:rPr>
-      </w:pPr>
-      <w:r>
-        <w:rPr>
-          <w:rFonts w:ascii="Consolas" w:eastAsia="Times New Roman" w:hAnsi="Consolas" w:cs="Times New Roman"/>
-          <w:color w:val="000000"/>
-          <w:sz w:val="24"/>
-          <w:szCs w:val="21"/>
-        </w:rPr>
-        <w:t xml:space="preserve">    </w:t>
-      </w:r>
-      <w:proofErr w:type="spellStart"/>
-      <w:proofErr w:type="gramStart"/>
-      <w:r>
-        <w:rPr>
-          <w:rFonts w:ascii="Consolas" w:eastAsia="Times New Roman" w:hAnsi="Consolas" w:cs="Times New Roman"/>
-          <w:color w:val="0000FF"/>
-          <w:sz w:val="24"/>
-          <w:szCs w:val="21"/>
-        </w:rPr>
-        <w:t>def</w:t>
-      </w:r>
-      <w:proofErr w:type="spellEnd"/>
-      <w:proofErr w:type="gramEnd"/>
-      <w:r>
-        <w:rPr>
-          <w:rFonts w:ascii="Consolas" w:eastAsia="Times New Roman" w:hAnsi="Consolas" w:cs="Times New Roman"/>
-          <w:color w:val="000000"/>
-          <w:sz w:val="24"/>
-          <w:szCs w:val="21"/>
-        </w:rPr>
-        <w:t xml:space="preserve"> </w:t>
-      </w:r>
-      <w:proofErr w:type="spellStart"/>
-      <w:r>
-        <w:rPr>
-          <w:rFonts w:ascii="Consolas" w:eastAsia="Times New Roman" w:hAnsi="Consolas" w:cs="Times New Roman"/>
-          <w:color w:val="795E26"/>
-          <w:sz w:val="24"/>
-          <w:szCs w:val="21"/>
-        </w:rPr>
-        <w:t>showStudents</w:t>
-      </w:r>
-      <w:proofErr w:type="spellEnd"/>
-      <w:r>
-        <w:rPr>
-          <w:rFonts w:ascii="Consolas" w:eastAsia="Times New Roman" w:hAnsi="Consolas" w:cs="Times New Roman"/>
-          <w:color w:val="000000"/>
-          <w:sz w:val="24"/>
-          <w:szCs w:val="21"/>
-        </w:rPr>
-        <w:t>(</w:t>
-      </w:r>
-      <w:r>
-        <w:rPr>
-          <w:rFonts w:ascii="Consolas" w:eastAsia="Times New Roman" w:hAnsi="Consolas" w:cs="Times New Roman"/>
-          <w:color w:val="001080"/>
-          <w:sz w:val="24"/>
-          <w:szCs w:val="21"/>
-        </w:rPr>
-        <w:t>self</w:t>
-      </w:r>
-      <w:r>
-        <w:rPr>
-          <w:rFonts w:ascii="Consolas" w:eastAsia="Times New Roman" w:hAnsi="Consolas" w:cs="Times New Roman"/>
-          <w:color w:val="000000"/>
-          <w:sz w:val="24"/>
-          <w:szCs w:val="21"/>
-        </w:rPr>
-        <w:t>):</w:t>
-      </w:r>
-    </w:p>
-    <w:p>
-      <w:pPr>
-        <w:shd w:val="clear" w:color="auto" w:fill="FFFFFF"/>
-        <w:spacing w:after="0" w:line="285" w:lineRule="atLeast"/>
-        <w:rPr>
-          <w:rFonts w:ascii="Consolas" w:eastAsia="Times New Roman" w:hAnsi="Consolas" w:cs="Times New Roman"/>
-          <w:color w:val="000000"/>
-          <w:sz w:val="24"/>
-          <w:szCs w:val="21"/>
-        </w:rPr>
-      </w:pPr>
-      <w:r>
-        <w:rPr>
-          <w:rFonts w:ascii="Consolas" w:eastAsia="Times New Roman" w:hAnsi="Consolas" w:cs="Times New Roman"/>
-          <w:color w:val="000000"/>
-          <w:sz w:val="24"/>
-          <w:szCs w:val="21"/>
-        </w:rPr>
-        <w:t xml:space="preserve">        </w:t>
-      </w:r>
-      <w:proofErr w:type="gramStart"/>
-      <w:r>
-        <w:rPr>
-          <w:rFonts w:ascii="Consolas" w:eastAsia="Times New Roman" w:hAnsi="Consolas" w:cs="Times New Roman"/>
-          <w:color w:val="AF00DB"/>
-          <w:sz w:val="24"/>
-          <w:szCs w:val="21"/>
-        </w:rPr>
-        <w:t>for</w:t>
-      </w:r>
-      <w:proofErr w:type="gramEnd"/>
-      <w:r>
-        <w:rPr>
-          <w:rFonts w:ascii="Consolas" w:eastAsia="Times New Roman" w:hAnsi="Consolas" w:cs="Times New Roman"/>
-          <w:color w:val="000000"/>
-          <w:sz w:val="24"/>
-          <w:szCs w:val="21"/>
-        </w:rPr>
-        <w:t xml:space="preserve"> </w:t>
-      </w:r>
-      <w:r>
-        <w:rPr>
-          <w:rFonts w:ascii="Consolas" w:eastAsia="Times New Roman" w:hAnsi="Consolas" w:cs="Times New Roman"/>
-          <w:color w:val="001080"/>
-          <w:sz w:val="24"/>
-          <w:szCs w:val="21"/>
-        </w:rPr>
-        <w:t>s</w:t>
-      </w:r>
-      <w:r>
-        <w:rPr>
-          <w:rFonts w:ascii="Consolas" w:eastAsia="Times New Roman" w:hAnsi="Consolas" w:cs="Times New Roman"/>
-          <w:color w:val="000000"/>
-          <w:sz w:val="24"/>
-          <w:szCs w:val="21"/>
-        </w:rPr>
-        <w:t xml:space="preserve"> </w:t>
-      </w:r>
-      <w:r>
-        <w:rPr>
-          <w:rFonts w:ascii="Consolas" w:eastAsia="Times New Roman" w:hAnsi="Consolas" w:cs="Times New Roman"/>
-          <w:color w:val="AF00DB"/>
-          <w:sz w:val="24"/>
-          <w:szCs w:val="21"/>
-        </w:rPr>
-        <w:t>in</w:t>
-      </w:r>
-      <w:r>
-        <w:rPr>
-          <w:rFonts w:ascii="Consolas" w:eastAsia="Times New Roman" w:hAnsi="Consolas" w:cs="Times New Roman"/>
-          <w:color w:val="000000"/>
-          <w:sz w:val="24"/>
-          <w:szCs w:val="21"/>
-        </w:rPr>
-        <w:t xml:space="preserve"> </w:t>
-      </w:r>
-      <w:r>
-        <w:rPr>
-          <w:rFonts w:ascii="Consolas" w:eastAsia="Times New Roman" w:hAnsi="Consolas" w:cs="Times New Roman"/>
-          <w:color w:val="001080"/>
-          <w:sz w:val="24"/>
-          <w:szCs w:val="21"/>
-        </w:rPr>
-        <w:t>students</w:t>
-      </w:r>
-      <w:r>
-        <w:rPr>
-          <w:rFonts w:ascii="Consolas" w:eastAsia="Times New Roman" w:hAnsi="Consolas" w:cs="Times New Roman"/>
-          <w:color w:val="000000"/>
-          <w:sz w:val="24"/>
-          <w:szCs w:val="21"/>
-        </w:rPr>
-        <w:t>:</w:t>
-      </w:r>
-    </w:p>
-    <w:p>
-      <w:pPr>
-        <w:shd w:val="clear" w:color="auto" w:fill="FFFFFF"/>
-        <w:spacing w:after="0" w:line="285" w:lineRule="atLeast"/>
-        <w:rPr>
-          <w:rFonts w:ascii="Consolas" w:eastAsia="Times New Roman" w:hAnsi="Consolas" w:cs="Times New Roman"/>
-          <w:color w:val="000000"/>
-          <w:sz w:val="24"/>
-          <w:szCs w:val="21"/>
-        </w:rPr>
-      </w:pPr>
-      <w:r>
-        <w:rPr>
-          <w:rFonts w:ascii="Consolas" w:eastAsia="Times New Roman" w:hAnsi="Consolas" w:cs="Times New Roman"/>
-          <w:color w:val="000000"/>
-          <w:sz w:val="24"/>
-          <w:szCs w:val="21"/>
-        </w:rPr>
-        <w:t xml:space="preserve">            </w:t>
-      </w:r>
-      <w:r>
-        <w:rPr>
-          <w:rFonts w:ascii="Consolas" w:eastAsia="Times New Roman" w:hAnsi="Consolas" w:cs="Times New Roman"/>
-          <w:color w:val="795E26"/>
-          <w:sz w:val="24"/>
-          <w:szCs w:val="21"/>
-        </w:rPr>
-        <w:t>print</w:t>
-      </w:r>
-      <w:r>
-        <w:rPr>
-          <w:rFonts w:ascii="Consolas" w:eastAsia="Times New Roman" w:hAnsi="Consolas" w:cs="Times New Roman"/>
-          <w:color w:val="000000"/>
-          <w:sz w:val="24"/>
-          <w:szCs w:val="21"/>
-        </w:rPr>
-        <w:t>(</w:t>
-      </w:r>
-      <w:proofErr w:type="spellStart"/>
-      <w:r>
-        <w:rPr>
-          <w:rFonts w:ascii="Consolas" w:eastAsia="Times New Roman" w:hAnsi="Consolas" w:cs="Times New Roman"/>
-          <w:color w:val="001080"/>
-          <w:sz w:val="24"/>
-          <w:szCs w:val="21"/>
-        </w:rPr>
-        <w:t>students</w:t>
-      </w:r>
-      <w:r>
-        <w:rPr>
-          <w:rFonts w:ascii="Consolas" w:eastAsia="Times New Roman" w:hAnsi="Consolas" w:cs="Times New Roman"/>
-          <w:color w:val="000000"/>
-          <w:sz w:val="24"/>
-          <w:szCs w:val="21"/>
-        </w:rPr>
-        <w:t>.</w:t>
-      </w:r>
-      <w:r>
-        <w:rPr>
-          <w:rFonts w:ascii="Consolas" w:eastAsia="Times New Roman" w:hAnsi="Consolas" w:cs="Times New Roman"/>
-          <w:color w:val="795E26"/>
-          <w:sz w:val="24"/>
-          <w:szCs w:val="21"/>
-        </w:rPr>
-        <w:t>index</w:t>
-      </w:r>
-      <w:proofErr w:type="spellEnd"/>
-      <w:r>
-        <w:rPr>
-          <w:rFonts w:ascii="Consolas" w:eastAsia="Times New Roman" w:hAnsi="Consolas" w:cs="Times New Roman"/>
-          <w:color w:val="000000"/>
-          <w:sz w:val="24"/>
-          <w:szCs w:val="21"/>
-        </w:rPr>
-        <w:t>(</w:t>
-      </w:r>
-      <w:r>
-        <w:rPr>
-          <w:rFonts w:ascii="Consolas" w:eastAsia="Times New Roman" w:hAnsi="Consolas" w:cs="Times New Roman"/>
-          <w:color w:val="001080"/>
-          <w:sz w:val="24"/>
-          <w:szCs w:val="21"/>
-        </w:rPr>
-        <w:t>s</w:t>
-      </w:r>
-      <w:r>
-        <w:rPr>
-          <w:rFonts w:ascii="Consolas" w:eastAsia="Times New Roman" w:hAnsi="Consolas" w:cs="Times New Roman"/>
-          <w:color w:val="000000"/>
-          <w:sz w:val="24"/>
-          <w:szCs w:val="21"/>
-        </w:rPr>
-        <w:t>)+</w:t>
-      </w:r>
-      <w:r>
-        <w:rPr>
-          <w:rFonts w:ascii="Consolas" w:eastAsia="Times New Roman" w:hAnsi="Consolas" w:cs="Times New Roman"/>
-          <w:color w:val="098658"/>
-          <w:sz w:val="24"/>
-          <w:szCs w:val="21"/>
-        </w:rPr>
-        <w:t>1</w:t>
-      </w:r>
-      <w:r>
-        <w:rPr>
-          <w:rFonts w:ascii="Consolas" w:eastAsia="Times New Roman" w:hAnsi="Consolas" w:cs="Times New Roman"/>
-          <w:color w:val="000000"/>
-          <w:sz w:val="24"/>
-          <w:szCs w:val="21"/>
-        </w:rPr>
-        <w:t xml:space="preserve">, </w:t>
-      </w:r>
-      <w:r>
-        <w:rPr>
-          <w:rFonts w:ascii="Consolas" w:eastAsia="Times New Roman" w:hAnsi="Consolas" w:cs="Times New Roman"/>
-          <w:color w:val="A31515"/>
-          <w:sz w:val="24"/>
-          <w:szCs w:val="21"/>
-        </w:rPr>
-        <w:t>'.'</w:t>
-      </w:r>
-      <w:r>
-        <w:rPr>
-          <w:rFonts w:ascii="Consolas" w:eastAsia="Times New Roman" w:hAnsi="Consolas" w:cs="Times New Roman"/>
-          <w:color w:val="000000"/>
-          <w:sz w:val="24"/>
-          <w:szCs w:val="21"/>
-        </w:rPr>
-        <w:t xml:space="preserve">, </w:t>
-      </w:r>
-      <w:r>
-        <w:rPr>
-          <w:rFonts w:ascii="Consolas" w:eastAsia="Times New Roman" w:hAnsi="Consolas" w:cs="Times New Roman"/>
-          <w:color w:val="001080"/>
-          <w:sz w:val="24"/>
-          <w:szCs w:val="21"/>
-        </w:rPr>
-        <w:t>s</w:t>
-      </w:r>
-      <w:r>
-        <w:rPr>
-          <w:rFonts w:ascii="Consolas" w:eastAsia="Times New Roman" w:hAnsi="Consolas" w:cs="Times New Roman"/>
-          <w:color w:val="000000"/>
-          <w:sz w:val="24"/>
-          <w:szCs w:val="21"/>
-        </w:rPr>
-        <w:t>[</w:t>
-      </w:r>
-      <w:r>
-        <w:rPr>
-          <w:rFonts w:ascii="Consolas" w:eastAsia="Times New Roman" w:hAnsi="Consolas" w:cs="Times New Roman"/>
-          <w:color w:val="A31515"/>
-          <w:sz w:val="24"/>
-          <w:szCs w:val="21"/>
-        </w:rPr>
-        <w:t>'name'</w:t>
-      </w:r>
-      <w:r>
-        <w:rPr>
-          <w:rFonts w:ascii="Consolas" w:eastAsia="Times New Roman" w:hAnsi="Consolas" w:cs="Times New Roman"/>
-          <w:color w:val="000000"/>
-          <w:sz w:val="24"/>
-          <w:szCs w:val="21"/>
-        </w:rPr>
-        <w:t xml:space="preserve">], </w:t>
-      </w:r>
-      <w:r>
-        <w:rPr>
-          <w:rFonts w:ascii="Consolas" w:eastAsia="Times New Roman" w:hAnsi="Consolas" w:cs="Times New Roman"/>
-          <w:color w:val="001080"/>
-          <w:sz w:val="24"/>
-          <w:szCs w:val="21"/>
-        </w:rPr>
-        <w:t>s</w:t>
-      </w:r>
-      <w:r>
-        <w:rPr>
-          <w:rFonts w:ascii="Consolas" w:eastAsia="Times New Roman" w:hAnsi="Consolas" w:cs="Times New Roman"/>
-          <w:color w:val="000000"/>
-          <w:sz w:val="24"/>
-          <w:szCs w:val="21"/>
-        </w:rPr>
-        <w:t>[</w:t>
-      </w:r>
-      <w:r>
-        <w:rPr>
-          <w:rFonts w:ascii="Consolas" w:eastAsia="Times New Roman" w:hAnsi="Consolas" w:cs="Times New Roman"/>
-          <w:color w:val="A31515"/>
-          <w:sz w:val="24"/>
-          <w:szCs w:val="21"/>
-        </w:rPr>
-        <w:t>'address'</w:t>
-      </w:r>
-      <w:r>
-        <w:rPr>
-          <w:rFonts w:ascii="Consolas" w:eastAsia="Times New Roman" w:hAnsi="Consolas" w:cs="Times New Roman"/>
-          <w:color w:val="000000"/>
-          <w:sz w:val="24"/>
-          <w:szCs w:val="21"/>
-        </w:rPr>
-        <w:t xml:space="preserve">], </w:t>
-      </w:r>
-      <w:r>
-        <w:rPr>
-          <w:rFonts w:ascii="Consolas" w:eastAsia="Times New Roman" w:hAnsi="Consolas" w:cs="Times New Roman"/>
-          <w:color w:val="001080"/>
-          <w:sz w:val="24"/>
-          <w:szCs w:val="21"/>
-        </w:rPr>
-        <w:t>s</w:t>
-      </w:r>
-      <w:r>
-        <w:rPr>
-          <w:rFonts w:ascii="Consolas" w:eastAsia="Times New Roman" w:hAnsi="Consolas" w:cs="Times New Roman"/>
-          <w:color w:val="000000"/>
-          <w:sz w:val="24"/>
-          <w:szCs w:val="21"/>
-        </w:rPr>
-        <w:t>[</w:t>
-      </w:r>
-      <w:r>
-        <w:rPr>
-          <w:rFonts w:ascii="Consolas" w:eastAsia="Times New Roman" w:hAnsi="Consolas" w:cs="Times New Roman"/>
-          <w:color w:val="A31515"/>
-          <w:sz w:val="24"/>
-          <w:szCs w:val="21"/>
-        </w:rPr>
-        <w:t>'email'</w:t>
-      </w:r>
-      <w:r>
-        <w:rPr>
-          <w:rFonts w:ascii="Consolas" w:eastAsia="Times New Roman" w:hAnsi="Consolas" w:cs="Times New Roman"/>
-          <w:color w:val="000000"/>
-          <w:sz w:val="24"/>
-          <w:szCs w:val="21"/>
-        </w:rPr>
-        <w:t xml:space="preserve">], </w:t>
-      </w:r>
-      <w:r>
-        <w:rPr>
-          <w:rFonts w:ascii="Consolas" w:eastAsia="Times New Roman" w:hAnsi="Consolas" w:cs="Times New Roman"/>
-          <w:color w:val="001080"/>
-          <w:sz w:val="24"/>
-          <w:szCs w:val="21"/>
-        </w:rPr>
-        <w:t>s</w:t>
-      </w:r>
-      <w:r>
-        <w:rPr>
-          <w:rFonts w:ascii="Consolas" w:eastAsia="Times New Roman" w:hAnsi="Consolas" w:cs="Times New Roman"/>
-          <w:color w:val="000000"/>
-          <w:sz w:val="24"/>
-          <w:szCs w:val="21"/>
-        </w:rPr>
-        <w:t>[</w:t>
-      </w:r>
-      <w:r>
-        <w:rPr>
-          <w:rFonts w:ascii="Consolas" w:eastAsia="Times New Roman" w:hAnsi="Consolas" w:cs="Times New Roman"/>
-          <w:color w:val="A31515"/>
-          <w:sz w:val="24"/>
-          <w:szCs w:val="21"/>
-        </w:rPr>
-        <w:t>'course'</w:t>
-      </w:r>
-      <w:r>
-        <w:rPr>
-          <w:rFonts w:ascii="Consolas" w:eastAsia="Times New Roman" w:hAnsi="Consolas" w:cs="Times New Roman"/>
-          <w:color w:val="000000"/>
-          <w:sz w:val="24"/>
-          <w:szCs w:val="21"/>
-        </w:rPr>
-        <w:t>])</w:t>
-      </w:r>
-    </w:p>
-    <w:p>
-      <w:pPr>
-        <w:shd w:val="clear" w:color="auto" w:fill="FFFFFF"/>
-        <w:spacing w:after="0" w:line="285" w:lineRule="atLeast"/>
-        <w:rPr>
-          <w:rFonts w:ascii="Consolas" w:eastAsia="Times New Roman" w:hAnsi="Consolas" w:cs="Times New Roman"/>
-          <w:color w:val="000000"/>
-          <w:sz w:val="24"/>
-          <w:szCs w:val="21"/>
-        </w:rPr>
-      </w:pPr>
-    </w:p>
-    <w:p>
-      <w:pPr>
-        <w:shd w:val="clear" w:color="auto" w:fill="FFFFFF"/>
-        <w:spacing w:after="0" w:line="285" w:lineRule="atLeast"/>
-        <w:rPr>
-          <w:rFonts w:ascii="Consolas" w:eastAsia="Times New Roman" w:hAnsi="Consolas" w:cs="Times New Roman"/>
-          <w:color w:val="000000"/>
-          <w:sz w:val="24"/>
-          <w:szCs w:val="21"/>
-        </w:rPr>
-      </w:pPr>
-      <w:r>
-        <w:rPr>
-          <w:rFonts w:ascii="Consolas" w:eastAsia="Times New Roman" w:hAnsi="Consolas" w:cs="Times New Roman"/>
-          <w:color w:val="000000"/>
-          <w:sz w:val="24"/>
-          <w:szCs w:val="21"/>
-        </w:rPr>
-        <w:t xml:space="preserve">    </w:t>
-      </w:r>
-      <w:proofErr w:type="spellStart"/>
-      <w:proofErr w:type="gramStart"/>
-      <w:r>
-        <w:rPr>
-          <w:rFonts w:ascii="Consolas" w:eastAsia="Times New Roman" w:hAnsi="Consolas" w:cs="Times New Roman"/>
-          <w:color w:val="0000FF"/>
-          <w:sz w:val="24"/>
-          <w:szCs w:val="21"/>
-        </w:rPr>
-        <w:t>def</w:t>
-      </w:r>
-      <w:proofErr w:type="spellEnd"/>
-      <w:proofErr w:type="gramEnd"/>
-      <w:r>
-        <w:rPr>
-          <w:rFonts w:ascii="Consolas" w:eastAsia="Times New Roman" w:hAnsi="Consolas" w:cs="Times New Roman"/>
-          <w:color w:val="000000"/>
-          <w:sz w:val="24"/>
-          <w:szCs w:val="21"/>
-        </w:rPr>
-        <w:t xml:space="preserve"> </w:t>
-      </w:r>
-      <w:proofErr w:type="spellStart"/>
-      <w:r>
-        <w:rPr>
-          <w:rFonts w:ascii="Consolas" w:eastAsia="Times New Roman" w:hAnsi="Consolas" w:cs="Times New Roman"/>
-          <w:color w:val="795E26"/>
-          <w:sz w:val="24"/>
-          <w:szCs w:val="21"/>
-        </w:rPr>
-        <w:t>updateStudent</w:t>
-      </w:r>
-      <w:proofErr w:type="spellEnd"/>
-      <w:r>
-        <w:rPr>
-          <w:rFonts w:ascii="Consolas" w:eastAsia="Times New Roman" w:hAnsi="Consolas" w:cs="Times New Roman"/>
-          <w:color w:val="000000"/>
-          <w:sz w:val="24"/>
-          <w:szCs w:val="21"/>
-        </w:rPr>
-        <w:t>(</w:t>
-      </w:r>
-      <w:r>
-        <w:rPr>
-          <w:rFonts w:ascii="Consolas" w:eastAsia="Times New Roman" w:hAnsi="Consolas" w:cs="Times New Roman"/>
-          <w:color w:val="001080"/>
-          <w:sz w:val="24"/>
-          <w:szCs w:val="21"/>
-        </w:rPr>
-        <w:t>self</w:t>
-      </w:r>
-      <w:r>
-        <w:rPr>
-          <w:rFonts w:ascii="Consolas" w:eastAsia="Times New Roman" w:hAnsi="Consolas" w:cs="Times New Roman"/>
-          <w:color w:val="000000"/>
-          <w:sz w:val="24"/>
-          <w:szCs w:val="21"/>
-        </w:rPr>
-        <w:t xml:space="preserve">, </w:t>
-      </w:r>
-      <w:r>
-        <w:rPr>
-          <w:rFonts w:ascii="Consolas" w:eastAsia="Times New Roman" w:hAnsi="Consolas" w:cs="Times New Roman"/>
-          <w:color w:val="001080"/>
-          <w:sz w:val="24"/>
-          <w:szCs w:val="21"/>
-        </w:rPr>
-        <w:t>index</w:t>
-      </w:r>
-      <w:r>
-        <w:rPr>
-          <w:rFonts w:ascii="Consolas" w:eastAsia="Times New Roman" w:hAnsi="Consolas" w:cs="Times New Roman"/>
-          <w:color w:val="000000"/>
-          <w:sz w:val="24"/>
-          <w:szCs w:val="21"/>
-        </w:rPr>
-        <w:t>):</w:t>
-      </w:r>
-    </w:p>
-    <w:p>
-      <w:pPr>
-        <w:shd w:val="clear" w:color="auto" w:fill="FFFFFF"/>
-        <w:spacing w:after="0" w:line="285" w:lineRule="atLeast"/>
-        <w:rPr>
-          <w:rFonts w:ascii="Consolas" w:eastAsia="Times New Roman" w:hAnsi="Consolas" w:cs="Times New Roman"/>
-          <w:color w:val="000000"/>
-          <w:sz w:val="24"/>
-          <w:szCs w:val="21"/>
-        </w:rPr>
-      </w:pPr>
-      <w:r>
-        <w:rPr>
-          <w:rFonts w:ascii="Consolas" w:eastAsia="Times New Roman" w:hAnsi="Consolas" w:cs="Times New Roman"/>
-          <w:color w:val="000000"/>
-          <w:sz w:val="24"/>
-          <w:szCs w:val="21"/>
-        </w:rPr>
-        <w:t xml:space="preserve">        </w:t>
-      </w:r>
-      <w:proofErr w:type="gramStart"/>
-      <w:r>
-        <w:rPr>
-          <w:rFonts w:ascii="Consolas" w:eastAsia="Times New Roman" w:hAnsi="Consolas" w:cs="Times New Roman"/>
-          <w:color w:val="001080"/>
-          <w:sz w:val="24"/>
-          <w:szCs w:val="21"/>
-        </w:rPr>
-        <w:t>students</w:t>
-      </w:r>
-      <w:r>
-        <w:rPr>
-          <w:rFonts w:ascii="Consolas" w:eastAsia="Times New Roman" w:hAnsi="Consolas" w:cs="Times New Roman"/>
-          <w:color w:val="000000"/>
-          <w:sz w:val="24"/>
-          <w:szCs w:val="21"/>
-        </w:rPr>
-        <w:t>[</w:t>
-      </w:r>
-      <w:proofErr w:type="gramEnd"/>
-      <w:r>
-        <w:rPr>
-          <w:rFonts w:ascii="Consolas" w:eastAsia="Times New Roman" w:hAnsi="Consolas" w:cs="Times New Roman"/>
-          <w:color w:val="001080"/>
-          <w:sz w:val="24"/>
-          <w:szCs w:val="21"/>
-        </w:rPr>
-        <w:t>index</w:t>
-      </w:r>
-      <w:r>
-        <w:rPr>
-          <w:rFonts w:ascii="Consolas" w:eastAsia="Times New Roman" w:hAnsi="Consolas" w:cs="Times New Roman"/>
-          <w:color w:val="000000"/>
-          <w:sz w:val="24"/>
-          <w:szCs w:val="21"/>
-        </w:rPr>
-        <w:t>][</w:t>
-      </w:r>
-      <w:r>
-        <w:rPr>
-          <w:rFonts w:ascii="Consolas" w:eastAsia="Times New Roman" w:hAnsi="Consolas" w:cs="Times New Roman"/>
-          <w:color w:val="A31515"/>
-          <w:sz w:val="24"/>
-          <w:szCs w:val="21"/>
-        </w:rPr>
-        <w:t>'name'</w:t>
-      </w:r>
-      <w:r>
-        <w:rPr>
-          <w:rFonts w:ascii="Consolas" w:eastAsia="Times New Roman" w:hAnsi="Consolas" w:cs="Times New Roman"/>
-          <w:color w:val="000000"/>
-          <w:sz w:val="24"/>
-          <w:szCs w:val="21"/>
-        </w:rPr>
-        <w:t xml:space="preserve">] = </w:t>
-      </w:r>
-      <w:proofErr w:type="spellStart"/>
-      <w:r>
-        <w:rPr>
-          <w:rFonts w:ascii="Consolas" w:eastAsia="Times New Roman" w:hAnsi="Consolas" w:cs="Times New Roman"/>
-          <w:color w:val="001080"/>
-          <w:sz w:val="24"/>
-          <w:szCs w:val="21"/>
-        </w:rPr>
-        <w:t>self</w:t>
-      </w:r>
-      <w:r>
-        <w:rPr>
-          <w:rFonts w:ascii="Consolas" w:eastAsia="Times New Roman" w:hAnsi="Consolas" w:cs="Times New Roman"/>
-          <w:color w:val="000000"/>
-          <w:sz w:val="24"/>
-          <w:szCs w:val="21"/>
-        </w:rPr>
-        <w:t>.</w:t>
-      </w:r>
-      <w:r>
-        <w:rPr>
-          <w:rFonts w:ascii="Consolas" w:eastAsia="Times New Roman" w:hAnsi="Consolas" w:cs="Times New Roman"/>
-          <w:color w:val="001080"/>
-          <w:sz w:val="24"/>
-          <w:szCs w:val="21"/>
-        </w:rPr>
-        <w:t>__name</w:t>
-      </w:r>
-      <w:proofErr w:type="spellEnd"/>
-    </w:p>
-    <w:p>
-      <w:pPr>
-        <w:shd w:val="clear" w:color="auto" w:fill="FFFFFF"/>
-        <w:spacing w:after="0" w:line="285" w:lineRule="atLeast"/>
-        <w:rPr>
-          <w:rFonts w:ascii="Consolas" w:eastAsia="Times New Roman" w:hAnsi="Consolas" w:cs="Times New Roman"/>
-          <w:color w:val="000000"/>
-          <w:sz w:val="24"/>
-          <w:szCs w:val="21"/>
-        </w:rPr>
-      </w:pPr>
-      <w:r>
-        <w:rPr>
-          <w:rFonts w:ascii="Consolas" w:eastAsia="Times New Roman" w:hAnsi="Consolas" w:cs="Times New Roman"/>
-          <w:color w:val="000000"/>
-          <w:sz w:val="24"/>
-          <w:szCs w:val="21"/>
-        </w:rPr>
-        <w:t xml:space="preserve">        </w:t>
-      </w:r>
-      <w:proofErr w:type="gramStart"/>
-      <w:r>
-        <w:rPr>
-          <w:rFonts w:ascii="Consolas" w:eastAsia="Times New Roman" w:hAnsi="Consolas" w:cs="Times New Roman"/>
-          <w:color w:val="001080"/>
-          <w:sz w:val="24"/>
-          <w:szCs w:val="21"/>
-        </w:rPr>
-        <w:t>students</w:t>
-      </w:r>
-      <w:r>
-        <w:rPr>
-          <w:rFonts w:ascii="Consolas" w:eastAsia="Times New Roman" w:hAnsi="Consolas" w:cs="Times New Roman"/>
-          <w:color w:val="000000"/>
-          <w:sz w:val="24"/>
-          <w:szCs w:val="21"/>
-        </w:rPr>
-        <w:t>[</w:t>
-      </w:r>
-      <w:proofErr w:type="gramEnd"/>
-      <w:r>
-        <w:rPr>
-          <w:rFonts w:ascii="Consolas" w:eastAsia="Times New Roman" w:hAnsi="Consolas" w:cs="Times New Roman"/>
-          <w:color w:val="001080"/>
-          <w:sz w:val="24"/>
-          <w:szCs w:val="21"/>
-        </w:rPr>
-        <w:t>index</w:t>
-      </w:r>
-      <w:r>
-        <w:rPr>
-          <w:rFonts w:ascii="Consolas" w:eastAsia="Times New Roman" w:hAnsi="Consolas" w:cs="Times New Roman"/>
-          <w:color w:val="000000"/>
-          <w:sz w:val="24"/>
-          <w:szCs w:val="21"/>
-        </w:rPr>
-        <w:t>][</w:t>
-      </w:r>
-      <w:r>
-        <w:rPr>
-          <w:rFonts w:ascii="Consolas" w:eastAsia="Times New Roman" w:hAnsi="Consolas" w:cs="Times New Roman"/>
-          <w:color w:val="A31515"/>
-          <w:sz w:val="24"/>
-          <w:szCs w:val="21"/>
-        </w:rPr>
-        <w:t>'address'</w:t>
-      </w:r>
-      <w:r>
-        <w:rPr>
-          <w:rFonts w:ascii="Consolas" w:eastAsia="Times New Roman" w:hAnsi="Consolas" w:cs="Times New Roman"/>
-          <w:color w:val="000000"/>
-          <w:sz w:val="24"/>
-          <w:szCs w:val="21"/>
-        </w:rPr>
-        <w:t xml:space="preserve">] = </w:t>
-      </w:r>
-      <w:proofErr w:type="spellStart"/>
-      <w:r>
-        <w:rPr>
-          <w:rFonts w:ascii="Consolas" w:eastAsia="Times New Roman" w:hAnsi="Consolas" w:cs="Times New Roman"/>
-          <w:color w:val="001080"/>
-          <w:sz w:val="24"/>
-          <w:szCs w:val="21"/>
-        </w:rPr>
-        <w:t>self</w:t>
-      </w:r>
-      <w:r>
-        <w:rPr>
-          <w:rFonts w:ascii="Consolas" w:eastAsia="Times New Roman" w:hAnsi="Consolas" w:cs="Times New Roman"/>
-          <w:color w:val="000000"/>
-          <w:sz w:val="24"/>
-          <w:szCs w:val="21"/>
-        </w:rPr>
-        <w:t>.</w:t>
-      </w:r>
-      <w:r>
-        <w:rPr>
-          <w:rFonts w:ascii="Consolas" w:eastAsia="Times New Roman" w:hAnsi="Consolas" w:cs="Times New Roman"/>
-          <w:color w:val="001080"/>
-          <w:sz w:val="24"/>
-          <w:szCs w:val="21"/>
-        </w:rPr>
-        <w:t>__address</w:t>
-      </w:r>
-      <w:proofErr w:type="spellEnd"/>
-    </w:p>
-    <w:p>
-      <w:pPr>
-        <w:shd w:val="clear" w:color="auto" w:fill="FFFFFF"/>
-        <w:spacing w:after="0" w:line="285" w:lineRule="atLeast"/>
-        <w:rPr>
-          <w:rFonts w:ascii="Consolas" w:eastAsia="Times New Roman" w:hAnsi="Consolas" w:cs="Times New Roman"/>
-          <w:color w:val="000000"/>
-          <w:sz w:val="24"/>
-          <w:szCs w:val="21"/>
-        </w:rPr>
-      </w:pPr>
-      <w:r>
-        <w:rPr>
-          <w:rFonts w:ascii="Consolas" w:eastAsia="Times New Roman" w:hAnsi="Consolas" w:cs="Times New Roman"/>
-          <w:color w:val="000000"/>
-          <w:sz w:val="24"/>
-          <w:szCs w:val="21"/>
-        </w:rPr>
-        <w:t xml:space="preserve">        </w:t>
-      </w:r>
-      <w:proofErr w:type="gramStart"/>
-      <w:r>
-        <w:rPr>
-          <w:rFonts w:ascii="Consolas" w:eastAsia="Times New Roman" w:hAnsi="Consolas" w:cs="Times New Roman"/>
-          <w:color w:val="001080"/>
-          <w:sz w:val="24"/>
-          <w:szCs w:val="21"/>
-        </w:rPr>
-        <w:t>students</w:t>
-      </w:r>
-      <w:r>
-        <w:rPr>
-          <w:rFonts w:ascii="Consolas" w:eastAsia="Times New Roman" w:hAnsi="Consolas" w:cs="Times New Roman"/>
-          <w:color w:val="000000"/>
-          <w:sz w:val="24"/>
-          <w:szCs w:val="21"/>
-        </w:rPr>
-        <w:t>[</w:t>
-      </w:r>
-      <w:proofErr w:type="gramEnd"/>
-      <w:r>
-        <w:rPr>
-          <w:rFonts w:ascii="Consolas" w:eastAsia="Times New Roman" w:hAnsi="Consolas" w:cs="Times New Roman"/>
-          <w:color w:val="001080"/>
-          <w:sz w:val="24"/>
-          <w:szCs w:val="21"/>
-        </w:rPr>
-        <w:t>index</w:t>
-      </w:r>
-      <w:r>
-        <w:rPr>
-          <w:rFonts w:ascii="Consolas" w:eastAsia="Times New Roman" w:hAnsi="Consolas" w:cs="Times New Roman"/>
-          <w:color w:val="000000"/>
-          <w:sz w:val="24"/>
-          <w:szCs w:val="21"/>
-        </w:rPr>
-        <w:t>][</w:t>
-      </w:r>
-      <w:r>
-        <w:rPr>
-          <w:rFonts w:ascii="Consolas" w:eastAsia="Times New Roman" w:hAnsi="Consolas" w:cs="Times New Roman"/>
-          <w:color w:val="A31515"/>
-          <w:sz w:val="24"/>
-          <w:szCs w:val="21"/>
-        </w:rPr>
-        <w:t>'email'</w:t>
-      </w:r>
-      <w:r>
-        <w:rPr>
-          <w:rFonts w:ascii="Consolas" w:eastAsia="Times New Roman" w:hAnsi="Consolas" w:cs="Times New Roman"/>
-          <w:color w:val="000000"/>
-          <w:sz w:val="24"/>
-          <w:szCs w:val="21"/>
-        </w:rPr>
-        <w:t xml:space="preserve">] = </w:t>
-      </w:r>
-      <w:proofErr w:type="spellStart"/>
-      <w:r>
-        <w:rPr>
-          <w:rFonts w:ascii="Consolas" w:eastAsia="Times New Roman" w:hAnsi="Consolas" w:cs="Times New Roman"/>
-          <w:color w:val="001080"/>
-          <w:sz w:val="24"/>
-          <w:szCs w:val="21"/>
-        </w:rPr>
-        <w:t>self</w:t>
-      </w:r>
-      <w:r>
-        <w:rPr>
-          <w:rFonts w:ascii="Consolas" w:eastAsia="Times New Roman" w:hAnsi="Consolas" w:cs="Times New Roman"/>
-          <w:color w:val="000000"/>
-          <w:sz w:val="24"/>
-          <w:szCs w:val="21"/>
-        </w:rPr>
-        <w:t>.</w:t>
-      </w:r>
-      <w:r>
-        <w:rPr>
-          <w:rFonts w:ascii="Consolas" w:eastAsia="Times New Roman" w:hAnsi="Consolas" w:cs="Times New Roman"/>
-          <w:color w:val="001080"/>
-          <w:sz w:val="24"/>
-          <w:szCs w:val="21"/>
-        </w:rPr>
-        <w:t>__email</w:t>
-      </w:r>
-      <w:proofErr w:type="spellEnd"/>
-    </w:p>
-    <w:p>
-      <w:pPr>
-        <w:shd w:val="clear" w:color="auto" w:fill="FFFFFF"/>
-        <w:spacing w:after="0" w:line="285" w:lineRule="atLeast"/>
-        <w:rPr>
-          <w:rFonts w:ascii="Consolas" w:eastAsia="Times New Roman" w:hAnsi="Consolas" w:cs="Times New Roman"/>
-          <w:color w:val="000000"/>
-          <w:sz w:val="24"/>
-          <w:szCs w:val="21"/>
-        </w:rPr>
-      </w:pPr>
-      <w:r>
-        <w:rPr>
-          <w:rFonts w:ascii="Consolas" w:eastAsia="Times New Roman" w:hAnsi="Consolas" w:cs="Times New Roman"/>
-          <w:color w:val="000000"/>
-          <w:sz w:val="24"/>
-          <w:szCs w:val="21"/>
-        </w:rPr>
-        <w:t xml:space="preserve">        </w:t>
-      </w:r>
-      <w:proofErr w:type="gramStart"/>
-      <w:r>
-        <w:rPr>
-          <w:rFonts w:ascii="Consolas" w:eastAsia="Times New Roman" w:hAnsi="Consolas" w:cs="Times New Roman"/>
-          <w:color w:val="001080"/>
-          <w:sz w:val="24"/>
-          <w:szCs w:val="21"/>
-        </w:rPr>
-        <w:t>students</w:t>
-      </w:r>
-      <w:r>
-        <w:rPr>
-          <w:rFonts w:ascii="Consolas" w:eastAsia="Times New Roman" w:hAnsi="Consolas" w:cs="Times New Roman"/>
-          <w:color w:val="000000"/>
-          <w:sz w:val="24"/>
-          <w:szCs w:val="21"/>
-        </w:rPr>
-        <w:t>[</w:t>
-      </w:r>
-      <w:proofErr w:type="gramEnd"/>
-      <w:r>
-        <w:rPr>
-          <w:rFonts w:ascii="Consolas" w:eastAsia="Times New Roman" w:hAnsi="Consolas" w:cs="Times New Roman"/>
-          <w:color w:val="001080"/>
-          <w:sz w:val="24"/>
-          <w:szCs w:val="21"/>
-        </w:rPr>
-        <w:t>index</w:t>
-      </w:r>
-      <w:r>
-        <w:rPr>
-          <w:rFonts w:ascii="Consolas" w:eastAsia="Times New Roman" w:hAnsi="Consolas" w:cs="Times New Roman"/>
-          <w:color w:val="000000"/>
-          <w:sz w:val="24"/>
-          <w:szCs w:val="21"/>
-        </w:rPr>
-        <w:t>][</w:t>
-      </w:r>
-      <w:r>
-        <w:rPr>
-          <w:rFonts w:ascii="Consolas" w:eastAsia="Times New Roman" w:hAnsi="Consolas" w:cs="Times New Roman"/>
-          <w:color w:val="A31515"/>
-          <w:sz w:val="24"/>
-          <w:szCs w:val="21"/>
-        </w:rPr>
-        <w:t>'course'</w:t>
-      </w:r>
-      <w:r>
-        <w:rPr>
-          <w:rFonts w:ascii="Consolas" w:eastAsia="Times New Roman" w:hAnsi="Consolas" w:cs="Times New Roman"/>
-          <w:color w:val="000000"/>
-          <w:sz w:val="24"/>
-          <w:szCs w:val="21"/>
-        </w:rPr>
-        <w:t xml:space="preserve">] = </w:t>
-      </w:r>
-      <w:proofErr w:type="spellStart"/>
-      <w:r>
-        <w:rPr>
-          <w:rFonts w:ascii="Consolas" w:eastAsia="Times New Roman" w:hAnsi="Consolas" w:cs="Times New Roman"/>
-          <w:color w:val="001080"/>
-          <w:sz w:val="24"/>
-          <w:szCs w:val="21"/>
-        </w:rPr>
-        <w:t>self</w:t>
-      </w:r>
-      <w:r>
-        <w:rPr>
-          <w:rFonts w:ascii="Consolas" w:eastAsia="Times New Roman" w:hAnsi="Consolas" w:cs="Times New Roman"/>
-          <w:color w:val="000000"/>
-          <w:sz w:val="24"/>
-          <w:szCs w:val="21"/>
-        </w:rPr>
-        <w:t>.</w:t>
-      </w:r>
-      <w:r>
-        <w:rPr>
-          <w:rFonts w:ascii="Consolas" w:eastAsia="Times New Roman" w:hAnsi="Consolas" w:cs="Times New Roman"/>
-          <w:color w:val="001080"/>
-          <w:sz w:val="24"/>
-          <w:szCs w:val="21"/>
-        </w:rPr>
-        <w:t>__course</w:t>
-      </w:r>
-      <w:proofErr w:type="spellEnd"/>
-    </w:p>
-    <w:p>
-      <w:pPr>
-        <w:shd w:val="clear" w:color="auto" w:fill="FFFFFF"/>
-        <w:spacing w:after="0" w:line="285" w:lineRule="atLeast"/>
-        <w:rPr>
-          <w:rFonts w:ascii="Consolas" w:eastAsia="Times New Roman" w:hAnsi="Consolas" w:cs="Times New Roman"/>
-          <w:color w:val="000000"/>
-          <w:sz w:val="24"/>
-          <w:szCs w:val="21"/>
-        </w:rPr>
-      </w:pPr>
-    </w:p>
-    <w:p>
-      <w:pPr>
-        <w:shd w:val="clear" w:color="auto" w:fill="FFFFFF"/>
-        <w:spacing w:after="0" w:line="285" w:lineRule="atLeast"/>
-        <w:rPr>
-          <w:rFonts w:ascii="Consolas" w:eastAsia="Times New Roman" w:hAnsi="Consolas" w:cs="Times New Roman"/>
-          <w:color w:val="000000"/>
-          <w:sz w:val="24"/>
-          <w:szCs w:val="21"/>
-        </w:rPr>
-      </w:pPr>
-      <w:r>
-        <w:rPr>
-          <w:rFonts w:ascii="Consolas" w:eastAsia="Times New Roman" w:hAnsi="Consolas" w:cs="Times New Roman"/>
-          <w:color w:val="000000"/>
-          <w:sz w:val="24"/>
-          <w:szCs w:val="21"/>
-        </w:rPr>
-        <w:t xml:space="preserve">    </w:t>
-      </w:r>
-      <w:proofErr w:type="spellStart"/>
-      <w:proofErr w:type="gramStart"/>
-      <w:r>
-        <w:rPr>
-          <w:rFonts w:ascii="Consolas" w:eastAsia="Times New Roman" w:hAnsi="Consolas" w:cs="Times New Roman"/>
-          <w:color w:val="0000FF"/>
-          <w:sz w:val="24"/>
-          <w:szCs w:val="21"/>
-        </w:rPr>
-        <w:t>def</w:t>
-      </w:r>
-      <w:proofErr w:type="spellEnd"/>
-      <w:proofErr w:type="gramEnd"/>
-      <w:r>
-        <w:rPr>
-          <w:rFonts w:ascii="Consolas" w:eastAsia="Times New Roman" w:hAnsi="Consolas" w:cs="Times New Roman"/>
-          <w:color w:val="000000"/>
-          <w:sz w:val="24"/>
-          <w:szCs w:val="21"/>
-        </w:rPr>
-        <w:t xml:space="preserve"> </w:t>
-      </w:r>
-      <w:proofErr w:type="spellStart"/>
-      <w:r>
-        <w:rPr>
-          <w:rFonts w:ascii="Consolas" w:eastAsia="Times New Roman" w:hAnsi="Consolas" w:cs="Times New Roman"/>
-          <w:color w:val="795E26"/>
-          <w:sz w:val="24"/>
-          <w:szCs w:val="21"/>
-        </w:rPr>
-        <w:t>deleteStudent</w:t>
-      </w:r>
-      <w:proofErr w:type="spellEnd"/>
-      <w:r>
-        <w:rPr>
-          <w:rFonts w:ascii="Consolas" w:eastAsia="Times New Roman" w:hAnsi="Consolas" w:cs="Times New Roman"/>
-          <w:color w:val="000000"/>
-          <w:sz w:val="24"/>
-          <w:szCs w:val="21"/>
-        </w:rPr>
-        <w:t>(</w:t>
-      </w:r>
-      <w:r>
-        <w:rPr>
-          <w:rFonts w:ascii="Consolas" w:eastAsia="Times New Roman" w:hAnsi="Consolas" w:cs="Times New Roman"/>
-          <w:color w:val="001080"/>
-          <w:sz w:val="24"/>
-          <w:szCs w:val="21"/>
-        </w:rPr>
-        <w:t>self</w:t>
-      </w:r>
-      <w:r>
-        <w:rPr>
-          <w:rFonts w:ascii="Consolas" w:eastAsia="Times New Roman" w:hAnsi="Consolas" w:cs="Times New Roman"/>
-          <w:color w:val="000000"/>
-          <w:sz w:val="24"/>
-          <w:szCs w:val="21"/>
-        </w:rPr>
-        <w:t xml:space="preserve">, </w:t>
-      </w:r>
-      <w:r>
-        <w:rPr>
-          <w:rFonts w:ascii="Consolas" w:eastAsia="Times New Roman" w:hAnsi="Consolas" w:cs="Times New Roman"/>
-          <w:color w:val="001080"/>
-          <w:sz w:val="24"/>
-          <w:szCs w:val="21"/>
-        </w:rPr>
-        <w:t>index</w:t>
-      </w:r>
-      <w:r>
-        <w:rPr>
-          <w:rFonts w:ascii="Consolas" w:eastAsia="Times New Roman" w:hAnsi="Consolas" w:cs="Times New Roman"/>
-          <w:color w:val="000000"/>
-          <w:sz w:val="24"/>
-          <w:szCs w:val="21"/>
-        </w:rPr>
-        <w:t>):</w:t>
-      </w:r>
-    </w:p>
-    <w:p>
-      <w:pPr>
-        <w:shd w:val="clear" w:color="auto" w:fill="FFFFFF"/>
-        <w:spacing w:after="0" w:line="285" w:lineRule="atLeast"/>
-        <w:rPr>
-          <w:rFonts w:ascii="Consolas" w:eastAsia="Times New Roman" w:hAnsi="Consolas" w:cs="Times New Roman"/>
-          <w:color w:val="000000"/>
-          <w:sz w:val="24"/>
-          <w:szCs w:val="21"/>
-        </w:rPr>
-      </w:pPr>
-      <w:r>
-        <w:rPr>
-          <w:rFonts w:ascii="Consolas" w:eastAsia="Times New Roman" w:hAnsi="Consolas" w:cs="Times New Roman"/>
-          <w:color w:val="000000"/>
-          <w:sz w:val="24"/>
-          <w:szCs w:val="21"/>
-        </w:rPr>
-        <w:t xml:space="preserve">        </w:t>
-      </w:r>
-      <w:proofErr w:type="spellStart"/>
-      <w:proofErr w:type="gramStart"/>
-      <w:r>
-        <w:rPr>
-          <w:rFonts w:ascii="Consolas" w:eastAsia="Times New Roman" w:hAnsi="Consolas" w:cs="Times New Roman"/>
-          <w:color w:val="001080"/>
-          <w:sz w:val="24"/>
-          <w:szCs w:val="21"/>
-        </w:rPr>
-        <w:t>students</w:t>
-      </w:r>
-      <w:r>
-        <w:rPr>
-          <w:rFonts w:ascii="Consolas" w:eastAsia="Times New Roman" w:hAnsi="Consolas" w:cs="Times New Roman"/>
-          <w:color w:val="000000"/>
-          <w:sz w:val="24"/>
-          <w:szCs w:val="21"/>
-        </w:rPr>
-        <w:t>.</w:t>
-      </w:r>
-      <w:r>
-        <w:rPr>
-          <w:rFonts w:ascii="Consolas" w:eastAsia="Times New Roman" w:hAnsi="Consolas" w:cs="Times New Roman"/>
-          <w:color w:val="795E26"/>
-          <w:sz w:val="24"/>
-          <w:szCs w:val="21"/>
-        </w:rPr>
-        <w:t>pop</w:t>
-      </w:r>
-      <w:proofErr w:type="spellEnd"/>
-      <w:r>
-        <w:rPr>
-          <w:rFonts w:ascii="Consolas" w:eastAsia="Times New Roman" w:hAnsi="Consolas" w:cs="Times New Roman"/>
-          <w:color w:val="000000"/>
-          <w:sz w:val="24"/>
-          <w:szCs w:val="21"/>
-        </w:rPr>
-        <w:t>(</w:t>
-      </w:r>
-      <w:proofErr w:type="gramEnd"/>
-      <w:r>
-        <w:rPr>
-          <w:rFonts w:ascii="Consolas" w:eastAsia="Times New Roman" w:hAnsi="Consolas" w:cs="Times New Roman"/>
-          <w:color w:val="001080"/>
-          <w:sz w:val="24"/>
-          <w:szCs w:val="21"/>
-        </w:rPr>
-        <w:t>index</w:t>
-      </w:r>
-      <w:r>
-        <w:rPr>
-          <w:rFonts w:ascii="Consolas" w:eastAsia="Times New Roman" w:hAnsi="Consolas" w:cs="Times New Roman"/>
-          <w:color w:val="000000"/>
-          <w:sz w:val="24"/>
-          <w:szCs w:val="21"/>
-        </w:rPr>
-        <w:t>)</w:t>
-      </w:r>
-    </w:p>
-    <w:p>
-      <w:pPr>
+        <w:pStyle w:val="ListParagraph"/>
+        <w:numPr>
+          <w:ilvl w:val="0"/>
+          <w:numId w:val="17"/>
+        </w:numPr>
+        <w:rPr>
+          <w:sz w:val="40"/>
+          <w:szCs w:val="36"/>
+        </w:rPr>
+      </w:pPr>
+      <w:r>
+        <w:rPr>
+          <w:sz w:val="40"/>
+          <w:szCs w:val="36"/>
+        </w:rPr>
+        <w:t>Method Overloading</w:t>
+      </w:r>
+    </w:p>
+    <w:p>
+      <w:pPr>
+        <w:pStyle w:val="ListParagraph"/>
+        <w:numPr>
+          <w:ilvl w:val="0"/>
+          <w:numId w:val="17"/>
+        </w:numPr>
+        <w:rPr>
+          <w:sz w:val="40"/>
+          <w:szCs w:val="36"/>
+        </w:rPr>
+      </w:pPr>
+      <w:r>
+        <w:rPr>
+          <w:sz w:val="40"/>
+          <w:szCs w:val="36"/>
+        </w:rPr>
+        <w:t>Method Overriding</w:t>
+      </w:r>
+    </w:p>
+    <w:p>
+      <w:pPr>
+        <w:ind w:left="360"/>
         <w:rPr>
           <w:b/>
           <w:sz w:val="40"/>
           <w:szCs w:val="36"/>
+          <w:u w:val="single"/>
         </w:rPr>
       </w:pPr>
     </w:p>
@@ -20804,6 +22112,95 @@
     </w:lvl>
   </w:abstractNum>
   <w:abstractNum w:abstractNumId="15" w15:restartNumberingAfterBreak="0">
+    <w:nsid w:val="6B822BB9"/>
+    <w:multiLevelType w:val="hybridMultilevel"/>
+    <w:tmpl w:val="1F78BC86"/>
+    <w:lvl w:ilvl="0" w:tplc="0409000F">
+      <w:start w:val="1"/>
+      <w:numFmt w:val="decimal"/>
+      <w:lvlText w:val="%1."/>
+      <w:lvlJc w:val="left"/>
+      <w:pPr>
+        <w:ind w:left="720" w:hanging="360"/>
+      </w:pPr>
+      <w:rPr>
+        <w:rFonts w:hint="default"/>
+      </w:rPr>
+    </w:lvl>
+    <w:lvl w:ilvl="1" w:tplc="04090019" w:tentative="1">
+      <w:start w:val="1"/>
+      <w:numFmt w:val="lowerLetter"/>
+      <w:lvlText w:val="%2."/>
+      <w:lvlJc w:val="left"/>
+      <w:pPr>
+        <w:ind w:left="1440" w:hanging="360"/>
+      </w:pPr>
+    </w:lvl>
+    <w:lvl w:ilvl="2" w:tplc="0409001B" w:tentative="1">
+      <w:start w:val="1"/>
+      <w:numFmt w:val="lowerRoman"/>
+      <w:lvlText w:val="%3."/>
+      <w:lvlJc w:val="right"/>
+      <w:pPr>
+        <w:ind w:left="2160" w:hanging="180"/>
+      </w:pPr>
+    </w:lvl>
+    <w:lvl w:ilvl="3" w:tplc="0409000F" w:tentative="1">
+      <w:start w:val="1"/>
+      <w:numFmt w:val="decimal"/>
+      <w:lvlText w:val="%4."/>
+      <w:lvlJc w:val="left"/>
+      <w:pPr>
+        <w:ind w:left="2880" w:hanging="360"/>
+      </w:pPr>
+    </w:lvl>
+    <w:lvl w:ilvl="4" w:tplc="04090019" w:tentative="1">
+      <w:start w:val="1"/>
+      <w:numFmt w:val="lowerLetter"/>
+      <w:lvlText w:val="%5."/>
+      <w:lvlJc w:val="left"/>
+      <w:pPr>
+        <w:ind w:left="3600" w:hanging="360"/>
+      </w:pPr>
+    </w:lvl>
+    <w:lvl w:ilvl="5" w:tplc="0409001B" w:tentative="1">
+      <w:start w:val="1"/>
+      <w:numFmt w:val="lowerRoman"/>
+      <w:lvlText w:val="%6."/>
+      <w:lvlJc w:val="right"/>
+      <w:pPr>
+        <w:ind w:left="4320" w:hanging="180"/>
+      </w:pPr>
+    </w:lvl>
+    <w:lvl w:ilvl="6" w:tplc="0409000F" w:tentative="1">
+      <w:start w:val="1"/>
+      <w:numFmt w:val="decimal"/>
+      <w:lvlText w:val="%7."/>
+      <w:lvlJc w:val="left"/>
+      <w:pPr>
+        <w:ind w:left="5040" w:hanging="360"/>
+      </w:pPr>
+    </w:lvl>
+    <w:lvl w:ilvl="7" w:tplc="04090019" w:tentative="1">
+      <w:start w:val="1"/>
+      <w:numFmt w:val="lowerLetter"/>
+      <w:lvlText w:val="%8."/>
+      <w:lvlJc w:val="left"/>
+      <w:pPr>
+        <w:ind w:left="5760" w:hanging="360"/>
+      </w:pPr>
+    </w:lvl>
+    <w:lvl w:ilvl="8" w:tplc="0409001B" w:tentative="1">
+      <w:start w:val="1"/>
+      <w:numFmt w:val="lowerRoman"/>
+      <w:lvlText w:val="%9."/>
+      <w:lvlJc w:val="right"/>
+      <w:pPr>
+        <w:ind w:left="6480" w:hanging="180"/>
+      </w:pPr>
+    </w:lvl>
+  </w:abstractNum>
+  <w:abstractNum w:abstractNumId="16" w15:restartNumberingAfterBreak="0">
     <w:nsid w:val="72796CE3"/>
     <w:multiLevelType w:val="hybridMultilevel"/>
     <w:tmpl w:val="8D5A5ABA"/>
@@ -20950,7 +22347,7 @@
     <w:abstractNumId w:val="1"/>
   </w:num>
   <w:num w:numId="12">
-    <w:abstractNumId w:val="15"/>
+    <w:abstractNumId w:val="16"/>
   </w:num>
   <w:num w:numId="13">
     <w:abstractNumId w:val="10"/>
@@ -20963,6 +22360,9 @@
   </w:num>
   <w:num w:numId="16">
     <w:abstractNumId w:val="11"/>
+  </w:num>
+  <w:num w:numId="17">
+    <w:abstractNumId w:val="15"/>
   </w:num>
 </w:numbering>
 </file>
@@ -21784,7 +23184,7 @@
 </file>
 
 <file path=customXml/itemProps1.xml><?xml version="1.0" encoding="utf-8"?>
-<ds:datastoreItem xmlns:ds="http://schemas.openxmlformats.org/officeDocument/2006/customXml" ds:itemID="{1824A2A3-82F3-4818-A0A9-9A6FA57B4D0F}">
+<ds:datastoreItem xmlns:ds="http://schemas.openxmlformats.org/officeDocument/2006/customXml" ds:itemID="{B2F5DA3A-D0A7-4AA2-A2FA-504BBFA17A08}">
   <ds:schemaRefs>
     <ds:schemaRef ds:uri="http://schemas.openxmlformats.org/officeDocument/2006/bibliography"/>
   </ds:schemaRefs>

</xml_diff>